<commit_message>
Uploaded Finished SRS, SDD, Beginnings of Code
</commit_message>
<xml_diff>
--- a/Drew_Grubb_Chess/Software Design Document/SDD_Drew_Grubb_Chess.docx
+++ b/Drew_Grubb_Chess/Software Design Document/SDD_Drew_Grubb_Chess.docx
@@ -8,45 +8,48 @@
         <w:pBdr>
           <w:top w:val="single" w:sz="24" w:space="1" w:color="auto"/>
         </w:pBdr>
-        <w:spacing w:before="120" w:after="720"/>
+        <w:spacing w:before="120" w:after="0"/>
         <w:ind w:left="0" w:right="-17"/>
         <w:jc w:val="right"/>
         <w:rPr>
-          <w:rFonts w:ascii="Times New Roman" w:hAnsi="Times New Roman" w:cs="Times New Roman"/>
-          <w:sz w:val="64"/>
-        </w:rPr>
-      </w:pPr>
-      <w:bookmarkStart w:id="0" w:name="_GoBack"/>
-      <w:bookmarkEnd w:id="0"/>
-      <w:r>
-        <w:rPr>
-          <w:rFonts w:ascii="Times New Roman" w:hAnsi="Times New Roman" w:cs="Times New Roman"/>
+          <w:rFonts w:ascii="Times" w:hAnsi="Times" w:cs="Times"/>
+          <w:sz w:val="24"/>
+          <w:szCs w:val="24"/>
+        </w:rPr>
+      </w:pPr>
+      <w:r>
+        <w:rPr>
+          <w:rFonts w:ascii="Times" w:hAnsi="Times" w:cs="Times"/>
           <w:b/>
-          <w:sz w:val="60"/>
+          <w:sz w:val="24"/>
+          <w:szCs w:val="24"/>
         </w:rPr>
         <w:br/>
       </w:r>
       <w:r>
         <w:rPr>
-          <w:rFonts w:ascii="Times New Roman" w:hAnsi="Times New Roman" w:cs="Times New Roman"/>
+          <w:rFonts w:ascii="Times" w:hAnsi="Times" w:cs="Times"/>
           <w:b/>
-          <w:sz w:val="60"/>
+          <w:sz w:val="24"/>
+          <w:szCs w:val="24"/>
         </w:rPr>
         <w:t>S</w:t>
       </w:r>
       <w:r>
         <w:rPr>
-          <w:rFonts w:ascii="Times New Roman" w:hAnsi="Times New Roman" w:cs="Times New Roman"/>
+          <w:rFonts w:ascii="Times" w:hAnsi="Times" w:cs="Times"/>
           <w:b/>
-          <w:sz w:val="60"/>
+          <w:sz w:val="24"/>
+          <w:szCs w:val="24"/>
         </w:rPr>
         <w:t>oftware Design</w:t>
       </w:r>
       <w:r>
         <w:rPr>
-          <w:rFonts w:ascii="Times New Roman" w:hAnsi="Times New Roman" w:cs="Times New Roman"/>
+          <w:rFonts w:ascii="Times" w:hAnsi="Times" w:cs="Times"/>
           <w:b/>
-          <w:sz w:val="60"/>
+          <w:sz w:val="24"/>
+          <w:szCs w:val="24"/>
         </w:rPr>
         <w:br/>
         <w:t>Document</w:t>
@@ -55,23 +58,27 @@
     <w:p>
       <w:pPr>
         <w:pStyle w:val="Title"/>
-        <w:spacing w:before="0" w:after="400"/>
+        <w:spacing w:before="0" w:after="0"/>
         <w:jc w:val="right"/>
         <w:rPr>
-          <w:rFonts w:ascii="Times New Roman" w:hAnsi="Times New Roman"/>
-        </w:rPr>
-      </w:pPr>
-      <w:r>
-        <w:rPr>
-          <w:rFonts w:ascii="Times New Roman" w:hAnsi="Times New Roman"/>
-          <w:sz w:val="40"/>
+          <w:rFonts w:ascii="Times" w:hAnsi="Times" w:cs="Times"/>
+          <w:sz w:val="24"/>
+          <w:szCs w:val="24"/>
+        </w:rPr>
+      </w:pPr>
+      <w:r>
+        <w:rPr>
+          <w:rFonts w:ascii="Times" w:hAnsi="Times" w:cs="Times"/>
+          <w:sz w:val="24"/>
+          <w:szCs w:val="24"/>
         </w:rPr>
         <w:t>for</w:t>
       </w:r>
       <w:r>
         <w:rPr>
-          <w:rFonts w:ascii="Times New Roman" w:hAnsi="Times New Roman"/>
-          <w:sz w:val="40"/>
+          <w:rFonts w:ascii="Times" w:hAnsi="Times" w:cs="Times"/>
+          <w:sz w:val="24"/>
+          <w:szCs w:val="24"/>
         </w:rPr>
         <w:br/>
       </w:r>
@@ -79,29 +86,38 @@
     <w:p>
       <w:pPr>
         <w:pStyle w:val="Title"/>
-        <w:spacing w:before="0" w:after="400"/>
+        <w:spacing w:before="0" w:after="0"/>
         <w:jc w:val="right"/>
         <w:rPr>
-          <w:rFonts w:ascii="Times New Roman" w:hAnsi="Times New Roman"/>
-        </w:rPr>
-      </w:pPr>
-      <w:r>
-        <w:rPr>
-          <w:rFonts w:ascii="Times New Roman" w:hAnsi="Times New Roman"/>
-        </w:rPr>
-        <w:t>&lt;project&gt;</w:t>
+          <w:rFonts w:ascii="Times" w:hAnsi="Times" w:cs="Times"/>
+          <w:sz w:val="24"/>
+          <w:szCs w:val="24"/>
+        </w:rPr>
+      </w:pPr>
+      <w:r>
+        <w:rPr>
+          <w:rFonts w:ascii="Times" w:hAnsi="Times" w:cs="Times"/>
+          <w:sz w:val="24"/>
+          <w:szCs w:val="24"/>
+        </w:rPr>
+        <w:t>Chess Chaos</w:t>
       </w:r>
     </w:p>
     <w:p>
       <w:pPr>
         <w:pStyle w:val="ByLine"/>
-        <w:rPr>
-          <w:rFonts w:ascii="Times New Roman" w:hAnsi="Times New Roman" w:cs="Times New Roman"/>
-        </w:rPr>
-      </w:pPr>
-      <w:r>
-        <w:rPr>
-          <w:rFonts w:ascii="Times New Roman" w:hAnsi="Times New Roman" w:cs="Times New Roman"/>
+        <w:spacing w:after="0"/>
+        <w:rPr>
+          <w:rFonts w:ascii="Times" w:hAnsi="Times" w:cs="Times"/>
+          <w:sz w:val="24"/>
+          <w:szCs w:val="24"/>
+        </w:rPr>
+      </w:pPr>
+      <w:r>
+        <w:rPr>
+          <w:rFonts w:ascii="Times" w:hAnsi="Times" w:cs="Times"/>
+          <w:sz w:val="24"/>
+          <w:szCs w:val="24"/>
         </w:rPr>
         <w:t>Version 1.0 approved</w:t>
       </w:r>
@@ -109,57 +125,76 @@
     <w:p>
       <w:pPr>
         <w:pStyle w:val="ByLine"/>
-        <w:rPr>
-          <w:rFonts w:ascii="Times New Roman" w:hAnsi="Times New Roman"/>
-        </w:rPr>
-      </w:pPr>
-      <w:r>
-        <w:rPr>
-          <w:rFonts w:ascii="Times New Roman" w:hAnsi="Times New Roman"/>
+        <w:spacing w:after="0"/>
+        <w:rPr>
+          <w:rFonts w:ascii="Times" w:hAnsi="Times" w:cs="Times"/>
+          <w:sz w:val="24"/>
+          <w:szCs w:val="24"/>
+        </w:rPr>
+      </w:pPr>
+      <w:r>
+        <w:rPr>
+          <w:rFonts w:ascii="Times" w:hAnsi="Times" w:cs="Times"/>
+          <w:sz w:val="24"/>
+          <w:szCs w:val="24"/>
         </w:rPr>
         <w:t xml:space="preserve">Prepared by </w:t>
       </w:r>
       <w:r>
         <w:rPr>
-          <w:rFonts w:ascii="Times New Roman" w:hAnsi="Times New Roman"/>
-        </w:rPr>
-        <w:t>&lt;author&gt;</w:t>
+          <w:rFonts w:ascii="Times" w:hAnsi="Times" w:cs="Times"/>
+          <w:sz w:val="24"/>
+          <w:szCs w:val="24"/>
+        </w:rPr>
+        <w:t>Drew Grubb</w:t>
       </w:r>
     </w:p>
     <w:p>
       <w:pPr>
         <w:pStyle w:val="ByLine"/>
-        <w:rPr>
-          <w:rFonts w:ascii="Times New Roman" w:hAnsi="Times New Roman" w:cs="Times New Roman"/>
-        </w:rPr>
-      </w:pPr>
-      <w:r>
-        <w:rPr>
-          <w:rFonts w:ascii="Times New Roman" w:hAnsi="Times New Roman" w:cs="Times New Roman"/>
-        </w:rPr>
-        <w:t>&lt;team name&gt;</w:t>
+        <w:spacing w:after="0"/>
+        <w:rPr>
+          <w:rFonts w:ascii="Times" w:hAnsi="Times" w:cs="Times"/>
+          <w:sz w:val="24"/>
+          <w:szCs w:val="24"/>
+        </w:rPr>
+      </w:pPr>
+      <w:r>
+        <w:rPr>
+          <w:rFonts w:ascii="Times" w:hAnsi="Times" w:cs="Times"/>
+          <w:sz w:val="24"/>
+          <w:szCs w:val="24"/>
+        </w:rPr>
+        <w:t>Texas State University</w:t>
       </w:r>
     </w:p>
     <w:p>
       <w:pPr>
         <w:pStyle w:val="ByLine"/>
-        <w:rPr>
-          <w:rFonts w:ascii="Times New Roman" w:hAnsi="Times New Roman" w:cs="Times New Roman"/>
-        </w:rPr>
-      </w:pPr>
-      <w:r>
-        <w:rPr>
-          <w:rFonts w:ascii="Times New Roman" w:hAnsi="Times New Roman" w:cs="Times New Roman"/>
-        </w:rPr>
-        <w:t>&lt;date prepared&gt;</w:t>
-      </w:r>
-    </w:p>
-    <w:p>
-      <w:pPr>
-        <w:spacing w:before="120"/>
+        <w:spacing w:after="0"/>
+        <w:rPr>
+          <w:rFonts w:ascii="Times" w:hAnsi="Times" w:cs="Times"/>
+          <w:sz w:val="24"/>
+          <w:szCs w:val="24"/>
+        </w:rPr>
+      </w:pPr>
+      <w:r>
+        <w:rPr>
+          <w:rFonts w:ascii="Times" w:hAnsi="Times" w:cs="Times"/>
+          <w:sz w:val="24"/>
+          <w:szCs w:val="24"/>
+        </w:rPr>
+        <w:t>Committed March 12, 2018</w:t>
+      </w:r>
+    </w:p>
+    <w:p>
+      <w:pPr>
+        <w:spacing w:before="120" w:after="0"/>
         <w:jc w:val="left"/>
         <w:rPr>
-          <w:sz w:val="16"/>
+          <w:rFonts w:ascii="Times" w:hAnsi="Times" w:cs="Times"/>
+          <w:sz w:val="24"/>
+          <w:szCs w:val="24"/>
         </w:rPr>
         <w:sectPr>
           <w:headerReference w:type="default" r:id="rId8"/>
@@ -179,33 +214,40 @@
           <w:ilvl w:val="0"/>
           <w:numId w:val="0"/>
         </w:numPr>
-        <w:rPr>
-          <w:rFonts w:ascii="Times New Roman" w:hAnsi="Times New Roman"/>
-        </w:rPr>
-      </w:pPr>
-      <w:bookmarkStart w:id="1" w:name="_Toc107858165"/>
-      <w:bookmarkStart w:id="2" w:name="_Toc112092349"/>
-      <w:bookmarkStart w:id="3" w:name="_Toc116314000"/>
-      <w:bookmarkStart w:id="4" w:name="_Toc117484242"/>
-      <w:bookmarkStart w:id="5" w:name="_Toc506727670"/>
-      <w:r>
-        <w:rPr>
-          <w:rFonts w:ascii="Times New Roman" w:hAnsi="Times New Roman"/>
+        <w:spacing w:after="0"/>
+        <w:rPr>
+          <w:rFonts w:cs="Times"/>
+          <w:sz w:val="24"/>
+          <w:szCs w:val="24"/>
+        </w:rPr>
+      </w:pPr>
+      <w:bookmarkStart w:id="0" w:name="_Toc107858165"/>
+      <w:bookmarkStart w:id="1" w:name="_Toc112092349"/>
+      <w:bookmarkStart w:id="2" w:name="_Toc116314000"/>
+      <w:bookmarkStart w:id="3" w:name="_Toc117484242"/>
+      <w:bookmarkStart w:id="4" w:name="_Toc506727670"/>
+      <w:r>
+        <w:rPr>
+          <w:rFonts w:cs="Times"/>
+          <w:sz w:val="24"/>
+          <w:szCs w:val="24"/>
         </w:rPr>
         <w:lastRenderedPageBreak/>
         <w:t xml:space="preserve">Table of </w:t>
       </w:r>
       <w:r>
         <w:rPr>
-          <w:rFonts w:ascii="Times New Roman" w:hAnsi="Times New Roman"/>
+          <w:rFonts w:cs="Times"/>
+          <w:sz w:val="24"/>
+          <w:szCs w:val="24"/>
         </w:rPr>
         <w:t>Contents</w:t>
       </w:r>
+      <w:bookmarkEnd w:id="0"/>
       <w:bookmarkEnd w:id="1"/>
       <w:bookmarkEnd w:id="2"/>
       <w:bookmarkEnd w:id="3"/>
       <w:bookmarkEnd w:id="4"/>
-      <w:bookmarkEnd w:id="5"/>
     </w:p>
     <w:p>
       <w:pPr>
@@ -213,8 +255,9 @@
         <w:tabs>
           <w:tab w:val="right" w:leader="dot" w:pos="9350"/>
         </w:tabs>
-        <w:rPr>
-          <w:rFonts w:asciiTheme="minorHAnsi" w:eastAsiaTheme="minorEastAsia" w:hAnsiTheme="minorHAnsi" w:cstheme="minorBidi"/>
+        <w:spacing w:after="0"/>
+        <w:rPr>
+          <w:rFonts w:ascii="Times" w:eastAsiaTheme="minorEastAsia" w:hAnsi="Times" w:cs="Times"/>
           <w:b w:val="0"/>
           <w:bCs w:val="0"/>
           <w:caps w:val="0"/>
@@ -225,141 +268,91 @@
       </w:pPr>
       <w:r>
         <w:rPr>
+          <w:rFonts w:ascii="Times" w:hAnsi="Times" w:cs="Times"/>
           <w:bCs w:val="0"/>
+          <w:sz w:val="24"/>
         </w:rPr>
         <w:fldChar w:fldCharType="begin"/>
       </w:r>
       <w:r>
         <w:rPr>
+          <w:rFonts w:ascii="Times" w:hAnsi="Times" w:cs="Times"/>
           <w:bCs w:val="0"/>
+          <w:sz w:val="24"/>
         </w:rPr>
         <w:instrText xml:space="preserve"> TOC \o "1-2" \u </w:instrText>
       </w:r>
       <w:r>
         <w:rPr>
+          <w:rFonts w:ascii="Times" w:hAnsi="Times" w:cs="Times"/>
           <w:bCs w:val="0"/>
+          <w:sz w:val="24"/>
         </w:rPr>
         <w:fldChar w:fldCharType="separate"/>
       </w:r>
       <w:r>
         <w:rPr>
-          <w:noProof/>
+          <w:rFonts w:ascii="Times" w:hAnsi="Times" w:cs="Times"/>
+          <w:noProof/>
+          <w:sz w:val="24"/>
         </w:rPr>
         <w:t>Table of Contents</w:t>
       </w:r>
       <w:r>
         <w:rPr>
-          <w:noProof/>
+          <w:rFonts w:ascii="Times" w:hAnsi="Times" w:cs="Times"/>
+          <w:noProof/>
+          <w:sz w:val="24"/>
         </w:rPr>
         <w:tab/>
       </w:r>
       <w:r>
         <w:rPr>
-          <w:noProof/>
+          <w:rFonts w:ascii="Times" w:hAnsi="Times" w:cs="Times"/>
+          <w:noProof/>
+          <w:sz w:val="24"/>
         </w:rPr>
         <w:fldChar w:fldCharType="begin"/>
       </w:r>
       <w:r>
         <w:rPr>
-          <w:noProof/>
+          <w:rFonts w:ascii="Times" w:hAnsi="Times" w:cs="Times"/>
+          <w:noProof/>
+          <w:sz w:val="24"/>
         </w:rPr>
         <w:instrText xml:space="preserve"> PAGEREF _Toc506727670 \h </w:instrText>
       </w:r>
       <w:r>
         <w:rPr>
-          <w:noProof/>
-        </w:rPr>
-      </w:r>
-      <w:r>
-        <w:rPr>
-          <w:noProof/>
+          <w:rFonts w:ascii="Times" w:hAnsi="Times" w:cs="Times"/>
+          <w:noProof/>
+          <w:sz w:val="24"/>
+        </w:rPr>
+      </w:r>
+      <w:r>
+        <w:rPr>
+          <w:rFonts w:ascii="Times" w:hAnsi="Times" w:cs="Times"/>
+          <w:noProof/>
+          <w:sz w:val="24"/>
         </w:rPr>
         <w:fldChar w:fldCharType="separate"/>
       </w:r>
       <w:r>
         <w:rPr>
+          <w:rFonts w:ascii="Times" w:hAnsi="Times" w:cs="Times"/>
           <w:caps w:val="0"/>
           <w:noProof/>
+          <w:sz w:val="24"/>
         </w:rPr>
         <w:t>i</w:t>
       </w:r>
       <w:r>
         <w:rPr>
-          <w:noProof/>
+          <w:rFonts w:ascii="Times" w:hAnsi="Times" w:cs="Times"/>
+          <w:noProof/>
+          <w:sz w:val="24"/>
         </w:rPr>
         <w:fldChar w:fldCharType="end"/>
-      </w:r>
-    </w:p>
-    <w:p>
-      <w:pPr>
-        <w:pStyle w:val="TOC1"/>
-        <w:tabs>
-          <w:tab w:val="right" w:leader="dot" w:pos="9350"/>
-        </w:tabs>
-        <w:rPr>
-          <w:rFonts w:asciiTheme="minorHAnsi" w:eastAsiaTheme="minorEastAsia" w:hAnsiTheme="minorHAnsi" w:cstheme="minorBidi"/>
-          <w:b w:val="0"/>
-          <w:bCs w:val="0"/>
-          <w:caps w:val="0"/>
-          <w:noProof/>
-          <w:sz w:val="24"/>
-          <w:lang w:val="en-US"/>
-        </w:rPr>
-      </w:pPr>
-      <w:r>
-        <w:rPr>
-          <w:noProof/>
-        </w:rPr>
-        <w:t>Revisions</w:t>
-      </w:r>
-      <w:r>
-        <w:rPr>
-          <w:noProof/>
-        </w:rPr>
-        <w:tab/>
-      </w:r>
-      <w:r>
-        <w:rPr>
-          <w:noProof/>
-        </w:rPr>
-        <w:fldChar w:fldCharType="begin"/>
-      </w:r>
-      <w:r>
-        <w:rPr>
-          <w:noProof/>
-        </w:rPr>
-        <w:instrText xml:space="preserve"> PAGEREF _Toc506727671 \h </w:instrText>
-      </w:r>
-      <w:r>
-        <w:rPr>
-          <w:noProof/>
-        </w:rPr>
-      </w:r>
-      <w:r>
-        <w:rPr>
-          <w:noProof/>
-        </w:rPr>
-        <w:fldChar w:fldCharType="separate"/>
-      </w:r>
-      <w:r>
-        <w:rPr>
-          <w:caps w:val="0"/>
-          <w:noProof/>
-        </w:rPr>
-        <w:t>i</w:t>
-      </w:r>
-      <w:r>
-        <w:rPr>
-          <w:noProof/>
-        </w:rPr>
-        <w:fldChar w:fldCharType="end"/>
-      </w:r>
-      <w:r>
-        <w:rPr>
-          <w:caps w:val="0"/>
-          <w:noProof/>
-        </w:rPr>
-        <w:t>i</w:t>
       </w:r>
     </w:p>
     <w:p>
@@ -369,8 +362,9 @@
           <w:tab w:val="left" w:pos="440"/>
           <w:tab w:val="right" w:leader="dot" w:pos="9350"/>
         </w:tabs>
-        <w:rPr>
-          <w:rFonts w:asciiTheme="minorHAnsi" w:eastAsiaTheme="minorEastAsia" w:hAnsiTheme="minorHAnsi" w:cstheme="minorBidi"/>
+        <w:spacing w:after="0"/>
+        <w:rPr>
+          <w:rFonts w:ascii="Times" w:eastAsiaTheme="minorEastAsia" w:hAnsi="Times" w:cs="Times"/>
           <w:b w:val="0"/>
           <w:bCs w:val="0"/>
           <w:caps w:val="0"/>
@@ -381,13 +375,15 @@
       </w:pPr>
       <w:r>
         <w:rPr>
-          <w:noProof/>
+          <w:rFonts w:ascii="Times" w:hAnsi="Times" w:cs="Times"/>
+          <w:noProof/>
+          <w:sz w:val="24"/>
         </w:rPr>
         <w:t>1.</w:t>
       </w:r>
       <w:r>
         <w:rPr>
-          <w:rFonts w:asciiTheme="minorHAnsi" w:eastAsiaTheme="minorEastAsia" w:hAnsiTheme="minorHAnsi" w:cstheme="minorBidi"/>
+          <w:rFonts w:ascii="Times" w:eastAsiaTheme="minorEastAsia" w:hAnsi="Times" w:cs="Times"/>
           <w:b w:val="0"/>
           <w:bCs w:val="0"/>
           <w:caps w:val="0"/>
@@ -399,48 +395,64 @@
       </w:r>
       <w:r>
         <w:rPr>
-          <w:noProof/>
+          <w:rFonts w:ascii="Times" w:hAnsi="Times" w:cs="Times"/>
+          <w:noProof/>
+          <w:sz w:val="24"/>
         </w:rPr>
         <w:t>Introduction</w:t>
       </w:r>
       <w:r>
         <w:rPr>
-          <w:noProof/>
+          <w:rFonts w:ascii="Times" w:hAnsi="Times" w:cs="Times"/>
+          <w:noProof/>
+          <w:sz w:val="24"/>
         </w:rPr>
         <w:tab/>
       </w:r>
       <w:r>
         <w:rPr>
-          <w:noProof/>
+          <w:rFonts w:ascii="Times" w:hAnsi="Times" w:cs="Times"/>
+          <w:noProof/>
+          <w:sz w:val="24"/>
         </w:rPr>
         <w:fldChar w:fldCharType="begin"/>
       </w:r>
       <w:r>
         <w:rPr>
-          <w:noProof/>
+          <w:rFonts w:ascii="Times" w:hAnsi="Times" w:cs="Times"/>
+          <w:noProof/>
+          <w:sz w:val="24"/>
         </w:rPr>
         <w:instrText xml:space="preserve"> PAGEREF _Toc506727672 \h </w:instrText>
       </w:r>
       <w:r>
         <w:rPr>
-          <w:noProof/>
-        </w:rPr>
-      </w:r>
-      <w:r>
-        <w:rPr>
-          <w:noProof/>
+          <w:rFonts w:ascii="Times" w:hAnsi="Times" w:cs="Times"/>
+          <w:noProof/>
+          <w:sz w:val="24"/>
+        </w:rPr>
+      </w:r>
+      <w:r>
+        <w:rPr>
+          <w:rFonts w:ascii="Times" w:hAnsi="Times" w:cs="Times"/>
+          <w:noProof/>
+          <w:sz w:val="24"/>
         </w:rPr>
         <w:fldChar w:fldCharType="separate"/>
       </w:r>
       <w:r>
         <w:rPr>
-          <w:noProof/>
+          <w:rFonts w:ascii="Times" w:hAnsi="Times" w:cs="Times"/>
+          <w:noProof/>
+          <w:sz w:val="24"/>
         </w:rPr>
         <w:t>1</w:t>
       </w:r>
       <w:r>
         <w:rPr>
-          <w:noProof/>
+          <w:rFonts w:ascii="Times" w:hAnsi="Times" w:cs="Times"/>
+          <w:noProof/>
+          <w:sz w:val="24"/>
         </w:rPr>
         <w:fldChar w:fldCharType="end"/>
       </w:r>
@@ -449,21 +461,23 @@
       <w:pPr>
         <w:pStyle w:val="TOC2"/>
         <w:rPr>
-          <w:rFonts w:asciiTheme="minorHAnsi" w:eastAsiaTheme="minorEastAsia" w:hAnsiTheme="minorHAnsi" w:cstheme="minorBidi"/>
-          <w:noProof/>
-          <w:sz w:val="24"/>
-          <w:lang w:val="en-US"/>
-        </w:rPr>
-      </w:pPr>
-      <w:r>
-        <w:rPr>
-          <w:noProof/>
+          <w:rFonts w:ascii="Times" w:eastAsiaTheme="minorEastAsia" w:hAnsi="Times" w:cs="Times"/>
+          <w:noProof/>
+          <w:sz w:val="24"/>
+          <w:lang w:val="en-US"/>
+        </w:rPr>
+      </w:pPr>
+      <w:r>
+        <w:rPr>
+          <w:rFonts w:ascii="Times" w:hAnsi="Times" w:cs="Times"/>
+          <w:noProof/>
+          <w:sz w:val="24"/>
         </w:rPr>
         <w:t>1.1</w:t>
       </w:r>
       <w:r>
         <w:rPr>
-          <w:rFonts w:asciiTheme="minorHAnsi" w:eastAsiaTheme="minorEastAsia" w:hAnsiTheme="minorHAnsi" w:cstheme="minorBidi"/>
+          <w:rFonts w:ascii="Times" w:eastAsiaTheme="minorEastAsia" w:hAnsi="Times" w:cs="Times"/>
           <w:noProof/>
           <w:sz w:val="24"/>
           <w:lang w:val="en-US"/>
@@ -472,48 +486,64 @@
       </w:r>
       <w:r>
         <w:rPr>
-          <w:noProof/>
+          <w:rFonts w:ascii="Times" w:hAnsi="Times" w:cs="Times"/>
+          <w:noProof/>
+          <w:sz w:val="24"/>
         </w:rPr>
         <w:t>Purpose</w:t>
       </w:r>
       <w:r>
         <w:rPr>
-          <w:noProof/>
+          <w:rFonts w:ascii="Times" w:hAnsi="Times" w:cs="Times"/>
+          <w:noProof/>
+          <w:sz w:val="24"/>
         </w:rPr>
         <w:tab/>
       </w:r>
       <w:r>
         <w:rPr>
-          <w:noProof/>
+          <w:rFonts w:ascii="Times" w:hAnsi="Times" w:cs="Times"/>
+          <w:noProof/>
+          <w:sz w:val="24"/>
         </w:rPr>
         <w:fldChar w:fldCharType="begin"/>
       </w:r>
       <w:r>
         <w:rPr>
-          <w:noProof/>
+          <w:rFonts w:ascii="Times" w:hAnsi="Times" w:cs="Times"/>
+          <w:noProof/>
+          <w:sz w:val="24"/>
         </w:rPr>
         <w:instrText xml:space="preserve"> PAGEREF _Toc506727673 \h </w:instrText>
       </w:r>
       <w:r>
         <w:rPr>
-          <w:noProof/>
-        </w:rPr>
-      </w:r>
-      <w:r>
-        <w:rPr>
-          <w:noProof/>
+          <w:rFonts w:ascii="Times" w:hAnsi="Times" w:cs="Times"/>
+          <w:noProof/>
+          <w:sz w:val="24"/>
+        </w:rPr>
+      </w:r>
+      <w:r>
+        <w:rPr>
+          <w:rFonts w:ascii="Times" w:hAnsi="Times" w:cs="Times"/>
+          <w:noProof/>
+          <w:sz w:val="24"/>
         </w:rPr>
         <w:fldChar w:fldCharType="separate"/>
       </w:r>
       <w:r>
         <w:rPr>
-          <w:noProof/>
+          <w:rFonts w:ascii="Times" w:hAnsi="Times" w:cs="Times"/>
+          <w:noProof/>
+          <w:sz w:val="24"/>
         </w:rPr>
         <w:t>1</w:t>
       </w:r>
       <w:r>
         <w:rPr>
-          <w:noProof/>
+          <w:rFonts w:ascii="Times" w:hAnsi="Times" w:cs="Times"/>
+          <w:noProof/>
+          <w:sz w:val="24"/>
         </w:rPr>
         <w:fldChar w:fldCharType="end"/>
       </w:r>
@@ -522,21 +552,23 @@
       <w:pPr>
         <w:pStyle w:val="TOC2"/>
         <w:rPr>
-          <w:rFonts w:asciiTheme="minorHAnsi" w:eastAsiaTheme="minorEastAsia" w:hAnsiTheme="minorHAnsi" w:cstheme="minorBidi"/>
-          <w:noProof/>
-          <w:sz w:val="24"/>
-          <w:lang w:val="en-US"/>
-        </w:rPr>
-      </w:pPr>
-      <w:r>
-        <w:rPr>
-          <w:noProof/>
+          <w:rFonts w:ascii="Times" w:eastAsiaTheme="minorEastAsia" w:hAnsi="Times" w:cs="Times"/>
+          <w:noProof/>
+          <w:sz w:val="24"/>
+          <w:lang w:val="en-US"/>
+        </w:rPr>
+      </w:pPr>
+      <w:r>
+        <w:rPr>
+          <w:rFonts w:ascii="Times" w:hAnsi="Times" w:cs="Times"/>
+          <w:noProof/>
+          <w:sz w:val="24"/>
         </w:rPr>
         <w:t>1.2</w:t>
       </w:r>
       <w:r>
         <w:rPr>
-          <w:rFonts w:asciiTheme="minorHAnsi" w:eastAsiaTheme="minorEastAsia" w:hAnsiTheme="minorHAnsi" w:cstheme="minorBidi"/>
+          <w:rFonts w:ascii="Times" w:eastAsiaTheme="minorEastAsia" w:hAnsi="Times" w:cs="Times"/>
           <w:noProof/>
           <w:sz w:val="24"/>
           <w:lang w:val="en-US"/>
@@ -545,48 +577,64 @@
       </w:r>
       <w:r>
         <w:rPr>
-          <w:noProof/>
+          <w:rFonts w:ascii="Times" w:hAnsi="Times" w:cs="Times"/>
+          <w:noProof/>
+          <w:sz w:val="24"/>
         </w:rPr>
         <w:t>System Overview</w:t>
       </w:r>
       <w:r>
         <w:rPr>
-          <w:noProof/>
+          <w:rFonts w:ascii="Times" w:hAnsi="Times" w:cs="Times"/>
+          <w:noProof/>
+          <w:sz w:val="24"/>
         </w:rPr>
         <w:tab/>
       </w:r>
       <w:r>
         <w:rPr>
-          <w:noProof/>
+          <w:rFonts w:ascii="Times" w:hAnsi="Times" w:cs="Times"/>
+          <w:noProof/>
+          <w:sz w:val="24"/>
         </w:rPr>
         <w:fldChar w:fldCharType="begin"/>
       </w:r>
       <w:r>
         <w:rPr>
-          <w:noProof/>
+          <w:rFonts w:ascii="Times" w:hAnsi="Times" w:cs="Times"/>
+          <w:noProof/>
+          <w:sz w:val="24"/>
         </w:rPr>
         <w:instrText xml:space="preserve"> PAGEREF _Toc506727674 \h </w:instrText>
       </w:r>
       <w:r>
         <w:rPr>
-          <w:noProof/>
-        </w:rPr>
-      </w:r>
-      <w:r>
-        <w:rPr>
-          <w:noProof/>
+          <w:rFonts w:ascii="Times" w:hAnsi="Times" w:cs="Times"/>
+          <w:noProof/>
+          <w:sz w:val="24"/>
+        </w:rPr>
+      </w:r>
+      <w:r>
+        <w:rPr>
+          <w:rFonts w:ascii="Times" w:hAnsi="Times" w:cs="Times"/>
+          <w:noProof/>
+          <w:sz w:val="24"/>
         </w:rPr>
         <w:fldChar w:fldCharType="separate"/>
       </w:r>
       <w:r>
         <w:rPr>
-          <w:noProof/>
+          <w:rFonts w:ascii="Times" w:hAnsi="Times" w:cs="Times"/>
+          <w:noProof/>
+          <w:sz w:val="24"/>
         </w:rPr>
         <w:t>1</w:t>
       </w:r>
       <w:r>
         <w:rPr>
-          <w:noProof/>
+          <w:rFonts w:ascii="Times" w:hAnsi="Times" w:cs="Times"/>
+          <w:noProof/>
+          <w:sz w:val="24"/>
         </w:rPr>
         <w:fldChar w:fldCharType="end"/>
       </w:r>
@@ -595,21 +643,23 @@
       <w:pPr>
         <w:pStyle w:val="TOC2"/>
         <w:rPr>
-          <w:rFonts w:asciiTheme="minorHAnsi" w:eastAsiaTheme="minorEastAsia" w:hAnsiTheme="minorHAnsi" w:cstheme="minorBidi"/>
-          <w:noProof/>
-          <w:sz w:val="24"/>
-          <w:lang w:val="en-US"/>
-        </w:rPr>
-      </w:pPr>
-      <w:r>
-        <w:rPr>
-          <w:noProof/>
+          <w:rFonts w:ascii="Times" w:eastAsiaTheme="minorEastAsia" w:hAnsi="Times" w:cs="Times"/>
+          <w:noProof/>
+          <w:sz w:val="24"/>
+          <w:lang w:val="en-US"/>
+        </w:rPr>
+      </w:pPr>
+      <w:r>
+        <w:rPr>
+          <w:rFonts w:ascii="Times" w:hAnsi="Times" w:cs="Times"/>
+          <w:noProof/>
+          <w:sz w:val="24"/>
         </w:rPr>
         <w:t>1.3</w:t>
       </w:r>
       <w:r>
         <w:rPr>
-          <w:rFonts w:asciiTheme="minorHAnsi" w:eastAsiaTheme="minorEastAsia" w:hAnsiTheme="minorHAnsi" w:cstheme="minorBidi"/>
+          <w:rFonts w:ascii="Times" w:eastAsiaTheme="minorEastAsia" w:hAnsi="Times" w:cs="Times"/>
           <w:noProof/>
           <w:sz w:val="24"/>
           <w:lang w:val="en-US"/>
@@ -618,48 +668,64 @@
       </w:r>
       <w:r>
         <w:rPr>
-          <w:noProof/>
+          <w:rFonts w:ascii="Times" w:hAnsi="Times" w:cs="Times"/>
+          <w:noProof/>
+          <w:sz w:val="24"/>
         </w:rPr>
         <w:t>Definitions, Acronyms and Abbreviations</w:t>
       </w:r>
       <w:r>
         <w:rPr>
-          <w:noProof/>
+          <w:rFonts w:ascii="Times" w:hAnsi="Times" w:cs="Times"/>
+          <w:noProof/>
+          <w:sz w:val="24"/>
         </w:rPr>
         <w:tab/>
       </w:r>
       <w:r>
         <w:rPr>
-          <w:noProof/>
+          <w:rFonts w:ascii="Times" w:hAnsi="Times" w:cs="Times"/>
+          <w:noProof/>
+          <w:sz w:val="24"/>
         </w:rPr>
         <w:fldChar w:fldCharType="begin"/>
       </w:r>
       <w:r>
         <w:rPr>
-          <w:noProof/>
+          <w:rFonts w:ascii="Times" w:hAnsi="Times" w:cs="Times"/>
+          <w:noProof/>
+          <w:sz w:val="24"/>
         </w:rPr>
         <w:instrText xml:space="preserve"> PAGEREF _Toc506727675 \h </w:instrText>
       </w:r>
       <w:r>
         <w:rPr>
-          <w:noProof/>
-        </w:rPr>
-      </w:r>
-      <w:r>
-        <w:rPr>
-          <w:noProof/>
+          <w:rFonts w:ascii="Times" w:hAnsi="Times" w:cs="Times"/>
+          <w:noProof/>
+          <w:sz w:val="24"/>
+        </w:rPr>
+      </w:r>
+      <w:r>
+        <w:rPr>
+          <w:rFonts w:ascii="Times" w:hAnsi="Times" w:cs="Times"/>
+          <w:noProof/>
+          <w:sz w:val="24"/>
         </w:rPr>
         <w:fldChar w:fldCharType="separate"/>
       </w:r>
       <w:r>
         <w:rPr>
-          <w:noProof/>
+          <w:rFonts w:ascii="Times" w:hAnsi="Times" w:cs="Times"/>
+          <w:noProof/>
+          <w:sz w:val="24"/>
         </w:rPr>
         <w:t>1</w:t>
       </w:r>
       <w:r>
         <w:rPr>
-          <w:noProof/>
+          <w:rFonts w:ascii="Times" w:hAnsi="Times" w:cs="Times"/>
+          <w:noProof/>
+          <w:sz w:val="24"/>
         </w:rPr>
         <w:fldChar w:fldCharType="end"/>
       </w:r>
@@ -668,21 +734,23 @@
       <w:pPr>
         <w:pStyle w:val="TOC2"/>
         <w:rPr>
-          <w:rFonts w:asciiTheme="minorHAnsi" w:eastAsiaTheme="minorEastAsia" w:hAnsiTheme="minorHAnsi" w:cstheme="minorBidi"/>
-          <w:noProof/>
-          <w:sz w:val="24"/>
-          <w:lang w:val="en-US"/>
-        </w:rPr>
-      </w:pPr>
-      <w:r>
-        <w:rPr>
-          <w:noProof/>
+          <w:rFonts w:ascii="Times" w:eastAsiaTheme="minorEastAsia" w:hAnsi="Times" w:cs="Times"/>
+          <w:noProof/>
+          <w:sz w:val="24"/>
+          <w:lang w:val="en-US"/>
+        </w:rPr>
+      </w:pPr>
+      <w:r>
+        <w:rPr>
+          <w:rFonts w:ascii="Times" w:hAnsi="Times" w:cs="Times"/>
+          <w:noProof/>
+          <w:sz w:val="24"/>
         </w:rPr>
         <w:t>1.4</w:t>
       </w:r>
       <w:r>
         <w:rPr>
-          <w:rFonts w:asciiTheme="minorHAnsi" w:eastAsiaTheme="minorEastAsia" w:hAnsiTheme="minorHAnsi" w:cstheme="minorBidi"/>
+          <w:rFonts w:ascii="Times" w:eastAsiaTheme="minorEastAsia" w:hAnsi="Times" w:cs="Times"/>
           <w:noProof/>
           <w:sz w:val="24"/>
           <w:lang w:val="en-US"/>
@@ -691,48 +759,64 @@
       </w:r>
       <w:r>
         <w:rPr>
-          <w:noProof/>
+          <w:rFonts w:ascii="Times" w:hAnsi="Times" w:cs="Times"/>
+          <w:noProof/>
+          <w:sz w:val="24"/>
         </w:rPr>
         <w:t>Supporting Materials</w:t>
       </w:r>
       <w:r>
         <w:rPr>
-          <w:noProof/>
+          <w:rFonts w:ascii="Times" w:hAnsi="Times" w:cs="Times"/>
+          <w:noProof/>
+          <w:sz w:val="24"/>
         </w:rPr>
         <w:tab/>
       </w:r>
       <w:r>
         <w:rPr>
-          <w:noProof/>
+          <w:rFonts w:ascii="Times" w:hAnsi="Times" w:cs="Times"/>
+          <w:noProof/>
+          <w:sz w:val="24"/>
         </w:rPr>
         <w:fldChar w:fldCharType="begin"/>
       </w:r>
       <w:r>
         <w:rPr>
-          <w:noProof/>
+          <w:rFonts w:ascii="Times" w:hAnsi="Times" w:cs="Times"/>
+          <w:noProof/>
+          <w:sz w:val="24"/>
         </w:rPr>
         <w:instrText xml:space="preserve"> PAGEREF _Toc506727676 \h </w:instrText>
       </w:r>
       <w:r>
         <w:rPr>
-          <w:noProof/>
-        </w:rPr>
-      </w:r>
-      <w:r>
-        <w:rPr>
-          <w:noProof/>
+          <w:rFonts w:ascii="Times" w:hAnsi="Times" w:cs="Times"/>
+          <w:noProof/>
+          <w:sz w:val="24"/>
+        </w:rPr>
+      </w:r>
+      <w:r>
+        <w:rPr>
+          <w:rFonts w:ascii="Times" w:hAnsi="Times" w:cs="Times"/>
+          <w:noProof/>
+          <w:sz w:val="24"/>
         </w:rPr>
         <w:fldChar w:fldCharType="separate"/>
       </w:r>
       <w:r>
         <w:rPr>
-          <w:noProof/>
+          <w:rFonts w:ascii="Times" w:hAnsi="Times" w:cs="Times"/>
+          <w:noProof/>
+          <w:sz w:val="24"/>
         </w:rPr>
         <w:t>1</w:t>
       </w:r>
       <w:r>
         <w:rPr>
-          <w:noProof/>
+          <w:rFonts w:ascii="Times" w:hAnsi="Times" w:cs="Times"/>
+          <w:noProof/>
+          <w:sz w:val="24"/>
         </w:rPr>
         <w:fldChar w:fldCharType="end"/>
       </w:r>
@@ -741,21 +825,23 @@
       <w:pPr>
         <w:pStyle w:val="TOC2"/>
         <w:rPr>
-          <w:rFonts w:asciiTheme="minorHAnsi" w:eastAsiaTheme="minorEastAsia" w:hAnsiTheme="minorHAnsi" w:cstheme="minorBidi"/>
-          <w:noProof/>
-          <w:sz w:val="24"/>
-          <w:lang w:val="en-US"/>
-        </w:rPr>
-      </w:pPr>
-      <w:r>
-        <w:rPr>
-          <w:noProof/>
+          <w:rFonts w:ascii="Times" w:eastAsiaTheme="minorEastAsia" w:hAnsi="Times" w:cs="Times"/>
+          <w:noProof/>
+          <w:sz w:val="24"/>
+          <w:lang w:val="en-US"/>
+        </w:rPr>
+      </w:pPr>
+      <w:r>
+        <w:rPr>
+          <w:rFonts w:ascii="Times" w:hAnsi="Times" w:cs="Times"/>
+          <w:noProof/>
+          <w:sz w:val="24"/>
         </w:rPr>
         <w:t>1.5</w:t>
       </w:r>
       <w:r>
         <w:rPr>
-          <w:rFonts w:asciiTheme="minorHAnsi" w:eastAsiaTheme="minorEastAsia" w:hAnsiTheme="minorHAnsi" w:cstheme="minorBidi"/>
+          <w:rFonts w:ascii="Times" w:eastAsiaTheme="minorEastAsia" w:hAnsi="Times" w:cs="Times"/>
           <w:noProof/>
           <w:sz w:val="24"/>
           <w:lang w:val="en-US"/>
@@ -764,48 +850,64 @@
       </w:r>
       <w:r>
         <w:rPr>
-          <w:noProof/>
+          <w:rFonts w:ascii="Times" w:hAnsi="Times" w:cs="Times"/>
+          <w:noProof/>
+          <w:sz w:val="24"/>
         </w:rPr>
         <w:t>Document Overview</w:t>
       </w:r>
       <w:r>
         <w:rPr>
-          <w:noProof/>
+          <w:rFonts w:ascii="Times" w:hAnsi="Times" w:cs="Times"/>
+          <w:noProof/>
+          <w:sz w:val="24"/>
         </w:rPr>
         <w:tab/>
       </w:r>
       <w:r>
         <w:rPr>
-          <w:noProof/>
+          <w:rFonts w:ascii="Times" w:hAnsi="Times" w:cs="Times"/>
+          <w:noProof/>
+          <w:sz w:val="24"/>
         </w:rPr>
         <w:fldChar w:fldCharType="begin"/>
       </w:r>
       <w:r>
         <w:rPr>
-          <w:noProof/>
+          <w:rFonts w:ascii="Times" w:hAnsi="Times" w:cs="Times"/>
+          <w:noProof/>
+          <w:sz w:val="24"/>
         </w:rPr>
         <w:instrText xml:space="preserve"> PAGEREF _Toc506727677 \h </w:instrText>
       </w:r>
       <w:r>
         <w:rPr>
-          <w:noProof/>
-        </w:rPr>
-      </w:r>
-      <w:r>
-        <w:rPr>
-          <w:noProof/>
+          <w:rFonts w:ascii="Times" w:hAnsi="Times" w:cs="Times"/>
+          <w:noProof/>
+          <w:sz w:val="24"/>
+        </w:rPr>
+      </w:r>
+      <w:r>
+        <w:rPr>
+          <w:rFonts w:ascii="Times" w:hAnsi="Times" w:cs="Times"/>
+          <w:noProof/>
+          <w:sz w:val="24"/>
         </w:rPr>
         <w:fldChar w:fldCharType="separate"/>
       </w:r>
       <w:r>
         <w:rPr>
-          <w:noProof/>
+          <w:rFonts w:ascii="Times" w:hAnsi="Times" w:cs="Times"/>
+          <w:noProof/>
+          <w:sz w:val="24"/>
         </w:rPr>
         <w:t>1</w:t>
       </w:r>
       <w:r>
         <w:rPr>
-          <w:noProof/>
+          <w:rFonts w:ascii="Times" w:hAnsi="Times" w:cs="Times"/>
+          <w:noProof/>
+          <w:sz w:val="24"/>
         </w:rPr>
         <w:fldChar w:fldCharType="end"/>
       </w:r>
@@ -817,8 +919,9 @@
           <w:tab w:val="left" w:pos="440"/>
           <w:tab w:val="right" w:leader="dot" w:pos="9350"/>
         </w:tabs>
-        <w:rPr>
-          <w:rFonts w:asciiTheme="minorHAnsi" w:eastAsiaTheme="minorEastAsia" w:hAnsiTheme="minorHAnsi" w:cstheme="minorBidi"/>
+        <w:spacing w:after="0"/>
+        <w:rPr>
+          <w:rFonts w:ascii="Times" w:eastAsiaTheme="minorEastAsia" w:hAnsi="Times" w:cs="Times"/>
           <w:b w:val="0"/>
           <w:bCs w:val="0"/>
           <w:caps w:val="0"/>
@@ -829,13 +932,15 @@
       </w:pPr>
       <w:r>
         <w:rPr>
-          <w:noProof/>
+          <w:rFonts w:ascii="Times" w:hAnsi="Times" w:cs="Times"/>
+          <w:noProof/>
+          <w:sz w:val="24"/>
         </w:rPr>
         <w:t>2.</w:t>
       </w:r>
       <w:r>
         <w:rPr>
-          <w:rFonts w:asciiTheme="minorHAnsi" w:eastAsiaTheme="minorEastAsia" w:hAnsiTheme="minorHAnsi" w:cstheme="minorBidi"/>
+          <w:rFonts w:ascii="Times" w:eastAsiaTheme="minorEastAsia" w:hAnsi="Times" w:cs="Times"/>
           <w:b w:val="0"/>
           <w:bCs w:val="0"/>
           <w:caps w:val="0"/>
@@ -847,48 +952,64 @@
       </w:r>
       <w:r>
         <w:rPr>
-          <w:noProof/>
+          <w:rFonts w:ascii="Times" w:hAnsi="Times" w:cs="Times"/>
+          <w:noProof/>
+          <w:sz w:val="24"/>
         </w:rPr>
         <w:t>Architecture</w:t>
       </w:r>
       <w:r>
         <w:rPr>
-          <w:noProof/>
+          <w:rFonts w:ascii="Times" w:hAnsi="Times" w:cs="Times"/>
+          <w:noProof/>
+          <w:sz w:val="24"/>
         </w:rPr>
         <w:tab/>
       </w:r>
       <w:r>
         <w:rPr>
-          <w:noProof/>
+          <w:rFonts w:ascii="Times" w:hAnsi="Times" w:cs="Times"/>
+          <w:noProof/>
+          <w:sz w:val="24"/>
         </w:rPr>
         <w:fldChar w:fldCharType="begin"/>
       </w:r>
       <w:r>
         <w:rPr>
-          <w:noProof/>
+          <w:rFonts w:ascii="Times" w:hAnsi="Times" w:cs="Times"/>
+          <w:noProof/>
+          <w:sz w:val="24"/>
         </w:rPr>
         <w:instrText xml:space="preserve"> PAGEREF _Toc506727678 \h </w:instrText>
       </w:r>
       <w:r>
         <w:rPr>
-          <w:noProof/>
-        </w:rPr>
-      </w:r>
-      <w:r>
-        <w:rPr>
-          <w:noProof/>
+          <w:rFonts w:ascii="Times" w:hAnsi="Times" w:cs="Times"/>
+          <w:noProof/>
+          <w:sz w:val="24"/>
+        </w:rPr>
+      </w:r>
+      <w:r>
+        <w:rPr>
+          <w:rFonts w:ascii="Times" w:hAnsi="Times" w:cs="Times"/>
+          <w:noProof/>
+          <w:sz w:val="24"/>
         </w:rPr>
         <w:fldChar w:fldCharType="separate"/>
       </w:r>
       <w:r>
         <w:rPr>
-          <w:noProof/>
+          <w:rFonts w:ascii="Times" w:hAnsi="Times" w:cs="Times"/>
+          <w:noProof/>
+          <w:sz w:val="24"/>
         </w:rPr>
         <w:t>1</w:t>
       </w:r>
       <w:r>
         <w:rPr>
-          <w:noProof/>
+          <w:rFonts w:ascii="Times" w:hAnsi="Times" w:cs="Times"/>
+          <w:noProof/>
+          <w:sz w:val="24"/>
         </w:rPr>
         <w:fldChar w:fldCharType="end"/>
       </w:r>
@@ -903,7 +1024,7 @@
         <w:spacing w:before="0" w:after="0"/>
         <w:ind w:left="432"/>
         <w:rPr>
-          <w:rFonts w:asciiTheme="minorHAnsi" w:eastAsiaTheme="minorEastAsia" w:hAnsiTheme="minorHAnsi" w:cstheme="minorBidi"/>
+          <w:rFonts w:ascii="Times" w:eastAsiaTheme="minorEastAsia" w:hAnsi="Times" w:cs="Times"/>
           <w:b w:val="0"/>
           <w:bCs w:val="0"/>
           <w:caps w:val="0"/>
@@ -914,15 +1035,17 @@
       </w:pPr>
       <w:r>
         <w:rPr>
+          <w:rFonts w:ascii="Times" w:hAnsi="Times" w:cs="Times"/>
           <w:b w:val="0"/>
           <w:caps w:val="0"/>
           <w:noProof/>
+          <w:sz w:val="24"/>
         </w:rPr>
         <w:t>2.1</w:t>
       </w:r>
       <w:r>
         <w:rPr>
-          <w:rFonts w:asciiTheme="minorHAnsi" w:eastAsiaTheme="minorEastAsia" w:hAnsiTheme="minorHAnsi" w:cstheme="minorBidi"/>
+          <w:rFonts w:ascii="Times" w:eastAsiaTheme="minorEastAsia" w:hAnsi="Times" w:cs="Times"/>
           <w:b w:val="0"/>
           <w:bCs w:val="0"/>
           <w:caps w:val="0"/>
@@ -934,59 +1057,75 @@
       </w:r>
       <w:r>
         <w:rPr>
+          <w:rFonts w:ascii="Times" w:hAnsi="Times" w:cs="Times"/>
           <w:b w:val="0"/>
           <w:caps w:val="0"/>
           <w:noProof/>
+          <w:sz w:val="24"/>
         </w:rPr>
         <w:t>Overview</w:t>
       </w:r>
       <w:r>
         <w:rPr>
+          <w:rFonts w:ascii="Times" w:hAnsi="Times" w:cs="Times"/>
           <w:b w:val="0"/>
           <w:caps w:val="0"/>
           <w:noProof/>
+          <w:sz w:val="24"/>
         </w:rPr>
         <w:tab/>
       </w:r>
       <w:r>
         <w:rPr>
+          <w:rFonts w:ascii="Times" w:hAnsi="Times" w:cs="Times"/>
           <w:b w:val="0"/>
           <w:noProof/>
+          <w:sz w:val="24"/>
         </w:rPr>
         <w:fldChar w:fldCharType="begin"/>
       </w:r>
       <w:r>
         <w:rPr>
+          <w:rFonts w:ascii="Times" w:hAnsi="Times" w:cs="Times"/>
           <w:b w:val="0"/>
           <w:noProof/>
+          <w:sz w:val="24"/>
         </w:rPr>
         <w:instrText xml:space="preserve"> PAGEREF _Toc506727679 \h </w:instrText>
       </w:r>
       <w:r>
         <w:rPr>
+          <w:rFonts w:ascii="Times" w:hAnsi="Times" w:cs="Times"/>
           <w:b w:val="0"/>
           <w:noProof/>
-        </w:rPr>
-      </w:r>
-      <w:r>
-        <w:rPr>
+          <w:sz w:val="24"/>
+        </w:rPr>
+      </w:r>
+      <w:r>
+        <w:rPr>
+          <w:rFonts w:ascii="Times" w:hAnsi="Times" w:cs="Times"/>
           <w:b w:val="0"/>
           <w:noProof/>
+          <w:sz w:val="24"/>
         </w:rPr>
         <w:fldChar w:fldCharType="separate"/>
       </w:r>
       <w:r>
         <w:rPr>
+          <w:rFonts w:ascii="Times" w:hAnsi="Times" w:cs="Times"/>
           <w:b w:val="0"/>
           <w:caps w:val="0"/>
           <w:noProof/>
+          <w:sz w:val="24"/>
         </w:rPr>
         <w:t>1</w:t>
       </w:r>
       <w:r>
         <w:rPr>
+          <w:rFonts w:ascii="Times" w:hAnsi="Times" w:cs="Times"/>
           <w:b w:val="0"/>
           <w:noProof/>
+          <w:sz w:val="24"/>
         </w:rPr>
         <w:fldChar w:fldCharType="end"/>
       </w:r>
@@ -1001,7 +1140,7 @@
         <w:spacing w:before="0" w:after="0"/>
         <w:ind w:left="432"/>
         <w:rPr>
-          <w:rFonts w:asciiTheme="minorHAnsi" w:eastAsiaTheme="minorEastAsia" w:hAnsiTheme="minorHAnsi" w:cstheme="minorBidi"/>
+          <w:rFonts w:ascii="Times" w:eastAsiaTheme="minorEastAsia" w:hAnsi="Times" w:cs="Times"/>
           <w:b w:val="0"/>
           <w:bCs w:val="0"/>
           <w:caps w:val="0"/>
@@ -1012,15 +1151,17 @@
       </w:pPr>
       <w:r>
         <w:rPr>
+          <w:rFonts w:ascii="Times" w:hAnsi="Times" w:cs="Times"/>
           <w:b w:val="0"/>
           <w:caps w:val="0"/>
           <w:noProof/>
+          <w:sz w:val="24"/>
         </w:rPr>
         <w:t>2.2</w:t>
       </w:r>
       <w:r>
         <w:rPr>
-          <w:rFonts w:asciiTheme="minorHAnsi" w:eastAsiaTheme="minorEastAsia" w:hAnsiTheme="minorHAnsi" w:cstheme="minorBidi"/>
+          <w:rFonts w:ascii="Times" w:eastAsiaTheme="minorEastAsia" w:hAnsi="Times" w:cs="Times"/>
           <w:b w:val="0"/>
           <w:bCs w:val="0"/>
           <w:caps w:val="0"/>
@@ -1032,59 +1173,75 @@
       </w:r>
       <w:r>
         <w:rPr>
+          <w:rFonts w:ascii="Times" w:hAnsi="Times" w:cs="Times"/>
           <w:b w:val="0"/>
           <w:caps w:val="0"/>
           <w:noProof/>
+          <w:sz w:val="24"/>
         </w:rPr>
         <w:t>Component 1..N</w:t>
       </w:r>
       <w:r>
         <w:rPr>
+          <w:rFonts w:ascii="Times" w:hAnsi="Times" w:cs="Times"/>
           <w:b w:val="0"/>
           <w:caps w:val="0"/>
           <w:noProof/>
+          <w:sz w:val="24"/>
         </w:rPr>
         <w:tab/>
       </w:r>
       <w:r>
         <w:rPr>
+          <w:rFonts w:ascii="Times" w:hAnsi="Times" w:cs="Times"/>
           <w:b w:val="0"/>
           <w:noProof/>
+          <w:sz w:val="24"/>
         </w:rPr>
         <w:fldChar w:fldCharType="begin"/>
       </w:r>
       <w:r>
         <w:rPr>
+          <w:rFonts w:ascii="Times" w:hAnsi="Times" w:cs="Times"/>
           <w:b w:val="0"/>
           <w:noProof/>
+          <w:sz w:val="24"/>
         </w:rPr>
         <w:instrText xml:space="preserve"> PAGEREF _Toc506727680 \h </w:instrText>
       </w:r>
       <w:r>
         <w:rPr>
+          <w:rFonts w:ascii="Times" w:hAnsi="Times" w:cs="Times"/>
           <w:b w:val="0"/>
           <w:noProof/>
-        </w:rPr>
-      </w:r>
-      <w:r>
-        <w:rPr>
+          <w:sz w:val="24"/>
+        </w:rPr>
+      </w:r>
+      <w:r>
+        <w:rPr>
+          <w:rFonts w:ascii="Times" w:hAnsi="Times" w:cs="Times"/>
           <w:b w:val="0"/>
           <w:noProof/>
+          <w:sz w:val="24"/>
         </w:rPr>
         <w:fldChar w:fldCharType="separate"/>
       </w:r>
       <w:r>
         <w:rPr>
+          <w:rFonts w:ascii="Times" w:hAnsi="Times" w:cs="Times"/>
           <w:b w:val="0"/>
           <w:caps w:val="0"/>
           <w:noProof/>
+          <w:sz w:val="24"/>
         </w:rPr>
         <w:t>1</w:t>
       </w:r>
       <w:r>
         <w:rPr>
+          <w:rFonts w:ascii="Times" w:hAnsi="Times" w:cs="Times"/>
           <w:b w:val="0"/>
           <w:noProof/>
+          <w:sz w:val="24"/>
         </w:rPr>
         <w:fldChar w:fldCharType="end"/>
       </w:r>
@@ -1096,8 +1253,9 @@
           <w:tab w:val="left" w:pos="440"/>
           <w:tab w:val="right" w:leader="dot" w:pos="9350"/>
         </w:tabs>
-        <w:rPr>
-          <w:rFonts w:asciiTheme="minorHAnsi" w:eastAsiaTheme="minorEastAsia" w:hAnsiTheme="minorHAnsi" w:cstheme="minorBidi"/>
+        <w:spacing w:after="0"/>
+        <w:rPr>
+          <w:rFonts w:ascii="Times" w:eastAsiaTheme="minorEastAsia" w:hAnsi="Times" w:cs="Times"/>
           <w:b w:val="0"/>
           <w:bCs w:val="0"/>
           <w:caps w:val="0"/>
@@ -1108,13 +1266,15 @@
       </w:pPr>
       <w:r>
         <w:rPr>
-          <w:noProof/>
+          <w:rFonts w:ascii="Times" w:hAnsi="Times" w:cs="Times"/>
+          <w:noProof/>
+          <w:sz w:val="24"/>
         </w:rPr>
         <w:t>3.</w:t>
       </w:r>
       <w:r>
         <w:rPr>
-          <w:rFonts w:asciiTheme="minorHAnsi" w:eastAsiaTheme="minorEastAsia" w:hAnsiTheme="minorHAnsi" w:cstheme="minorBidi"/>
+          <w:rFonts w:ascii="Times" w:eastAsiaTheme="minorEastAsia" w:hAnsi="Times" w:cs="Times"/>
           <w:b w:val="0"/>
           <w:bCs w:val="0"/>
           <w:caps w:val="0"/>
@@ -1126,48 +1286,64 @@
       </w:r>
       <w:r>
         <w:rPr>
-          <w:noProof/>
+          <w:rFonts w:ascii="Times" w:hAnsi="Times" w:cs="Times"/>
+          <w:noProof/>
+          <w:sz w:val="24"/>
         </w:rPr>
         <w:t>High-Level Design</w:t>
       </w:r>
       <w:r>
         <w:rPr>
-          <w:noProof/>
+          <w:rFonts w:ascii="Times" w:hAnsi="Times" w:cs="Times"/>
+          <w:noProof/>
+          <w:sz w:val="24"/>
         </w:rPr>
         <w:tab/>
       </w:r>
       <w:r>
         <w:rPr>
-          <w:noProof/>
+          <w:rFonts w:ascii="Times" w:hAnsi="Times" w:cs="Times"/>
+          <w:noProof/>
+          <w:sz w:val="24"/>
         </w:rPr>
         <w:fldChar w:fldCharType="begin"/>
       </w:r>
       <w:r>
         <w:rPr>
-          <w:noProof/>
+          <w:rFonts w:ascii="Times" w:hAnsi="Times" w:cs="Times"/>
+          <w:noProof/>
+          <w:sz w:val="24"/>
         </w:rPr>
         <w:instrText xml:space="preserve"> PAGEREF _Toc506727681 \h </w:instrText>
       </w:r>
       <w:r>
         <w:rPr>
-          <w:noProof/>
-        </w:rPr>
-      </w:r>
-      <w:r>
-        <w:rPr>
-          <w:noProof/>
+          <w:rFonts w:ascii="Times" w:hAnsi="Times" w:cs="Times"/>
+          <w:noProof/>
+          <w:sz w:val="24"/>
+        </w:rPr>
+      </w:r>
+      <w:r>
+        <w:rPr>
+          <w:rFonts w:ascii="Times" w:hAnsi="Times" w:cs="Times"/>
+          <w:noProof/>
+          <w:sz w:val="24"/>
         </w:rPr>
         <w:fldChar w:fldCharType="separate"/>
       </w:r>
       <w:r>
         <w:rPr>
-          <w:noProof/>
+          <w:rFonts w:ascii="Times" w:hAnsi="Times" w:cs="Times"/>
+          <w:noProof/>
+          <w:sz w:val="24"/>
         </w:rPr>
         <w:t>2</w:t>
       </w:r>
       <w:r>
         <w:rPr>
-          <w:noProof/>
+          <w:rFonts w:ascii="Times" w:hAnsi="Times" w:cs="Times"/>
+          <w:noProof/>
+          <w:sz w:val="24"/>
         </w:rPr>
         <w:fldChar w:fldCharType="end"/>
       </w:r>
@@ -1176,21 +1352,23 @@
       <w:pPr>
         <w:pStyle w:val="TOC2"/>
         <w:rPr>
-          <w:rFonts w:asciiTheme="minorHAnsi" w:eastAsiaTheme="minorEastAsia" w:hAnsiTheme="minorHAnsi" w:cstheme="minorBidi"/>
-          <w:noProof/>
-          <w:sz w:val="24"/>
-          <w:lang w:val="en-US"/>
-        </w:rPr>
-      </w:pPr>
-      <w:r>
-        <w:rPr>
-          <w:noProof/>
+          <w:rFonts w:ascii="Times" w:eastAsiaTheme="minorEastAsia" w:hAnsi="Times" w:cs="Times"/>
+          <w:noProof/>
+          <w:sz w:val="24"/>
+          <w:lang w:val="en-US"/>
+        </w:rPr>
+      </w:pPr>
+      <w:r>
+        <w:rPr>
+          <w:rFonts w:ascii="Times" w:hAnsi="Times" w:cs="Times"/>
+          <w:noProof/>
+          <w:sz w:val="24"/>
         </w:rPr>
         <w:t>3.1</w:t>
       </w:r>
       <w:r>
         <w:rPr>
-          <w:rFonts w:asciiTheme="minorHAnsi" w:eastAsiaTheme="minorEastAsia" w:hAnsiTheme="minorHAnsi" w:cstheme="minorBidi"/>
+          <w:rFonts w:ascii="Times" w:eastAsiaTheme="minorEastAsia" w:hAnsi="Times" w:cs="Times"/>
           <w:noProof/>
           <w:sz w:val="24"/>
           <w:lang w:val="en-US"/>
@@ -1199,48 +1377,64 @@
       </w:r>
       <w:r>
         <w:rPr>
-          <w:noProof/>
+          <w:rFonts w:ascii="Times" w:hAnsi="Times" w:cs="Times"/>
+          <w:noProof/>
+          <w:sz w:val="24"/>
         </w:rPr>
         <w:t>View / Model Component 1..n</w:t>
       </w:r>
       <w:r>
         <w:rPr>
-          <w:noProof/>
+          <w:rFonts w:ascii="Times" w:hAnsi="Times" w:cs="Times"/>
+          <w:noProof/>
+          <w:sz w:val="24"/>
         </w:rPr>
         <w:tab/>
       </w:r>
       <w:r>
         <w:rPr>
-          <w:noProof/>
+          <w:rFonts w:ascii="Times" w:hAnsi="Times" w:cs="Times"/>
+          <w:noProof/>
+          <w:sz w:val="24"/>
         </w:rPr>
         <w:fldChar w:fldCharType="begin"/>
       </w:r>
       <w:r>
         <w:rPr>
-          <w:noProof/>
+          <w:rFonts w:ascii="Times" w:hAnsi="Times" w:cs="Times"/>
+          <w:noProof/>
+          <w:sz w:val="24"/>
         </w:rPr>
         <w:instrText xml:space="preserve"> PAGEREF _Toc506727682 \h </w:instrText>
       </w:r>
       <w:r>
         <w:rPr>
-          <w:noProof/>
-        </w:rPr>
-      </w:r>
-      <w:r>
-        <w:rPr>
-          <w:noProof/>
+          <w:rFonts w:ascii="Times" w:hAnsi="Times" w:cs="Times"/>
+          <w:noProof/>
+          <w:sz w:val="24"/>
+        </w:rPr>
+      </w:r>
+      <w:r>
+        <w:rPr>
+          <w:rFonts w:ascii="Times" w:hAnsi="Times" w:cs="Times"/>
+          <w:noProof/>
+          <w:sz w:val="24"/>
         </w:rPr>
         <w:fldChar w:fldCharType="separate"/>
       </w:r>
       <w:r>
         <w:rPr>
-          <w:noProof/>
+          <w:rFonts w:ascii="Times" w:hAnsi="Times" w:cs="Times"/>
+          <w:noProof/>
+          <w:sz w:val="24"/>
         </w:rPr>
         <w:t>2</w:t>
       </w:r>
       <w:r>
         <w:rPr>
-          <w:noProof/>
+          <w:rFonts w:ascii="Times" w:hAnsi="Times" w:cs="Times"/>
+          <w:noProof/>
+          <w:sz w:val="24"/>
         </w:rPr>
         <w:fldChar w:fldCharType="end"/>
       </w:r>
@@ -1252,10 +1446,12 @@
           <w:ilvl w:val="0"/>
           <w:numId w:val="0"/>
         </w:numPr>
-        <w:rPr>
-          <w:rFonts w:ascii="Times New Roman" w:hAnsi="Times New Roman"/>
+        <w:spacing w:after="0"/>
+        <w:rPr>
+          <w:rFonts w:cs="Times"/>
           <w:caps/>
-          <w:sz w:val="20"/>
+          <w:sz w:val="24"/>
+          <w:szCs w:val="24"/>
         </w:rPr>
         <w:sectPr>
           <w:headerReference w:type="default" r:id="rId12"/>
@@ -1270,271 +1466,15 @@
       </w:pPr>
       <w:r>
         <w:rPr>
-          <w:rFonts w:ascii="Times New Roman" w:hAnsi="Times New Roman"/>
+          <w:rFonts w:cs="Times"/>
           <w:bCs/>
           <w:kern w:val="0"/>
-          <w:sz w:val="20"/>
+          <w:sz w:val="24"/>
           <w:szCs w:val="24"/>
           <w:lang w:val="en-CA"/>
         </w:rPr>
         <w:fldChar w:fldCharType="end"/>
       </w:r>
-    </w:p>
-    <w:p>
-      <w:pPr>
-        <w:pStyle w:val="Heading1"/>
-        <w:numPr>
-          <w:ilvl w:val="0"/>
-          <w:numId w:val="0"/>
-        </w:numPr>
-        <w:rPr>
-          <w:rFonts w:ascii="Times New Roman" w:hAnsi="Times New Roman"/>
-        </w:rPr>
-      </w:pPr>
-      <w:bookmarkStart w:id="6" w:name="_Toc506727671"/>
-      <w:r>
-        <w:rPr>
-          <w:rFonts w:ascii="Times New Roman" w:hAnsi="Times New Roman"/>
-        </w:rPr>
-        <w:lastRenderedPageBreak/>
-        <w:t>Revisions</w:t>
-      </w:r>
-      <w:bookmarkEnd w:id="6"/>
-    </w:p>
-    <w:p/>
-    <w:tbl>
-      <w:tblPr>
-        <w:tblStyle w:val="TableGrid"/>
-        <w:tblW w:w="9356" w:type="dxa"/>
-        <w:tblLayout w:type="fixed"/>
-        <w:tblLook w:val="0000" w:firstRow="0" w:lastRow="0" w:firstColumn="0" w:lastColumn="0" w:noHBand="0" w:noVBand="0"/>
-      </w:tblPr>
-      <w:tblGrid>
-        <w:gridCol w:w="1165"/>
-        <w:gridCol w:w="1954"/>
-        <w:gridCol w:w="4252"/>
-        <w:gridCol w:w="1985"/>
-      </w:tblGrid>
-      <w:tr>
-        <w:tc>
-          <w:tcPr>
-            <w:tcW w:w="1165" w:type="dxa"/>
-          </w:tcPr>
-          <w:p>
-            <w:pPr>
-              <w:pStyle w:val="Table-ColHead"/>
-              <w:rPr>
-                <w:rFonts w:ascii="Times New Roman" w:hAnsi="Times New Roman"/>
-              </w:rPr>
-            </w:pPr>
-            <w:r>
-              <w:rPr>
-                <w:rFonts w:ascii="Times New Roman" w:hAnsi="Times New Roman"/>
-              </w:rPr>
-              <w:t>Version</w:t>
-            </w:r>
-          </w:p>
-        </w:tc>
-        <w:tc>
-          <w:tcPr>
-            <w:tcW w:w="1954" w:type="dxa"/>
-          </w:tcPr>
-          <w:p>
-            <w:pPr>
-              <w:pStyle w:val="Table-ColHead"/>
-              <w:rPr>
-                <w:rFonts w:ascii="Times New Roman" w:hAnsi="Times New Roman"/>
-              </w:rPr>
-            </w:pPr>
-            <w:r>
-              <w:rPr>
-                <w:rFonts w:ascii="Times New Roman" w:hAnsi="Times New Roman"/>
-              </w:rPr>
-              <w:t>Primary Author(s)</w:t>
-            </w:r>
-          </w:p>
-        </w:tc>
-        <w:tc>
-          <w:tcPr>
-            <w:tcW w:w="4252" w:type="dxa"/>
-          </w:tcPr>
-          <w:p>
-            <w:pPr>
-              <w:pStyle w:val="Table-ColHead"/>
-              <w:rPr>
-                <w:rFonts w:ascii="Times New Roman" w:hAnsi="Times New Roman"/>
-              </w:rPr>
-            </w:pPr>
-            <w:r>
-              <w:rPr>
-                <w:rFonts w:ascii="Times New Roman" w:hAnsi="Times New Roman"/>
-              </w:rPr>
-              <w:t>Description of Version</w:t>
-            </w:r>
-          </w:p>
-        </w:tc>
-        <w:tc>
-          <w:tcPr>
-            <w:tcW w:w="1985" w:type="dxa"/>
-          </w:tcPr>
-          <w:p>
-            <w:pPr>
-              <w:pStyle w:val="Table-ColHead"/>
-              <w:jc w:val="center"/>
-              <w:rPr>
-                <w:rFonts w:ascii="Times New Roman" w:hAnsi="Times New Roman"/>
-              </w:rPr>
-            </w:pPr>
-            <w:r>
-              <w:rPr>
-                <w:rFonts w:ascii="Times New Roman" w:hAnsi="Times New Roman"/>
-              </w:rPr>
-              <w:t>Date Completed</w:t>
-            </w:r>
-          </w:p>
-        </w:tc>
-      </w:tr>
-      <w:tr>
-        <w:tc>
-          <w:tcPr>
-            <w:tcW w:w="1165" w:type="dxa"/>
-          </w:tcPr>
-          <w:p>
-            <w:pPr>
-              <w:pStyle w:val="Table-Text"/>
-              <w:suppressAutoHyphens/>
-            </w:pPr>
-            <w:r>
-              <w:t>Draft Type and Number</w:t>
-            </w:r>
-          </w:p>
-        </w:tc>
-        <w:tc>
-          <w:tcPr>
-            <w:tcW w:w="1954" w:type="dxa"/>
-          </w:tcPr>
-          <w:p>
-            <w:pPr>
-              <w:pStyle w:val="Table-Text"/>
-            </w:pPr>
-            <w:r>
-              <w:t>Full Name</w:t>
-            </w:r>
-          </w:p>
-        </w:tc>
-        <w:tc>
-          <w:tcPr>
-            <w:tcW w:w="4252" w:type="dxa"/>
-          </w:tcPr>
-          <w:p>
-            <w:pPr>
-              <w:pStyle w:val="Table-Text"/>
-            </w:pPr>
-            <w:r>
-              <w:t>Information about the revision. This table does not need to be filled in whenever a document is touched, only when the version is being upgraded.</w:t>
-            </w:r>
-          </w:p>
-        </w:tc>
-        <w:tc>
-          <w:tcPr>
-            <w:tcW w:w="1985" w:type="dxa"/>
-          </w:tcPr>
-          <w:p>
-            <w:pPr>
-              <w:pStyle w:val="Table-Text"/>
-              <w:jc w:val="center"/>
-            </w:pPr>
-            <w:r>
-              <w:t>00/00/00</w:t>
-            </w:r>
-          </w:p>
-        </w:tc>
-      </w:tr>
-    </w:tbl>
-    <w:p>
-      <w:pPr>
-        <w:pStyle w:val="Comment0"/>
-        <w:jc w:val="center"/>
-        <w:rPr>
-          <w:b/>
-          <w:highlight w:val="yellow"/>
-        </w:rPr>
-      </w:pPr>
-    </w:p>
-    <w:p>
-      <w:pPr>
-        <w:pStyle w:val="Comment0"/>
-        <w:rPr>
-          <w:b/>
-          <w:i w:val="0"/>
-        </w:rPr>
-      </w:pPr>
-    </w:p>
-    <w:p>
-      <w:pPr>
-        <w:pStyle w:val="Comment0"/>
-      </w:pPr>
-    </w:p>
-    <w:p>
-      <w:pPr>
-        <w:pStyle w:val="Comment0"/>
-        <w:rPr>
-          <w:color w:val="auto"/>
-        </w:rPr>
-      </w:pPr>
-      <w:r>
-        <w:rPr>
-          <w:color w:val="auto"/>
-        </w:rPr>
-        <w:t xml:space="preserve">&lt;This template serves as a basis for a Software Design Specification.  As in the SRS document, all italics refer to the “comment” style. Comments in </w:t>
-      </w:r>
-      <w:r>
-        <w:t xml:space="preserve">blue </w:t>
-      </w:r>
-      <w:r>
-        <w:rPr>
-          <w:color w:val="auto"/>
-        </w:rPr>
-        <w:t xml:space="preserve">are general and apply to any SDS, these that are in black are applicable specifically for this course. This template is based on the work by Karl. E </w:t>
-      </w:r>
-      <w:proofErr w:type="spellStart"/>
-      <w:r>
-        <w:rPr>
-          <w:color w:val="auto"/>
-        </w:rPr>
-        <w:t>Wiegers</w:t>
-      </w:r>
-      <w:proofErr w:type="spellEnd"/>
-      <w:r>
-        <w:rPr>
-          <w:color w:val="auto"/>
-        </w:rPr>
-        <w:t xml:space="preserve">, Steve McConnel of </w:t>
-      </w:r>
-      <w:proofErr w:type="spellStart"/>
-      <w:r>
-        <w:rPr>
-          <w:color w:val="auto"/>
-        </w:rPr>
-        <w:t>CXOne</w:t>
-      </w:r>
-      <w:proofErr w:type="spellEnd"/>
-      <w:r>
-        <w:rPr>
-          <w:color w:val="auto"/>
-        </w:rPr>
-        <w:t xml:space="preserve"> group and the IEEE standards.&gt;</w:t>
-      </w:r>
-    </w:p>
-    <w:p>
-      <w:pPr>
-        <w:sectPr>
-          <w:pgSz w:w="12240" w:h="15840" w:code="1"/>
-          <w:pgMar w:top="1440" w:right="1440" w:bottom="1440" w:left="1440" w:header="864" w:footer="864" w:gutter="0"/>
-          <w:pgNumType w:fmt="lowerRoman" w:start="1"/>
-          <w:cols w:space="720"/>
-        </w:sectPr>
-      </w:pPr>
     </w:p>
     <w:p>
       <w:pPr>
@@ -1543,22 +1483,25 @@
           <w:ilvl w:val="0"/>
           <w:numId w:val="2"/>
         </w:numPr>
+        <w:spacing w:after="0"/>
         <w:ind w:left="360"/>
         <w:rPr>
-          <w:rFonts w:ascii="Times New Roman" w:hAnsi="Times New Roman"/>
-        </w:rPr>
-      </w:pPr>
-      <w:bookmarkStart w:id="7" w:name="_Toc517668538"/>
-      <w:bookmarkStart w:id="8" w:name="_Toc506727672"/>
-      <w:r>
-        <w:rPr>
-          <w:rFonts w:ascii="Times New Roman" w:hAnsi="Times New Roman"/>
+          <w:rFonts w:cs="Times"/>
+          <w:szCs w:val="24"/>
+        </w:rPr>
+      </w:pPr>
+      <w:bookmarkStart w:id="5" w:name="_Toc517668538"/>
+      <w:bookmarkStart w:id="6" w:name="_Toc506727672"/>
+      <w:r>
+        <w:rPr>
+          <w:rFonts w:cs="Times"/>
+          <w:szCs w:val="24"/>
         </w:rPr>
         <w:lastRenderedPageBreak/>
         <w:t>Introduction</w:t>
       </w:r>
-      <w:bookmarkEnd w:id="7"/>
-      <w:bookmarkEnd w:id="8"/>
+      <w:bookmarkEnd w:id="5"/>
+      <w:bookmarkEnd w:id="6"/>
     </w:p>
     <w:p>
       <w:pPr>
@@ -1567,21 +1510,60 @@
           <w:ilvl w:val="1"/>
           <w:numId w:val="2"/>
         </w:numPr>
-        <w:spacing w:before="280" w:after="280"/>
+        <w:spacing w:before="280" w:after="0"/>
         <w:ind w:left="420"/>
         <w:rPr>
-          <w:rFonts w:ascii="Times New Roman" w:hAnsi="Times New Roman"/>
-        </w:rPr>
-      </w:pPr>
-      <w:bookmarkStart w:id="9" w:name="_Toc506727673"/>
-      <w:bookmarkStart w:id="10" w:name="_Toc517668539"/>
-      <w:r>
-        <w:rPr>
-          <w:rFonts w:ascii="Times New Roman" w:hAnsi="Times New Roman"/>
+          <w:rFonts w:ascii="Times" w:hAnsi="Times" w:cs="Times"/>
+          <w:szCs w:val="24"/>
+        </w:rPr>
+      </w:pPr>
+      <w:bookmarkStart w:id="7" w:name="_Toc506727673"/>
+      <w:bookmarkStart w:id="8" w:name="_Toc517668539"/>
+      <w:r>
+        <w:rPr>
+          <w:rFonts w:ascii="Times" w:hAnsi="Times" w:cs="Times"/>
+          <w:szCs w:val="24"/>
         </w:rPr>
         <w:t>Purpose</w:t>
       </w:r>
-      <w:bookmarkEnd w:id="9"/>
+      <w:bookmarkEnd w:id="7"/>
+    </w:p>
+    <w:p>
+      <w:pPr>
+        <w:rPr>
+          <w:lang w:val="en-US"/>
+        </w:rPr>
+      </w:pPr>
+    </w:p>
+    <w:p>
+      <w:pPr>
+        <w:rPr>
+          <w:sz w:val="24"/>
+          <w:lang w:val="en-US"/>
+        </w:rPr>
+      </w:pPr>
+      <w:r>
+        <w:rPr>
+          <w:sz w:val="24"/>
+          <w:lang w:val="en-US"/>
+        </w:rPr>
+        <w:t>The software (Chess Chaos) described and modeled in this Software Design Description shall allow a user to play a game of chess. Chess Chaos will have a variety of modes and game types: Player vs. Player, Player vs. AI, AI vs. AI, Timed Mode, Casual Mode, Random Mode.</w:t>
+      </w:r>
+    </w:p>
+    <w:p>
+      <w:pPr>
+        <w:rPr>
+          <w:sz w:val="24"/>
+          <w:lang w:val="en-US"/>
+        </w:rPr>
+      </w:pPr>
+      <w:r>
+        <w:rPr>
+          <w:sz w:val="24"/>
+          <w:lang w:val="en-US"/>
+        </w:rPr>
+        <w:t>Users interacting with the software will be able to select game modes and preferences with relative ease in the integrated menu system and play chess without running into game breaking bugs.</w:t>
+      </w:r>
     </w:p>
     <w:p>
       <w:pPr>
@@ -1590,29 +1572,460 @@
           <w:ilvl w:val="1"/>
           <w:numId w:val="2"/>
         </w:numPr>
-        <w:spacing w:before="280" w:after="280"/>
+        <w:spacing w:before="280" w:after="0"/>
         <w:ind w:left="420"/>
         <w:rPr>
-          <w:rFonts w:ascii="Times New Roman" w:hAnsi="Times New Roman"/>
-        </w:rPr>
-      </w:pPr>
-      <w:bookmarkStart w:id="11" w:name="_Toc506727674"/>
-      <w:r>
-        <w:rPr>
-          <w:rFonts w:ascii="Times New Roman" w:hAnsi="Times New Roman"/>
+          <w:rFonts w:ascii="Times" w:hAnsi="Times" w:cs="Times"/>
+          <w:szCs w:val="24"/>
+        </w:rPr>
+      </w:pPr>
+      <w:bookmarkStart w:id="9" w:name="_Toc506727674"/>
+      <w:r>
+        <w:rPr>
+          <w:rFonts w:ascii="Times" w:hAnsi="Times" w:cs="Times"/>
+          <w:szCs w:val="24"/>
         </w:rPr>
         <w:t>System Overview</w:t>
       </w:r>
-      <w:bookmarkStart w:id="12" w:name="_Toc517251108"/>
-      <w:bookmarkEnd w:id="10"/>
-      <w:bookmarkEnd w:id="11"/>
-    </w:p>
-    <w:p>
-      <w:pPr>
-        <w:pStyle w:val="Comment0"/>
-      </w:pPr>
-      <w:r>
-        <w:t>&lt;Brief high-level description of system structure, functionality, interactions with external systems, system issues, etc.</w:t>
+      <w:bookmarkStart w:id="10" w:name="_Toc517251108"/>
+      <w:bookmarkEnd w:id="8"/>
+      <w:bookmarkEnd w:id="9"/>
+    </w:p>
+    <w:p>
+      <w:pPr>
+        <w:rPr>
+          <w:lang w:val="en-US"/>
+        </w:rPr>
+      </w:pPr>
+    </w:p>
+    <w:p>
+      <w:pPr>
+        <w:rPr>
+          <w:sz w:val="24"/>
+          <w:lang w:val="en-US"/>
+        </w:rPr>
+      </w:pPr>
+      <w:r>
+        <w:rPr>
+          <w:sz w:val="24"/>
+          <w:lang w:val="en-US"/>
+        </w:rPr>
+        <w:t>Chess Chaos</w:t>
+      </w:r>
+      <w:r>
+        <w:rPr>
+          <w:sz w:val="24"/>
+          <w:lang w:val="en-US"/>
+        </w:rPr>
+        <w:t xml:space="preserve"> will be programmed using the Java Development Kit (JDK) to run via the Java Virtual Machine (JVM). The structure of the system shall use a Game Loop, where all the components of the game are updated before rendering each component to the screen sequentially.</w:t>
+      </w:r>
+    </w:p>
+    <w:p>
+      <w:pPr>
+        <w:rPr>
+          <w:sz w:val="24"/>
+          <w:lang w:val="en-US"/>
+        </w:rPr>
+      </w:pPr>
+      <w:r>
+        <w:rPr>
+          <w:sz w:val="24"/>
+          <w:lang w:val="en-US"/>
+        </w:rPr>
+        <w:t>The Game Loop works using the following steps:</w:t>
+      </w:r>
+    </w:p>
+    <w:p>
+      <w:pPr>
+        <w:rPr>
+          <w:sz w:val="24"/>
+          <w:u w:val="single"/>
+          <w:lang w:val="en-US"/>
+        </w:rPr>
+      </w:pPr>
+      <w:r>
+        <w:rPr>
+          <w:sz w:val="24"/>
+          <w:u w:val="single"/>
+          <w:lang w:val="en-US"/>
+        </w:rPr>
+        <w:t>Update:</w:t>
+      </w:r>
+    </w:p>
+    <w:p>
+      <w:pPr>
+        <w:rPr>
+          <w:sz w:val="24"/>
+          <w:lang w:val="en-US"/>
+        </w:rPr>
+      </w:pPr>
+      <w:r>
+        <w:rPr>
+          <w:sz w:val="24"/>
+          <w:lang w:val="en-US"/>
+        </w:rPr>
+        <w:t>- Menu State:</w:t>
+      </w:r>
+    </w:p>
+    <w:p>
+      <w:pPr>
+        <w:rPr>
+          <w:sz w:val="24"/>
+          <w:lang w:val="en-US"/>
+        </w:rPr>
+      </w:pPr>
+      <w:r>
+        <w:rPr>
+          <w:sz w:val="24"/>
+          <w:lang w:val="en-US"/>
+        </w:rPr>
+        <w:t xml:space="preserve">  - Check Input on button locations</w:t>
+      </w:r>
+    </w:p>
+    <w:p>
+      <w:pPr>
+        <w:rPr>
+          <w:sz w:val="24"/>
+          <w:lang w:val="en-US"/>
+        </w:rPr>
+      </w:pPr>
+      <w:r>
+        <w:rPr>
+          <w:sz w:val="24"/>
+          <w:lang w:val="en-US"/>
+        </w:rPr>
+        <w:t xml:space="preserve">  - If input exists, perform button specific action</w:t>
+      </w:r>
+    </w:p>
+    <w:p>
+      <w:pPr>
+        <w:rPr>
+          <w:sz w:val="24"/>
+          <w:lang w:val="en-US"/>
+        </w:rPr>
+      </w:pPr>
+      <w:r>
+        <w:rPr>
+          <w:sz w:val="24"/>
+          <w:lang w:val="en-US"/>
+        </w:rPr>
+        <w:t>- Play State</w:t>
+      </w:r>
+      <w:r>
+        <w:rPr>
+          <w:sz w:val="24"/>
+          <w:lang w:val="en-US"/>
+        </w:rPr>
+        <w:t xml:space="preserve"> &amp; Spectate State</w:t>
+      </w:r>
+      <w:r>
+        <w:rPr>
+          <w:sz w:val="24"/>
+          <w:lang w:val="en-US"/>
+        </w:rPr>
+        <w:t>:</w:t>
+      </w:r>
+    </w:p>
+    <w:p>
+      <w:pPr>
+        <w:rPr>
+          <w:sz w:val="24"/>
+          <w:lang w:val="en-US"/>
+        </w:rPr>
+      </w:pPr>
+      <w:r>
+        <w:rPr>
+          <w:sz w:val="24"/>
+          <w:lang w:val="en-US"/>
+        </w:rPr>
+        <w:t xml:space="preserve">  - Check current game state for Check or Checkmate</w:t>
+      </w:r>
+    </w:p>
+    <w:p>
+      <w:pPr>
+        <w:rPr>
+          <w:sz w:val="24"/>
+          <w:lang w:val="en-US"/>
+        </w:rPr>
+      </w:pPr>
+      <w:r>
+        <w:rPr>
+          <w:sz w:val="24"/>
+          <w:lang w:val="en-US"/>
+        </w:rPr>
+        <w:t xml:space="preserve">  - If in Checkmate, end game.</w:t>
+      </w:r>
+    </w:p>
+    <w:p>
+      <w:pPr>
+        <w:rPr>
+          <w:sz w:val="24"/>
+          <w:lang w:val="en-US"/>
+        </w:rPr>
+      </w:pPr>
+      <w:r>
+        <w:rPr>
+          <w:sz w:val="24"/>
+          <w:lang w:val="en-US"/>
+        </w:rPr>
+        <w:t xml:space="preserve">  - If in Check, update possible moves.</w:t>
+      </w:r>
+    </w:p>
+    <w:p>
+      <w:pPr>
+        <w:rPr>
+          <w:sz w:val="24"/>
+          <w:lang w:val="en-US"/>
+        </w:rPr>
+      </w:pPr>
+      <w:r>
+        <w:rPr>
+          <w:sz w:val="24"/>
+          <w:lang w:val="en-US"/>
+        </w:rPr>
+        <w:t xml:space="preserve">  - Check input on board and menu button locations</w:t>
+      </w:r>
+    </w:p>
+    <w:p>
+      <w:pPr>
+        <w:rPr>
+          <w:sz w:val="24"/>
+          <w:lang w:val="en-US"/>
+        </w:rPr>
+      </w:pPr>
+      <w:r>
+        <w:rPr>
+          <w:sz w:val="24"/>
+          <w:lang w:val="en-US"/>
+        </w:rPr>
+        <w:t xml:space="preserve">  - If input exists on board, update or select pieces based on current game state.</w:t>
+      </w:r>
+    </w:p>
+    <w:p>
+      <w:pPr>
+        <w:rPr>
+          <w:sz w:val="24"/>
+          <w:lang w:val="en-US"/>
+        </w:rPr>
+      </w:pPr>
+      <w:r>
+        <w:rPr>
+          <w:sz w:val="24"/>
+          <w:lang w:val="en-US"/>
+        </w:rPr>
+        <w:t xml:space="preserve">  - If input exists on button locations, perform button specific actions.</w:t>
+      </w:r>
+    </w:p>
+    <w:p>
+      <w:pPr>
+        <w:rPr>
+          <w:sz w:val="24"/>
+          <w:lang w:val="en-US"/>
+        </w:rPr>
+      </w:pPr>
+      <w:r>
+        <w:rPr>
+          <w:sz w:val="24"/>
+          <w:lang w:val="en-US"/>
+        </w:rPr>
+        <w:t xml:space="preserve">  - If board updates, update possible moves of each piece on updated board</w:t>
+      </w:r>
+    </w:p>
+    <w:p>
+      <w:pPr>
+        <w:rPr>
+          <w:sz w:val="24"/>
+          <w:u w:val="single"/>
+          <w:lang w:val="en-US"/>
+        </w:rPr>
+      </w:pPr>
+      <w:r>
+        <w:rPr>
+          <w:sz w:val="24"/>
+          <w:u w:val="single"/>
+          <w:lang w:val="en-US"/>
+        </w:rPr>
+        <w:t>Render:</w:t>
+      </w:r>
+    </w:p>
+    <w:p>
+      <w:pPr>
+        <w:rPr>
+          <w:sz w:val="24"/>
+          <w:lang w:val="en-US"/>
+        </w:rPr>
+      </w:pPr>
+      <w:r>
+        <w:rPr>
+          <w:sz w:val="24"/>
+          <w:lang w:val="en-US"/>
+        </w:rPr>
+        <w:t>- Menu State:</w:t>
+      </w:r>
+    </w:p>
+    <w:p>
+      <w:pPr>
+        <w:rPr>
+          <w:sz w:val="24"/>
+          <w:lang w:val="en-US"/>
+        </w:rPr>
+      </w:pPr>
+      <w:r>
+        <w:rPr>
+          <w:sz w:val="24"/>
+          <w:lang w:val="en-US"/>
+        </w:rPr>
+        <w:t xml:space="preserve">  - Render background image</w:t>
+      </w:r>
+    </w:p>
+    <w:p>
+      <w:pPr>
+        <w:rPr>
+          <w:sz w:val="24"/>
+          <w:lang w:val="en-US"/>
+        </w:rPr>
+      </w:pPr>
+      <w:r>
+        <w:rPr>
+          <w:sz w:val="24"/>
+          <w:lang w:val="en-US"/>
+        </w:rPr>
+        <w:t xml:space="preserve">  - Render buttons by location</w:t>
+      </w:r>
+    </w:p>
+    <w:p>
+      <w:pPr>
+        <w:rPr>
+          <w:sz w:val="24"/>
+          <w:lang w:val="en-US"/>
+        </w:rPr>
+      </w:pPr>
+      <w:r>
+        <w:rPr>
+          <w:sz w:val="24"/>
+          <w:lang w:val="en-US"/>
+        </w:rPr>
+        <w:t xml:space="preserve">  - </w:t>
+      </w:r>
+      <w:r>
+        <w:rPr>
+          <w:sz w:val="24"/>
+          <w:lang w:val="en-US"/>
+        </w:rPr>
+        <w:t>Animate buttons if they are being hovered by the mouse</w:t>
+      </w:r>
+    </w:p>
+    <w:p>
+      <w:pPr>
+        <w:rPr>
+          <w:sz w:val="24"/>
+          <w:lang w:val="en-US"/>
+        </w:rPr>
+      </w:pPr>
+    </w:p>
+    <w:p>
+      <w:pPr>
+        <w:rPr>
+          <w:sz w:val="24"/>
+          <w:lang w:val="en-US"/>
+        </w:rPr>
+      </w:pPr>
+      <w:r>
+        <w:rPr>
+          <w:sz w:val="24"/>
+          <w:lang w:val="en-US"/>
+        </w:rPr>
+        <w:lastRenderedPageBreak/>
+        <w:t>- Play State</w:t>
+      </w:r>
+      <w:r>
+        <w:rPr>
+          <w:sz w:val="24"/>
+          <w:lang w:val="en-US"/>
+        </w:rPr>
+        <w:t xml:space="preserve"> &amp; Spectate State</w:t>
+      </w:r>
+      <w:r>
+        <w:rPr>
+          <w:sz w:val="24"/>
+          <w:lang w:val="en-US"/>
+        </w:rPr>
+        <w:t>:</w:t>
+      </w:r>
+    </w:p>
+    <w:p>
+      <w:pPr>
+        <w:rPr>
+          <w:sz w:val="24"/>
+          <w:lang w:val="en-US"/>
+        </w:rPr>
+      </w:pPr>
+      <w:r>
+        <w:rPr>
+          <w:sz w:val="24"/>
+          <w:lang w:val="en-US"/>
+        </w:rPr>
+        <w:t xml:space="preserve">  - Render background image</w:t>
+      </w:r>
+    </w:p>
+    <w:p>
+      <w:pPr>
+        <w:rPr>
+          <w:sz w:val="24"/>
+          <w:lang w:val="en-US"/>
+        </w:rPr>
+      </w:pPr>
+      <w:r>
+        <w:rPr>
+          <w:sz w:val="24"/>
+          <w:lang w:val="en-US"/>
+        </w:rPr>
+        <w:t xml:space="preserve">  - Render board spaces</w:t>
+      </w:r>
+    </w:p>
+    <w:p>
+      <w:pPr>
+        <w:rPr>
+          <w:sz w:val="24"/>
+          <w:lang w:val="en-US"/>
+        </w:rPr>
+      </w:pPr>
+      <w:r>
+        <w:rPr>
+          <w:sz w:val="24"/>
+          <w:lang w:val="en-US"/>
+        </w:rPr>
+        <w:t xml:space="preserve">  - Render pieces</w:t>
+      </w:r>
+    </w:p>
+    <w:p>
+      <w:pPr>
+        <w:rPr>
+          <w:sz w:val="24"/>
+          <w:lang w:val="en-US"/>
+        </w:rPr>
+      </w:pPr>
+      <w:r>
+        <w:rPr>
+          <w:sz w:val="24"/>
+          <w:lang w:val="en-US"/>
+        </w:rPr>
+        <w:t xml:space="preserve">  - Render buttons by location</w:t>
+      </w:r>
+    </w:p>
+    <w:p>
+      <w:pPr>
+        <w:rPr>
+          <w:sz w:val="24"/>
+          <w:lang w:val="en-US"/>
+        </w:rPr>
+      </w:pPr>
+      <w:r>
+        <w:rPr>
+          <w:sz w:val="24"/>
+          <w:lang w:val="en-US"/>
+        </w:rPr>
+        <w:t xml:space="preserve">  - Animate buttons if they are being hovered by the mouse</w:t>
       </w:r>
     </w:p>
     <w:p>
@@ -1622,38 +2035,644 @@
           <w:ilvl w:val="1"/>
           <w:numId w:val="2"/>
         </w:numPr>
-        <w:spacing w:before="280" w:after="280"/>
+        <w:spacing w:before="280" w:after="0"/>
         <w:ind w:left="420"/>
         <w:rPr>
-          <w:rFonts w:ascii="Times New Roman" w:hAnsi="Times New Roman"/>
-        </w:rPr>
-      </w:pPr>
-      <w:bookmarkStart w:id="13" w:name="_Toc517251109"/>
-      <w:bookmarkStart w:id="14" w:name="_Toc517668543"/>
-      <w:bookmarkStart w:id="15" w:name="_Toc506727675"/>
+          <w:rFonts w:ascii="Times" w:hAnsi="Times" w:cs="Times"/>
+          <w:szCs w:val="24"/>
+        </w:rPr>
+      </w:pPr>
+      <w:bookmarkStart w:id="11" w:name="_Toc517251109"/>
+      <w:bookmarkStart w:id="12" w:name="_Toc517668543"/>
+      <w:bookmarkStart w:id="13" w:name="_Toc506727675"/>
+      <w:bookmarkEnd w:id="10"/>
+      <w:r>
+        <w:rPr>
+          <w:rFonts w:ascii="Times" w:hAnsi="Times" w:cs="Times"/>
+          <w:szCs w:val="24"/>
+        </w:rPr>
+        <w:t>Definitions, Acronyms</w:t>
+      </w:r>
+      <w:bookmarkEnd w:id="11"/>
       <w:bookmarkEnd w:id="12"/>
       <w:r>
         <w:rPr>
-          <w:rFonts w:ascii="Times New Roman" w:hAnsi="Times New Roman"/>
-        </w:rPr>
-        <w:t>Definitions, Acronyms</w:t>
+          <w:rFonts w:ascii="Times" w:hAnsi="Times" w:cs="Times"/>
+          <w:szCs w:val="24"/>
+        </w:rPr>
+        <w:t xml:space="preserve"> and Abbreviations</w:t>
       </w:r>
       <w:bookmarkEnd w:id="13"/>
-      <w:bookmarkEnd w:id="14"/>
-      <w:r>
-        <w:rPr>
-          <w:rFonts w:ascii="Times New Roman" w:hAnsi="Times New Roman"/>
-        </w:rPr>
-        <w:t xml:space="preserve"> and Abbreviations</w:t>
-      </w:r>
-      <w:bookmarkEnd w:id="15"/>
-    </w:p>
-    <w:p>
-      <w:pPr>
-        <w:pStyle w:val="Comment0"/>
-      </w:pPr>
-      <w:r>
-        <w:t xml:space="preserve">&lt; List any project definitions and acronyms introduced to the project by this design. </w:t>
+    </w:p>
+    <w:p>
+      <w:pPr>
+        <w:rPr>
+          <w:lang w:val="en-US"/>
+        </w:rPr>
+      </w:pPr>
+    </w:p>
+    <w:p>
+      <w:pPr>
+        <w:rPr>
+          <w:lang w:val="en-US"/>
+        </w:rPr>
+      </w:pPr>
+      <w:r>
+        <w:rPr>
+          <w:lang w:val="en-US"/>
+        </w:rPr>
+        <w:t>Listed by relevance with a secondary listing alphabetically</w:t>
+      </w:r>
+    </w:p>
+    <w:p>
+      <w:pPr>
+        <w:rPr>
+          <w:lang w:val="en-US"/>
+        </w:rPr>
+      </w:pPr>
+    </w:p>
+    <w:p>
+      <w:pPr>
+        <w:rPr>
+          <w:sz w:val="26"/>
+          <w:szCs w:val="26"/>
+          <w:u w:val="single"/>
+          <w:lang w:val="en-US"/>
+        </w:rPr>
+      </w:pPr>
+      <w:r>
+        <w:rPr>
+          <w:sz w:val="26"/>
+          <w:szCs w:val="26"/>
+          <w:u w:val="single"/>
+          <w:lang w:val="en-US"/>
+        </w:rPr>
+        <w:t>Chess Terms and Pieces:</w:t>
+      </w:r>
+    </w:p>
+    <w:p>
+      <w:pPr>
+        <w:rPr>
+          <w:lang w:val="en-US"/>
+        </w:rPr>
+      </w:pPr>
+      <w:r>
+        <w:rPr>
+          <w:b/>
+          <w:lang w:val="en-US"/>
+        </w:rPr>
+        <w:t>Bishop</w:t>
+      </w:r>
+      <w:r>
+        <w:rPr>
+          <w:lang w:val="en-US"/>
+        </w:rPr>
+        <w:t>: A piece that can move diagonally across any number of squares until it is stopped by the edge of the board or the presence of another piece. Can capture the first enemy piece it runs into.</w:t>
+      </w:r>
+    </w:p>
+    <w:p>
+      <w:pPr>
+        <w:rPr>
+          <w:lang w:val="en-US"/>
+        </w:rPr>
+      </w:pPr>
+      <w:r>
+        <w:rPr>
+          <w:b/>
+          <w:lang w:val="en-US"/>
+        </w:rPr>
+        <w:t>Capture</w:t>
+      </w:r>
+      <w:r>
+        <w:rPr>
+          <w:lang w:val="en-US"/>
+        </w:rPr>
+        <w:t>: The act of removing an enemy piece from the board by occupying its space with your own Piece.</w:t>
+      </w:r>
+    </w:p>
+    <w:p>
+      <w:pPr>
+        <w:rPr>
+          <w:lang w:val="en-US"/>
+        </w:rPr>
+      </w:pPr>
+      <w:r>
+        <w:rPr>
+          <w:b/>
+          <w:lang w:val="en-US"/>
+        </w:rPr>
+        <w:t>Castle</w:t>
+      </w:r>
+      <w:r>
+        <w:rPr>
+          <w:lang w:val="en-US"/>
+        </w:rPr>
+        <w:t>: A special move where, if the King has not been moved and either of the corresponding team’s Rooks have not been moved, the King may move two squares towards a Rook and the Rook may move to the other side of the King.</w:t>
+      </w:r>
+    </w:p>
+    <w:p>
+      <w:pPr>
+        <w:rPr>
+          <w:lang w:val="en-US"/>
+        </w:rPr>
+      </w:pPr>
+      <w:r>
+        <w:rPr>
+          <w:b/>
+          <w:lang w:val="en-US"/>
+        </w:rPr>
+        <w:t>Check</w:t>
+      </w:r>
+      <w:r>
+        <w:rPr>
+          <w:lang w:val="en-US"/>
+        </w:rPr>
+        <w:t xml:space="preserve">: To make a move that places your </w:t>
+      </w:r>
+      <w:r>
+        <w:rPr>
+          <w:lang w:val="en-US"/>
+        </w:rPr>
+        <w:t>opponent’s</w:t>
+      </w:r>
+      <w:r>
+        <w:rPr>
+          <w:lang w:val="en-US"/>
+        </w:rPr>
+        <w:t xml:space="preserve"> King in the Line of Sight of a piece, forcing them to move reactionarily.</w:t>
+      </w:r>
+    </w:p>
+    <w:p>
+      <w:pPr>
+        <w:rPr>
+          <w:lang w:val="en-US"/>
+        </w:rPr>
+      </w:pPr>
+      <w:r>
+        <w:rPr>
+          <w:b/>
+          <w:lang w:val="en-US"/>
+        </w:rPr>
+        <w:t>Checkmate</w:t>
+      </w:r>
+      <w:r>
+        <w:rPr>
+          <w:lang w:val="en-US"/>
+        </w:rPr>
+        <w:t>: To make a move that places the enemy King in Check where they cannot make a move to get themselves out of check, therefore ending the game in a victory.</w:t>
+      </w:r>
+    </w:p>
+    <w:p>
+      <w:pPr>
+        <w:rPr>
+          <w:lang w:val="en-US"/>
+        </w:rPr>
+      </w:pPr>
+      <w:proofErr w:type="spellStart"/>
+      <w:r>
+        <w:rPr>
+          <w:b/>
+          <w:lang w:val="en-US"/>
+        </w:rPr>
+        <w:t>En</w:t>
+      </w:r>
+      <w:proofErr w:type="spellEnd"/>
+      <w:r>
+        <w:rPr>
+          <w:b/>
+          <w:lang w:val="en-US"/>
+        </w:rPr>
+        <w:t xml:space="preserve"> Passant</w:t>
+      </w:r>
+      <w:r>
+        <w:rPr>
+          <w:lang w:val="en-US"/>
+        </w:rPr>
+        <w:t>: A special move where, if an enemy Pawn has just performed a double jump, a friendly pawn next to that pawn can perform a Capture in basic pawn style, sliding forward one space and horizontally one space.</w:t>
+      </w:r>
+    </w:p>
+    <w:p>
+      <w:pPr>
+        <w:rPr>
+          <w:lang w:val="en-US"/>
+        </w:rPr>
+      </w:pPr>
+      <w:r>
+        <w:rPr>
+          <w:b/>
+          <w:lang w:val="en-US"/>
+        </w:rPr>
+        <w:t>King</w:t>
+      </w:r>
+      <w:r>
+        <w:rPr>
+          <w:lang w:val="en-US"/>
+        </w:rPr>
+        <w:t>: A piece that can move one space in any direction or Castle if the state of the board allows it. The goal of the game is to force your opponent’s King into Checkmate. Can capture an enemy piece provided doing so would not result in a Check.</w:t>
+      </w:r>
+    </w:p>
+    <w:p>
+      <w:pPr>
+        <w:rPr>
+          <w:lang w:val="en-US"/>
+        </w:rPr>
+      </w:pPr>
+      <w:r>
+        <w:rPr>
+          <w:b/>
+          <w:lang w:val="en-US"/>
+        </w:rPr>
+        <w:t>Knight</w:t>
+      </w:r>
+      <w:r>
+        <w:rPr>
+          <w:lang w:val="en-US"/>
+        </w:rPr>
+        <w:t xml:space="preserve">: A piece that makes its moves in an L shape (one space vertically &amp; two spaces horizontally or </w:t>
+      </w:r>
+      <w:proofErr w:type="spellStart"/>
+      <w:r>
+        <w:rPr>
+          <w:lang w:val="en-US"/>
+        </w:rPr>
+        <w:t>visa</w:t>
+      </w:r>
+      <w:proofErr w:type="spellEnd"/>
+      <w:r>
+        <w:rPr>
+          <w:lang w:val="en-US"/>
+        </w:rPr>
+        <w:t xml:space="preserve"> versa). Can jump over pieces and directly capture pieces.</w:t>
+      </w:r>
+    </w:p>
+    <w:p>
+      <w:pPr>
+        <w:rPr>
+          <w:lang w:val="en-US"/>
+        </w:rPr>
+      </w:pPr>
+      <w:r>
+        <w:rPr>
+          <w:b/>
+          <w:lang w:val="en-US"/>
+        </w:rPr>
+        <w:t>Line</w:t>
+      </w:r>
+      <w:r>
+        <w:rPr>
+          <w:lang w:val="en-US"/>
+        </w:rPr>
+        <w:t xml:space="preserve"> </w:t>
+      </w:r>
+      <w:r>
+        <w:rPr>
+          <w:b/>
+          <w:lang w:val="en-US"/>
+        </w:rPr>
+        <w:t>of</w:t>
+      </w:r>
+      <w:r>
+        <w:rPr>
+          <w:lang w:val="en-US"/>
+        </w:rPr>
+        <w:t xml:space="preserve"> </w:t>
+      </w:r>
+      <w:r>
+        <w:rPr>
+          <w:b/>
+          <w:lang w:val="en-US"/>
+        </w:rPr>
+        <w:t>Sight</w:t>
+      </w:r>
+      <w:r>
+        <w:rPr>
+          <w:lang w:val="en-US"/>
+        </w:rPr>
+        <w:t>: If a move from a piece would knock out another piece, it is commonly said that the second piece is in the Line of Sight of the first piece.</w:t>
+      </w:r>
+    </w:p>
+    <w:p>
+      <w:pPr>
+        <w:rPr>
+          <w:lang w:val="en-US"/>
+        </w:rPr>
+      </w:pPr>
+      <w:r>
+        <w:rPr>
+          <w:b/>
+          <w:lang w:val="en-US"/>
+        </w:rPr>
+        <w:t>Pawn</w:t>
+      </w:r>
+      <w:r>
+        <w:rPr>
+          <w:lang w:val="en-US"/>
+        </w:rPr>
+        <w:t>: The lowest rank piece that can move forward two spaces on its first move and only one space every move after that. Capture is allowed only if the enemy piece is one space “in front of” and one space horizontally the pawn.</w:t>
+      </w:r>
+    </w:p>
+    <w:p>
+      <w:pPr>
+        <w:rPr>
+          <w:lang w:val="en-US"/>
+        </w:rPr>
+      </w:pPr>
+      <w:r>
+        <w:rPr>
+          <w:b/>
+          <w:lang w:val="en-US"/>
+        </w:rPr>
+        <w:t>Promotion</w:t>
+      </w:r>
+      <w:r>
+        <w:rPr>
+          <w:lang w:val="en-US"/>
+        </w:rPr>
+        <w:t xml:space="preserve">: The act of moving your pawn all the way to the opposing border throughout the course of the game, which allows you to switch out your pawn with a piece of any type, regardless of </w:t>
+      </w:r>
+      <w:proofErr w:type="gramStart"/>
+      <w:r>
+        <w:rPr>
+          <w:lang w:val="en-US"/>
+        </w:rPr>
+        <w:t>whether or not</w:t>
+      </w:r>
+      <w:proofErr w:type="gramEnd"/>
+      <w:r>
+        <w:rPr>
+          <w:lang w:val="en-US"/>
+        </w:rPr>
+        <w:t xml:space="preserve"> it is a duplicate.</w:t>
+      </w:r>
+    </w:p>
+    <w:p>
+      <w:pPr>
+        <w:rPr>
+          <w:lang w:val="en-US"/>
+        </w:rPr>
+      </w:pPr>
+      <w:r>
+        <w:rPr>
+          <w:b/>
+          <w:lang w:val="en-US"/>
+        </w:rPr>
+        <w:t>Queen</w:t>
+      </w:r>
+      <w:r>
+        <w:rPr>
+          <w:lang w:val="en-US"/>
+        </w:rPr>
+        <w:t>: The strongest piece in Chess, the Queen can move with the combined motion of the Rook and the Bishop.</w:t>
+      </w:r>
+    </w:p>
+    <w:p>
+      <w:pPr>
+        <w:rPr>
+          <w:lang w:val="en-US"/>
+        </w:rPr>
+      </w:pPr>
+      <w:r>
+        <w:rPr>
+          <w:b/>
+          <w:lang w:val="en-US"/>
+        </w:rPr>
+        <w:lastRenderedPageBreak/>
+        <w:t>Rook</w:t>
+      </w:r>
+      <w:r>
+        <w:rPr>
+          <w:lang w:val="en-US"/>
+        </w:rPr>
+        <w:t>: A piece that can move any number of spaces horizontally or vertically until it is stopped by a border or piece. Can capture the first enemy it encounters in any direction.</w:t>
+      </w:r>
+    </w:p>
+    <w:p>
+      <w:pPr>
+        <w:rPr>
+          <w:lang w:val="en-US"/>
+        </w:rPr>
+      </w:pPr>
+      <w:r>
+        <w:rPr>
+          <w:b/>
+          <w:lang w:val="en-US"/>
+        </w:rPr>
+        <w:t>Stalemate</w:t>
+      </w:r>
+      <w:r>
+        <w:rPr>
+          <w:lang w:val="en-US"/>
+        </w:rPr>
+        <w:t>: An end game situation in which a player can make no legal moves but is not in check. Results in a draw.</w:t>
+      </w:r>
+    </w:p>
+    <w:p>
+      <w:pPr>
+        <w:rPr>
+          <w:sz w:val="26"/>
+          <w:szCs w:val="26"/>
+          <w:u w:val="single"/>
+          <w:lang w:val="en-US"/>
+        </w:rPr>
+      </w:pPr>
+      <w:r>
+        <w:rPr>
+          <w:sz w:val="26"/>
+          <w:szCs w:val="26"/>
+          <w:u w:val="single"/>
+          <w:lang w:val="en-US"/>
+        </w:rPr>
+        <w:t>Interface and Integration</w:t>
+      </w:r>
+    </w:p>
+    <w:p>
+      <w:pPr>
+        <w:rPr>
+          <w:lang w:val="en-US"/>
+        </w:rPr>
+      </w:pPr>
+      <w:r>
+        <w:rPr>
+          <w:b/>
+          <w:lang w:val="en-US"/>
+        </w:rPr>
+        <w:t>AI</w:t>
+      </w:r>
+      <w:r>
+        <w:rPr>
+          <w:lang w:val="en-US"/>
+        </w:rPr>
+        <w:t>: (Artificial Intelligence) A software developed replication of human intelligence, allowing the software to operate without direct, manual control</w:t>
+      </w:r>
+      <w:r>
+        <w:rPr>
+          <w:lang w:val="en-US"/>
+        </w:rPr>
+        <w:t>.</w:t>
+      </w:r>
+    </w:p>
+    <w:p>
+      <w:pPr>
+        <w:rPr>
+          <w:lang w:val="en-US"/>
+        </w:rPr>
+      </w:pPr>
+      <w:r>
+        <w:rPr>
+          <w:b/>
+          <w:lang w:val="en-US"/>
+        </w:rPr>
+        <w:t>API</w:t>
+      </w:r>
+      <w:r>
+        <w:rPr>
+          <w:lang w:val="en-US"/>
+        </w:rPr>
+        <w:t>: (Application Programming Interface) An interface that provides development tools and communicates with software components with regards to building a specific program.</w:t>
+      </w:r>
+    </w:p>
+    <w:p>
+      <w:pPr>
+        <w:rPr>
+          <w:lang w:val="en-US"/>
+        </w:rPr>
+      </w:pPr>
+      <w:r>
+        <w:rPr>
+          <w:b/>
+          <w:lang w:val="en-US"/>
+        </w:rPr>
+        <w:t>GUI</w:t>
+      </w:r>
+      <w:r>
+        <w:rPr>
+          <w:lang w:val="en-US"/>
+        </w:rPr>
+        <w:t>: (Graphical User Interface) An interface that allows users to interact with software with textless, visual tools, such as windows, scroll bars, and buttons</w:t>
+      </w:r>
+      <w:r>
+        <w:rPr>
+          <w:lang w:val="en-US"/>
+        </w:rPr>
+        <w:t>.</w:t>
+      </w:r>
+    </w:p>
+    <w:p>
+      <w:pPr>
+        <w:rPr>
+          <w:lang w:val="en-US"/>
+        </w:rPr>
+      </w:pPr>
+      <w:r>
+        <w:rPr>
+          <w:b/>
+          <w:lang w:val="en-US"/>
+        </w:rPr>
+        <w:t>IDE</w:t>
+      </w:r>
+      <w:r>
+        <w:rPr>
+          <w:lang w:val="en-US"/>
+        </w:rPr>
+        <w:t>: (Integrated Development Environment) A component of software development that allows programmers and users to analyze the software in question to looks for defects and attempt to debug the software</w:t>
+      </w:r>
+      <w:r>
+        <w:rPr>
+          <w:lang w:val="en-US"/>
+        </w:rPr>
+        <w:t>.</w:t>
+      </w:r>
+    </w:p>
+    <w:p>
+      <w:pPr>
+        <w:rPr>
+          <w:lang w:val="en-US"/>
+        </w:rPr>
+      </w:pPr>
+      <w:r>
+        <w:rPr>
+          <w:b/>
+          <w:lang w:val="en-US"/>
+        </w:rPr>
+        <w:t>Java</w:t>
+      </w:r>
+      <w:r>
+        <w:rPr>
+          <w:lang w:val="en-US"/>
+        </w:rPr>
+        <w:t>: A programming language that relies heavily on object-oriented design and a general-purpose implementation of various software components</w:t>
+      </w:r>
+      <w:r>
+        <w:rPr>
+          <w:lang w:val="en-US"/>
+        </w:rPr>
+        <w:t>.</w:t>
+      </w:r>
+    </w:p>
+    <w:p>
+      <w:pPr>
+        <w:rPr>
+          <w:lang w:val="en-US"/>
+        </w:rPr>
+      </w:pPr>
+      <w:r>
+        <w:rPr>
+          <w:b/>
+          <w:lang w:val="en-US"/>
+        </w:rPr>
+        <w:t xml:space="preserve">JDK: </w:t>
+      </w:r>
+      <w:r>
+        <w:rPr>
+          <w:lang w:val="en-US"/>
+        </w:rPr>
+        <w:t>(Java Development Kit) An implementation of the Java Runtime Environment specifically based on developer necessity.</w:t>
+      </w:r>
+    </w:p>
+    <w:p>
+      <w:pPr>
+        <w:rPr>
+          <w:lang w:val="en-US"/>
+        </w:rPr>
+      </w:pPr>
+      <w:r>
+        <w:rPr>
+          <w:b/>
+          <w:lang w:val="en-US"/>
+        </w:rPr>
+        <w:t>JRE</w:t>
+      </w:r>
+      <w:r>
+        <w:rPr>
+          <w:lang w:val="en-US"/>
+        </w:rPr>
+        <w:t>: (Java Runtime Environment) An application that allows users to develop and run coded software that relies on the Java programming language</w:t>
+      </w:r>
+      <w:r>
+        <w:rPr>
+          <w:lang w:val="en-US"/>
+        </w:rPr>
+        <w:t>.</w:t>
+      </w:r>
+    </w:p>
+    <w:p>
+      <w:pPr>
+        <w:rPr>
+          <w:lang w:val="en-US"/>
+        </w:rPr>
+      </w:pPr>
+      <w:r>
+        <w:rPr>
+          <w:b/>
+          <w:lang w:val="en-US"/>
+        </w:rPr>
+        <w:t>UML</w:t>
+      </w:r>
+      <w:r>
+        <w:rPr>
+          <w:lang w:val="en-US"/>
+        </w:rPr>
+        <w:t xml:space="preserve">: (Unified Modeling Language) A language used to develop diagrams, serialize objects across multiple language databases, and visualize the design of software.  </w:t>
       </w:r>
     </w:p>
     <w:p>
@@ -1663,30 +2682,308 @@
           <w:ilvl w:val="1"/>
           <w:numId w:val="2"/>
         </w:numPr>
-        <w:spacing w:before="280" w:after="280"/>
+        <w:spacing w:before="280" w:after="0"/>
         <w:ind w:left="420"/>
         <w:rPr>
-          <w:rFonts w:ascii="Times New Roman" w:hAnsi="Times New Roman"/>
-        </w:rPr>
-      </w:pPr>
-      <w:bookmarkStart w:id="16" w:name="_Toc517668542"/>
-      <w:bookmarkStart w:id="17" w:name="_Toc506727676"/>
-      <w:r>
-        <w:rPr>
-          <w:rFonts w:ascii="Times New Roman" w:hAnsi="Times New Roman"/>
+          <w:rFonts w:ascii="Times" w:hAnsi="Times" w:cs="Times"/>
+          <w:szCs w:val="24"/>
+        </w:rPr>
+      </w:pPr>
+      <w:bookmarkStart w:id="14" w:name="_Toc517668542"/>
+      <w:bookmarkStart w:id="15" w:name="_Toc506727676"/>
+      <w:r>
+        <w:rPr>
+          <w:rFonts w:ascii="Times" w:hAnsi="Times" w:cs="Times"/>
+          <w:szCs w:val="24"/>
         </w:rPr>
         <w:t>Supporting Materials</w:t>
       </w:r>
-      <w:bookmarkEnd w:id="16"/>
-      <w:bookmarkEnd w:id="17"/>
-    </w:p>
-    <w:p>
-      <w:pPr>
-        <w:pStyle w:val="Comment0"/>
-      </w:pPr>
-      <w:r>
-        <w:t>&lt;Note any references or related materials here.</w:t>
-      </w:r>
+      <w:bookmarkEnd w:id="14"/>
+      <w:bookmarkEnd w:id="15"/>
+    </w:p>
+    <w:p>
+      <w:pPr>
+        <w:rPr>
+          <w:lang w:val="en-US"/>
+        </w:rPr>
+      </w:pPr>
+    </w:p>
+    <w:p>
+      <w:pPr>
+        <w:spacing w:after="0"/>
+        <w:rPr>
+          <w:rFonts w:ascii="Times" w:hAnsi="Times" w:cs="Times"/>
+          <w:sz w:val="24"/>
+          <w:szCs w:val="24"/>
+          <w:lang w:val="en-US"/>
+        </w:rPr>
+      </w:pPr>
+      <w:r>
+        <w:rPr>
+          <w:rFonts w:ascii="Times" w:hAnsi="Times" w:cs="Times"/>
+          <w:sz w:val="24"/>
+          <w:szCs w:val="24"/>
+          <w:lang w:val="en-US"/>
+        </w:rPr>
+        <w:t>GitHub Repository for this Project</w:t>
+      </w:r>
+    </w:p>
+    <w:p>
+      <w:pPr>
+        <w:spacing w:after="0"/>
+        <w:rPr>
+          <w:rFonts w:ascii="Times" w:hAnsi="Times" w:cs="Times"/>
+          <w:sz w:val="24"/>
+          <w:szCs w:val="24"/>
+          <w:lang w:val="en-US"/>
+        </w:rPr>
+      </w:pPr>
+      <w:hyperlink r:id="rId16" w:history="1">
+        <w:r>
+          <w:rPr>
+            <w:rStyle w:val="Hyperlink"/>
+            <w:rFonts w:ascii="Times" w:hAnsi="Times" w:cs="Times"/>
+            <w:sz w:val="24"/>
+            <w:szCs w:val="24"/>
+            <w:lang w:val="en-US"/>
+          </w:rPr>
+          <w:t>https://github.com/drewgrubb0/Chess_Chaos</w:t>
+        </w:r>
+      </w:hyperlink>
+    </w:p>
+    <w:p>
+      <w:pPr>
+        <w:spacing w:after="0"/>
+        <w:rPr>
+          <w:rFonts w:ascii="Times" w:hAnsi="Times" w:cs="Times"/>
+          <w:sz w:val="24"/>
+          <w:szCs w:val="24"/>
+          <w:lang w:val="en-US"/>
+        </w:rPr>
+      </w:pPr>
+    </w:p>
+    <w:p>
+      <w:pPr>
+        <w:spacing w:after="0"/>
+        <w:rPr>
+          <w:rFonts w:ascii="Times" w:hAnsi="Times" w:cs="Times"/>
+          <w:sz w:val="24"/>
+          <w:szCs w:val="24"/>
+          <w:lang w:val="en-US"/>
+        </w:rPr>
+      </w:pPr>
+      <w:r>
+        <w:rPr>
+          <w:rFonts w:ascii="Times" w:hAnsi="Times" w:cs="Times"/>
+          <w:sz w:val="24"/>
+          <w:szCs w:val="24"/>
+          <w:lang w:val="en-US"/>
+        </w:rPr>
+        <w:t>Contains:</w:t>
+      </w:r>
+    </w:p>
+    <w:p>
+      <w:pPr>
+        <w:spacing w:after="0"/>
+        <w:rPr>
+          <w:rFonts w:ascii="Times" w:hAnsi="Times" w:cs="Times"/>
+          <w:sz w:val="24"/>
+          <w:szCs w:val="24"/>
+          <w:lang w:val="en-US"/>
+        </w:rPr>
+      </w:pPr>
+      <w:r>
+        <w:rPr>
+          <w:rFonts w:ascii="Times" w:hAnsi="Times" w:cs="Times"/>
+          <w:sz w:val="24"/>
+          <w:szCs w:val="24"/>
+          <w:lang w:val="en-US"/>
+        </w:rPr>
+        <w:t xml:space="preserve">    - Software Requirements Specification</w:t>
+      </w:r>
+    </w:p>
+    <w:p>
+      <w:pPr>
+        <w:spacing w:after="0"/>
+        <w:rPr>
+          <w:rFonts w:ascii="Times" w:hAnsi="Times" w:cs="Times"/>
+          <w:sz w:val="24"/>
+          <w:szCs w:val="24"/>
+          <w:lang w:val="en-US"/>
+        </w:rPr>
+      </w:pPr>
+      <w:r>
+        <w:rPr>
+          <w:rFonts w:ascii="Times" w:hAnsi="Times" w:cs="Times"/>
+          <w:sz w:val="24"/>
+          <w:szCs w:val="24"/>
+          <w:lang w:val="en-US"/>
+        </w:rPr>
+        <w:t xml:space="preserve">    - Software Design Document</w:t>
+      </w:r>
+      <w:r>
+        <w:rPr>
+          <w:rFonts w:ascii="Times" w:hAnsi="Times" w:cs="Times"/>
+          <w:sz w:val="24"/>
+          <w:szCs w:val="24"/>
+          <w:lang w:val="en-US"/>
+        </w:rPr>
+        <w:t xml:space="preserve"> </w:t>
+      </w:r>
+      <w:r>
+        <w:rPr>
+          <w:rFonts w:ascii="Times" w:hAnsi="Times" w:cs="Times"/>
+          <w:sz w:val="24"/>
+          <w:szCs w:val="24"/>
+          <w:lang w:val="en-US"/>
+        </w:rPr>
+        <w:t>(This document)</w:t>
+      </w:r>
+    </w:p>
+    <w:p>
+      <w:pPr>
+        <w:spacing w:after="0"/>
+        <w:rPr>
+          <w:rFonts w:ascii="Times" w:hAnsi="Times" w:cs="Times"/>
+          <w:sz w:val="24"/>
+          <w:szCs w:val="24"/>
+          <w:lang w:val="en-US"/>
+        </w:rPr>
+      </w:pPr>
+      <w:r>
+        <w:rPr>
+          <w:rFonts w:ascii="Times" w:hAnsi="Times" w:cs="Times"/>
+          <w:sz w:val="24"/>
+          <w:szCs w:val="24"/>
+          <w:lang w:val="en-US"/>
+        </w:rPr>
+        <w:t xml:space="preserve">    - Source code and associated project files</w:t>
+      </w:r>
+    </w:p>
+    <w:p>
+      <w:pPr>
+        <w:spacing w:after="0"/>
+        <w:rPr>
+          <w:rFonts w:ascii="Times" w:hAnsi="Times" w:cs="Times"/>
+          <w:sz w:val="24"/>
+          <w:szCs w:val="24"/>
+          <w:lang w:val="en-US"/>
+        </w:rPr>
+      </w:pPr>
+      <w:r>
+        <w:rPr>
+          <w:rFonts w:ascii="Times" w:hAnsi="Times" w:cs="Times"/>
+          <w:sz w:val="24"/>
+          <w:szCs w:val="24"/>
+          <w:lang w:val="en-US"/>
+        </w:rPr>
+        <w:t xml:space="preserve">    - Test Plan</w:t>
+      </w:r>
+    </w:p>
+    <w:p>
+      <w:pPr>
+        <w:spacing w:after="0"/>
+        <w:rPr>
+          <w:rFonts w:ascii="Times" w:hAnsi="Times" w:cs="Times"/>
+          <w:sz w:val="24"/>
+          <w:szCs w:val="24"/>
+          <w:lang w:val="en-US"/>
+        </w:rPr>
+      </w:pPr>
+      <w:r>
+        <w:rPr>
+          <w:rFonts w:ascii="Times" w:hAnsi="Times" w:cs="Times"/>
+          <w:sz w:val="24"/>
+          <w:szCs w:val="24"/>
+          <w:lang w:val="en-US"/>
+        </w:rPr>
+        <w:t xml:space="preserve">    - Any licensing information (MIT License)</w:t>
+      </w:r>
+    </w:p>
+    <w:p>
+      <w:pPr>
+        <w:spacing w:after="0"/>
+        <w:rPr>
+          <w:rFonts w:ascii="Times" w:hAnsi="Times" w:cs="Times"/>
+          <w:sz w:val="24"/>
+          <w:szCs w:val="24"/>
+          <w:lang w:val="en-US"/>
+        </w:rPr>
+      </w:pPr>
+    </w:p>
+    <w:p>
+      <w:pPr>
+        <w:spacing w:after="0"/>
+        <w:rPr>
+          <w:rFonts w:ascii="Times" w:hAnsi="Times" w:cs="Times"/>
+          <w:sz w:val="24"/>
+          <w:szCs w:val="24"/>
+          <w:lang w:val="en-US"/>
+        </w:rPr>
+      </w:pPr>
+      <w:r>
+        <w:rPr>
+          <w:rFonts w:ascii="Times" w:hAnsi="Times" w:cs="Times"/>
+          <w:sz w:val="24"/>
+          <w:szCs w:val="24"/>
+          <w:lang w:val="en-US"/>
+        </w:rPr>
+        <w:t>Personal References:</w:t>
+      </w:r>
+    </w:p>
+    <w:p>
+      <w:pPr>
+        <w:spacing w:after="0"/>
+        <w:rPr>
+          <w:rFonts w:ascii="Times" w:hAnsi="Times" w:cs="Times"/>
+          <w:sz w:val="24"/>
+          <w:szCs w:val="24"/>
+          <w:lang w:val="en-US"/>
+        </w:rPr>
+      </w:pPr>
+    </w:p>
+    <w:p>
+      <w:pPr>
+        <w:spacing w:after="0"/>
+        <w:rPr>
+          <w:rFonts w:ascii="Times" w:hAnsi="Times" w:cs="Times"/>
+          <w:sz w:val="24"/>
+          <w:szCs w:val="24"/>
+          <w:lang w:val="en-US"/>
+        </w:rPr>
+      </w:pPr>
+      <w:r>
+        <w:rPr>
+          <w:rFonts w:ascii="Times" w:hAnsi="Times" w:cs="Times"/>
+          <w:sz w:val="24"/>
+          <w:szCs w:val="24"/>
+          <w:lang w:val="en-US"/>
+        </w:rPr>
+        <w:t>My LinkedIn (Hire me)</w:t>
+      </w:r>
+    </w:p>
+    <w:p>
+      <w:pPr>
+        <w:spacing w:after="0"/>
+        <w:rPr>
+          <w:rFonts w:ascii="Times" w:hAnsi="Times" w:cs="Times"/>
+          <w:sz w:val="24"/>
+          <w:szCs w:val="24"/>
+          <w:lang w:val="en-US"/>
+        </w:rPr>
+      </w:pPr>
+      <w:hyperlink r:id="rId17" w:history="1">
+        <w:r>
+          <w:rPr>
+            <w:rStyle w:val="Hyperlink"/>
+            <w:rFonts w:ascii="Times" w:hAnsi="Times" w:cs="Times"/>
+            <w:sz w:val="24"/>
+            <w:szCs w:val="24"/>
+            <w:lang w:val="en-US"/>
+          </w:rPr>
+          <w:t>https://www.linkedin.com/in/drew-grubb/</w:t>
+        </w:r>
+      </w:hyperlink>
     </w:p>
     <w:p>
       <w:pPr>
@@ -1695,24 +2992,58 @@
           <w:ilvl w:val="1"/>
           <w:numId w:val="2"/>
         </w:numPr>
-        <w:spacing w:before="280" w:after="280"/>
+        <w:spacing w:before="280" w:after="0"/>
         <w:ind w:left="420"/>
         <w:rPr>
-          <w:rFonts w:ascii="Times New Roman" w:hAnsi="Times New Roman"/>
-        </w:rPr>
-      </w:pPr>
-      <w:bookmarkStart w:id="18" w:name="_Toc506727677"/>
-      <w:r>
-        <w:rPr>
-          <w:rFonts w:ascii="Times New Roman" w:hAnsi="Times New Roman"/>
+          <w:rFonts w:ascii="Times" w:hAnsi="Times" w:cs="Times"/>
+          <w:szCs w:val="24"/>
+        </w:rPr>
+      </w:pPr>
+      <w:bookmarkStart w:id="16" w:name="_Toc506727677"/>
+      <w:r>
+        <w:rPr>
+          <w:rFonts w:ascii="Times" w:hAnsi="Times" w:cs="Times"/>
+          <w:szCs w:val="24"/>
         </w:rPr>
         <w:t>Document Overview</w:t>
       </w:r>
-      <w:bookmarkEnd w:id="18"/>
+      <w:bookmarkEnd w:id="16"/>
+    </w:p>
+    <w:p>
+      <w:pPr>
+        <w:rPr>
+          <w:lang w:val="en-US"/>
+        </w:rPr>
+      </w:pPr>
+    </w:p>
+    <w:p>
+      <w:pPr>
+        <w:rPr>
+          <w:lang w:val="en-US"/>
+        </w:rPr>
+      </w:pPr>
+      <w:r>
+        <w:rPr>
+          <w:lang w:val="en-US"/>
+        </w:rPr>
+        <w:t>This document discusses the architecture and design aspects of Chess Chaos</w:t>
+      </w:r>
+      <w:r>
+        <w:rPr>
+          <w:lang w:val="en-US"/>
+        </w:rPr>
+        <w:t>.</w:t>
+      </w:r>
     </w:p>
     <w:p>
       <w:pPr>
         <w:pStyle w:val="Comment0"/>
+        <w:spacing w:after="0"/>
+        <w:rPr>
+          <w:rFonts w:ascii="Times" w:hAnsi="Times" w:cs="Times"/>
+          <w:sz w:val="24"/>
+          <w:szCs w:val="24"/>
+        </w:rPr>
       </w:pPr>
     </w:p>
     <w:p>
@@ -1722,62 +3053,100 @@
           <w:ilvl w:val="0"/>
           <w:numId w:val="2"/>
         </w:numPr>
+        <w:spacing w:after="0"/>
         <w:ind w:left="360"/>
         <w:rPr>
-          <w:rFonts w:ascii="Times New Roman" w:hAnsi="Times New Roman"/>
-        </w:rPr>
-      </w:pPr>
-      <w:bookmarkStart w:id="19" w:name="_Toc517668555"/>
-      <w:bookmarkStart w:id="20" w:name="_Toc523123114"/>
-      <w:bookmarkStart w:id="21" w:name="_Toc506727678"/>
-      <w:bookmarkStart w:id="22" w:name="_Toc517668560"/>
-      <w:r>
-        <w:rPr>
-          <w:rFonts w:ascii="Times New Roman" w:hAnsi="Times New Roman"/>
+          <w:rFonts w:cs="Times"/>
+          <w:szCs w:val="24"/>
+        </w:rPr>
+      </w:pPr>
+      <w:bookmarkStart w:id="17" w:name="_Toc517668555"/>
+      <w:bookmarkStart w:id="18" w:name="_Toc523123114"/>
+      <w:bookmarkStart w:id="19" w:name="_Toc506727678"/>
+      <w:bookmarkStart w:id="20" w:name="_Toc517668560"/>
+      <w:r>
+        <w:rPr>
+          <w:rFonts w:cs="Times"/>
+          <w:szCs w:val="24"/>
         </w:rPr>
         <w:t>Architecture</w:t>
       </w:r>
+      <w:bookmarkEnd w:id="17"/>
+      <w:bookmarkEnd w:id="18"/>
       <w:bookmarkEnd w:id="19"/>
-      <w:bookmarkEnd w:id="20"/>
-      <w:bookmarkEnd w:id="21"/>
-    </w:p>
-    <w:p>
-      <w:pPr>
-        <w:pStyle w:val="Comment0"/>
-        <w:rPr>
-          <w:color w:val="auto"/>
-        </w:rPr>
-      </w:pPr>
-      <w:r>
-        <w:t xml:space="preserve">&lt;The architecture provides the </w:t>
-      </w:r>
-      <w:proofErr w:type="gramStart"/>
-      <w:r>
-        <w:t>top level</w:t>
-      </w:r>
-      <w:proofErr w:type="gramEnd"/>
-      <w:r>
-        <w:t xml:space="preserve"> design view of a system and provides a basis for more detailed design work. </w:t>
-      </w:r>
-      <w:r>
-        <w:rPr>
-          <w:color w:val="auto"/>
-        </w:rPr>
-        <w:t xml:space="preserve">This is the section where you should include your High-Level </w:t>
-      </w:r>
-      <w:proofErr w:type="gramStart"/>
-      <w:r>
-        <w:rPr>
-          <w:color w:val="auto"/>
-        </w:rPr>
-        <w:t>design</w:t>
-      </w:r>
-      <w:proofErr w:type="gramEnd"/>
-      <w:r>
-        <w:rPr>
-          <w:color w:val="auto"/>
-        </w:rPr>
-        <w:t xml:space="preserve"> Component Diagram.</w:t>
+    </w:p>
+    <w:p>
+      <w:pPr>
+        <w:rPr>
+          <w:lang w:val="en-US"/>
+        </w:rPr>
+      </w:pPr>
+    </w:p>
+    <w:p>
+      <w:pPr>
+        <w:rPr>
+          <w:sz w:val="24"/>
+          <w:lang w:val="en-US"/>
+        </w:rPr>
+      </w:pPr>
+      <w:r>
+        <w:rPr>
+          <w:sz w:val="24"/>
+          <w:lang w:val="en-US"/>
+        </w:rPr>
+        <w:t>Chess Chaos uses a state design pattern</w:t>
+      </w:r>
+      <w:r>
+        <w:rPr>
+          <w:sz w:val="24"/>
+          <w:lang w:val="en-US"/>
+        </w:rPr>
+        <w:t xml:space="preserve">, switching between a Menu State and a Play State based on the state of the system. </w:t>
+      </w:r>
+    </w:p>
+    <w:p>
+      <w:pPr>
+        <w:rPr>
+          <w:sz w:val="24"/>
+          <w:lang w:val="en-US"/>
+        </w:rPr>
+      </w:pPr>
+      <w:r>
+        <w:rPr>
+          <w:sz w:val="24"/>
+          <w:lang w:val="en-US"/>
+        </w:rPr>
+        <w:t>The Menu State is used to set the settings of the game and initialize it before switching to the Play State. The Menu State will have multiple buttons, and each will initiate a specific task.</w:t>
+      </w:r>
+    </w:p>
+    <w:p>
+      <w:pPr>
+        <w:rPr>
+          <w:sz w:val="24"/>
+          <w:lang w:val="en-US"/>
+        </w:rPr>
+      </w:pPr>
+      <w:r>
+        <w:rPr>
+          <w:sz w:val="24"/>
+          <w:lang w:val="en-US"/>
+        </w:rPr>
+        <w:t>The Play State is how the user will play the game of chess. It is responsible for updating the board, timers, pieces, and any in game buttons.</w:t>
+      </w:r>
+    </w:p>
+    <w:p>
+      <w:pPr>
+        <w:rPr>
+          <w:sz w:val="24"/>
+          <w:lang w:val="en-US"/>
+        </w:rPr>
+      </w:pPr>
+      <w:r>
+        <w:rPr>
+          <w:sz w:val="24"/>
+          <w:lang w:val="en-US"/>
+        </w:rPr>
+        <w:t>For more information on the Game Loop, read System Overview 1.2.</w:t>
       </w:r>
     </w:p>
     <w:p>
@@ -1787,44 +3156,87 @@
           <w:ilvl w:val="1"/>
           <w:numId w:val="2"/>
         </w:numPr>
-        <w:spacing w:before="280" w:after="280"/>
+        <w:spacing w:before="280" w:after="0"/>
         <w:ind w:left="420"/>
         <w:rPr>
-          <w:rFonts w:ascii="Times New Roman" w:hAnsi="Times New Roman"/>
+          <w:rFonts w:cs="Times"/>
           <w:sz w:val="28"/>
-          <w:szCs w:val="28"/>
-        </w:rPr>
-      </w:pPr>
-      <w:bookmarkStart w:id="23" w:name="_Toc523123115"/>
-      <w:bookmarkStart w:id="24" w:name="_Toc506727679"/>
-      <w:bookmarkStart w:id="25" w:name="_Toc517668556"/>
-      <w:r>
-        <w:rPr>
-          <w:rFonts w:ascii="Times New Roman" w:hAnsi="Times New Roman"/>
+          <w:szCs w:val="24"/>
+        </w:rPr>
+      </w:pPr>
+      <w:bookmarkStart w:id="21" w:name="_Toc523123115"/>
+      <w:bookmarkStart w:id="22" w:name="_Toc506727679"/>
+      <w:bookmarkStart w:id="23" w:name="_Toc517668556"/>
+      <w:r>
+        <w:rPr>
+          <w:rFonts w:cs="Times"/>
           <w:sz w:val="28"/>
-          <w:szCs w:val="28"/>
+          <w:szCs w:val="24"/>
         </w:rPr>
         <w:t>Overview</w:t>
       </w:r>
-      <w:bookmarkEnd w:id="23"/>
-      <w:bookmarkEnd w:id="24"/>
-    </w:p>
-    <w:p>
-      <w:pPr>
-        <w:pStyle w:val="Comment0"/>
-      </w:pPr>
-      <w:r>
-        <w:t xml:space="preserve">&lt;This section provides a </w:t>
-      </w:r>
-      <w:proofErr w:type="gramStart"/>
-      <w:r>
-        <w:t>high level</w:t>
-      </w:r>
-      <w:proofErr w:type="gramEnd"/>
-      <w:r>
-        <w:t xml:space="preserve"> overview of the structural and functional decomposition of the system. Focus on how and why the system was decomposed in a particular way rather than on details of the particular components. Include information on the major responsibilities and roles that the system (or portions of it) must play.</w:t>
-      </w:r>
-    </w:p>
+      <w:bookmarkEnd w:id="21"/>
+      <w:bookmarkEnd w:id="22"/>
+    </w:p>
+    <w:p>
+      <w:pPr>
+        <w:rPr>
+          <w:sz w:val="24"/>
+          <w:lang w:val="en-US"/>
+        </w:rPr>
+      </w:pPr>
+      <w:r>
+        <w:rPr>
+          <w:lang w:val="en-US"/>
+        </w:rPr>
+        <w:br/>
+      </w:r>
+      <w:r>
+        <w:rPr>
+          <w:sz w:val="24"/>
+          <w:lang w:val="en-US"/>
+        </w:rPr>
+        <w:t>Due to the large amount of entities that must be updated within the game at any given time (Up to 32 in Normal Chess), as well as pieces being dependent on one another</w:t>
+      </w:r>
+      <w:r>
+        <w:rPr>
+          <w:sz w:val="24"/>
+          <w:lang w:val="en-US"/>
+        </w:rPr>
+        <w:t xml:space="preserve">, the Game Loop update method is the best choice for this design. </w:t>
+      </w:r>
+    </w:p>
+    <w:p>
+      <w:pPr>
+        <w:rPr>
+          <w:sz w:val="24"/>
+          <w:lang w:val="en-US"/>
+        </w:rPr>
+      </w:pPr>
+      <w:r>
+        <w:rPr>
+          <w:sz w:val="24"/>
+          <w:lang w:val="en-US"/>
+        </w:rPr>
+        <w:t>Pieces are updated at the beginning of the game, and at the end of each subsequent turn. This is to ensure that the moving of pieces does not overlap the possible moves of other pieces.</w:t>
+      </w:r>
+    </w:p>
+    <w:p>
+      <w:pPr>
+        <w:rPr>
+          <w:sz w:val="24"/>
+          <w:lang w:val="en-US"/>
+        </w:rPr>
+      </w:pPr>
+      <w:r>
+        <w:rPr>
+          <w:sz w:val="24"/>
+          <w:lang w:val="en-US"/>
+        </w:rPr>
+        <w:t>Pieces are rendered after all updating so that the visual display does not negatively affect the player’s perception of the current board state (For example, if a player moves a piece the loop render is immediately updated instead of on the next frame).</w:t>
+      </w:r>
+    </w:p>
+    <w:bookmarkEnd w:id="23"/>
     <w:p>
       <w:pPr>
         <w:pStyle w:val="Heading1"/>
@@ -1832,58 +3244,435 @@
           <w:ilvl w:val="1"/>
           <w:numId w:val="2"/>
         </w:numPr>
-        <w:spacing w:before="280" w:after="280"/>
+        <w:spacing w:before="280" w:after="0"/>
         <w:ind w:left="420"/>
         <w:rPr>
-          <w:rFonts w:ascii="Times New Roman" w:hAnsi="Times New Roman"/>
+          <w:rFonts w:cs="Times"/>
           <w:sz w:val="28"/>
-          <w:szCs w:val="28"/>
-        </w:rPr>
-      </w:pPr>
-      <w:bookmarkStart w:id="26" w:name="_Toc523123116"/>
-      <w:bookmarkStart w:id="27" w:name="_Toc506727680"/>
-      <w:r>
-        <w:rPr>
-          <w:rFonts w:ascii="Times New Roman" w:hAnsi="Times New Roman"/>
+          <w:szCs w:val="24"/>
+        </w:rPr>
+      </w:pPr>
+      <w:r>
+        <w:rPr>
+          <w:rFonts w:cs="Times"/>
           <w:sz w:val="28"/>
-          <w:szCs w:val="28"/>
-        </w:rPr>
-        <w:t xml:space="preserve">Component </w:t>
+          <w:szCs w:val="24"/>
+        </w:rPr>
+        <w:t>Architecture Component 1: Game Loop</w:t>
+      </w:r>
+    </w:p>
+    <w:p>
+      <w:pPr>
+        <w:rPr>
+          <w:lang w:val="en-US"/>
+        </w:rPr>
+      </w:pPr>
+    </w:p>
+    <w:p>
+      <w:pPr>
+        <w:rPr>
+          <w:lang w:val="en-US"/>
+        </w:rPr>
+      </w:pPr>
+      <w:r>
+        <w:rPr>
+          <w:lang w:val="en-US"/>
+        </w:rPr>
+        <w:t>Main function initializes the game loop and keeps it constantly running.</w:t>
+      </w:r>
+    </w:p>
+    <w:p>
+      <w:pPr>
+        <w:rPr>
+          <w:lang w:val="en-US"/>
+        </w:rPr>
+      </w:pPr>
+      <w:r>
+        <w:rPr>
+          <w:lang w:val="en-US"/>
+        </w:rPr>
+        <w:t>Main also initializes the Display class and the States</w:t>
+      </w:r>
+    </w:p>
+    <w:p>
+      <w:pPr>
+        <w:rPr>
+          <w:sz w:val="24"/>
+          <w:lang w:val="en-US"/>
+        </w:rPr>
+      </w:pPr>
+      <w:r>
+        <w:rPr>
+          <w:sz w:val="24"/>
+          <w:lang w:val="en-US"/>
+        </w:rPr>
+        <w:t>For more information on the Game Loop, read System Overview 1.2.</w:t>
+      </w:r>
+    </w:p>
+    <w:p>
+      <w:pPr>
+        <w:pStyle w:val="Heading1"/>
+        <w:numPr>
+          <w:ilvl w:val="1"/>
+          <w:numId w:val="2"/>
+        </w:numPr>
+        <w:spacing w:before="280" w:after="0"/>
+        <w:ind w:left="420"/>
+        <w:rPr>
+          <w:rFonts w:cs="Times"/>
+          <w:sz w:val="28"/>
+          <w:szCs w:val="24"/>
+        </w:rPr>
+      </w:pPr>
+      <w:r>
+        <w:rPr>
+          <w:rFonts w:cs="Times"/>
+          <w:sz w:val="28"/>
+          <w:szCs w:val="24"/>
+        </w:rPr>
+        <w:t xml:space="preserve">Architecture Component 1: </w:t>
+      </w:r>
+      <w:r>
+        <w:rPr>
+          <w:rFonts w:cs="Times"/>
+          <w:sz w:val="28"/>
+          <w:szCs w:val="24"/>
+        </w:rPr>
+        <w:t>Menu</w:t>
+      </w:r>
+    </w:p>
+    <w:p>
+      <w:pPr>
+        <w:rPr>
+          <w:lang w:val="en-US"/>
+        </w:rPr>
+      </w:pPr>
+    </w:p>
+    <w:p>
+      <w:pPr>
+        <w:rPr>
+          <w:sz w:val="24"/>
+          <w:lang w:val="en-US"/>
+        </w:rPr>
+      </w:pPr>
+      <w:r>
+        <w:rPr>
+          <w:sz w:val="24"/>
+          <w:lang w:val="en-US"/>
+        </w:rPr>
+        <w:t xml:space="preserve">There are several different </w:t>
       </w:r>
       <w:proofErr w:type="gramStart"/>
       <w:r>
         <w:rPr>
-          <w:rFonts w:ascii="Times New Roman" w:hAnsi="Times New Roman"/>
+          <w:sz w:val="24"/>
+          <w:lang w:val="en-US"/>
+        </w:rPr>
+        <w:t>menu</w:t>
+      </w:r>
+      <w:proofErr w:type="gramEnd"/>
+      <w:r>
+        <w:rPr>
+          <w:sz w:val="24"/>
+          <w:lang w:val="en-US"/>
+        </w:rPr>
+        <w:t xml:space="preserve"> sets that are all used to set up the game. </w:t>
+      </w:r>
+    </w:p>
+    <w:p>
+      <w:pPr>
+        <w:rPr>
+          <w:sz w:val="24"/>
+          <w:lang w:val="en-US"/>
+        </w:rPr>
+      </w:pPr>
+      <w:r>
+        <w:rPr>
+          <w:sz w:val="24"/>
+          <w:lang w:val="en-US"/>
+        </w:rPr>
+        <w:t>The sets are as follows:</w:t>
+      </w:r>
+    </w:p>
+    <w:p>
+      <w:r>
+        <w:t>Initial Screen: [Play Chess | Play Chess Chaos]</w:t>
+      </w:r>
+    </w:p>
+    <w:p>
+      <w:r>
+        <w:t>Players Screen: [Player vs. Player | Player vs. AI | AI vs. AI]</w:t>
+      </w:r>
+    </w:p>
+    <w:p>
+      <w:r>
+        <w:t>Settings Screen: [Casual | Timed Mode]</w:t>
+      </w:r>
+    </w:p>
+    <w:p>
+      <w:r>
+        <w:t>(If AI is present) Difficulty Screen: [Easy | Medium | Hard]</w:t>
+      </w:r>
+    </w:p>
+    <w:p/>
+    <w:p>
+      <w:pPr>
+        <w:pStyle w:val="Heading1"/>
+        <w:numPr>
+          <w:ilvl w:val="1"/>
+          <w:numId w:val="2"/>
+        </w:numPr>
+        <w:spacing w:before="280" w:after="0"/>
+        <w:ind w:left="420"/>
+        <w:rPr>
+          <w:rFonts w:cs="Times"/>
           <w:sz w:val="28"/>
-          <w:szCs w:val="28"/>
-        </w:rPr>
-        <w:t>1..</w:t>
-      </w:r>
-      <w:proofErr w:type="gramEnd"/>
-      <w:r>
-        <w:rPr>
-          <w:rFonts w:ascii="Times New Roman" w:hAnsi="Times New Roman"/>
+          <w:szCs w:val="24"/>
+        </w:rPr>
+      </w:pPr>
+      <w:r>
+        <w:rPr>
+          <w:rFonts w:cs="Times"/>
           <w:sz w:val="28"/>
-          <w:szCs w:val="28"/>
-        </w:rPr>
-        <w:t>n</w:t>
-      </w:r>
-      <w:bookmarkEnd w:id="25"/>
-      <w:bookmarkEnd w:id="26"/>
-      <w:bookmarkEnd w:id="27"/>
-    </w:p>
-    <w:p>
-      <w:pPr>
-        <w:pStyle w:val="Comment0"/>
-      </w:pPr>
-      <w:r>
-        <w:t>&lt;Describe an element (subsystem, component, etc...) from architecture in further detail. When appropriate, include information on how the element is further broken down and the interactions and relationships between these subcomponents.</w:t>
-      </w:r>
-    </w:p>
-    <w:p>
-      <w:pPr>
-        <w:pStyle w:val="Comment0"/>
-      </w:pPr>
+          <w:szCs w:val="24"/>
+        </w:rPr>
+        <w:t xml:space="preserve">Architecture Component 1: </w:t>
+      </w:r>
+      <w:r>
+        <w:rPr>
+          <w:rFonts w:cs="Times"/>
+          <w:sz w:val="28"/>
+          <w:szCs w:val="24"/>
+        </w:rPr>
+        <w:t>Play State</w:t>
+      </w:r>
+      <w:r>
+        <w:rPr>
+          <w:rFonts w:cs="Times"/>
+          <w:sz w:val="28"/>
+          <w:szCs w:val="24"/>
+        </w:rPr>
+        <w:t xml:space="preserve"> &amp; Spectate State</w:t>
+      </w:r>
+    </w:p>
+    <w:p>
+      <w:pPr>
+        <w:rPr>
+          <w:lang w:val="en-US"/>
+        </w:rPr>
+      </w:pPr>
+    </w:p>
+    <w:p>
+      <w:pPr>
+        <w:rPr>
+          <w:sz w:val="24"/>
+          <w:lang w:val="en-US"/>
+        </w:rPr>
+      </w:pPr>
+      <w:r>
+        <w:rPr>
+          <w:sz w:val="24"/>
+          <w:lang w:val="en-US"/>
+        </w:rPr>
+        <w:t>These states will handle the interaction between the user and the board, as well as interactions between the user and the buttons.</w:t>
+      </w:r>
+    </w:p>
+    <w:p>
+      <w:pPr>
+        <w:rPr>
+          <w:sz w:val="24"/>
+          <w:lang w:val="en-US"/>
+        </w:rPr>
+      </w:pPr>
+      <w:r>
+        <w:rPr>
+          <w:sz w:val="24"/>
+          <w:lang w:val="en-US"/>
+        </w:rPr>
+        <w:t>There are specific button sets for each state:</w:t>
+      </w:r>
+    </w:p>
+    <w:p>
+      <w:pPr>
+        <w:rPr>
+          <w:sz w:val="24"/>
+          <w:u w:val="single"/>
+          <w:lang w:val="en-US"/>
+        </w:rPr>
+      </w:pPr>
+      <w:r>
+        <w:rPr>
+          <w:sz w:val="24"/>
+          <w:u w:val="single"/>
+          <w:lang w:val="en-US"/>
+        </w:rPr>
+        <w:t>Play State:</w:t>
+      </w:r>
+    </w:p>
+    <w:p>
+      <w:r>
+        <w:t>Clicking on a piece “selects” it.</w:t>
+      </w:r>
+    </w:p>
+    <w:p>
+      <w:r>
+        <w:t>Clicking on a tile moves a selected piece to that tile (if allowed), and switches the turn</w:t>
+      </w:r>
+    </w:p>
+    <w:p>
+      <w:r>
+        <w:t>Forfeit button</w:t>
+      </w:r>
+    </w:p>
+    <w:p>
+      <w:r>
+        <w:t>Restart button</w:t>
+      </w:r>
+    </w:p>
+    <w:p>
+      <w:r>
+        <w:t>Pause button (in timed mode only)</w:t>
+      </w:r>
+    </w:p>
+    <w:p/>
+    <w:p>
+      <w:pPr>
+        <w:rPr>
+          <w:sz w:val="24"/>
+          <w:u w:val="single"/>
+          <w:lang w:val="en-US"/>
+        </w:rPr>
+      </w:pPr>
+      <w:r>
+        <w:rPr>
+          <w:sz w:val="24"/>
+          <w:u w:val="single"/>
+          <w:lang w:val="en-US"/>
+        </w:rPr>
+        <w:t>Spectate State:</w:t>
+      </w:r>
+    </w:p>
+    <w:p>
+      <w:r>
+        <w:t>Cancel/Quit Game</w:t>
+      </w:r>
+    </w:p>
+    <w:p>
+      <w:r>
+        <w:t>Pause/Resume Game</w:t>
+      </w:r>
+    </w:p>
+    <w:p>
+      <w:r>
+        <w:t>Change AI Move Delay</w:t>
+      </w:r>
+    </w:p>
+    <w:p>
+      <w:pPr>
+        <w:rPr>
+          <w:sz w:val="24"/>
+          <w:lang w:val="en-US"/>
+        </w:rPr>
+      </w:pPr>
+    </w:p>
+    <w:p>
+      <w:pPr>
+        <w:pStyle w:val="Heading1"/>
+        <w:numPr>
+          <w:ilvl w:val="1"/>
+          <w:numId w:val="2"/>
+        </w:numPr>
+        <w:spacing w:before="280" w:after="0"/>
+        <w:ind w:left="420"/>
+        <w:rPr>
+          <w:rFonts w:cs="Times"/>
+          <w:sz w:val="28"/>
+          <w:szCs w:val="24"/>
+        </w:rPr>
+      </w:pPr>
+      <w:r>
+        <w:rPr>
+          <w:rFonts w:cs="Times"/>
+          <w:sz w:val="28"/>
+          <w:szCs w:val="24"/>
+        </w:rPr>
+        <w:t xml:space="preserve">Architecture Component 1: </w:t>
+      </w:r>
+      <w:r>
+        <w:rPr>
+          <w:rFonts w:cs="Times"/>
+          <w:sz w:val="28"/>
+          <w:szCs w:val="24"/>
+        </w:rPr>
+        <w:t>Pieces / Board</w:t>
+      </w:r>
+    </w:p>
+    <w:p>
+      <w:pPr>
+        <w:rPr>
+          <w:sz w:val="24"/>
+          <w:lang w:val="en-US"/>
+        </w:rPr>
+      </w:pPr>
+    </w:p>
+    <w:p>
+      <w:pPr>
+        <w:rPr>
+          <w:sz w:val="24"/>
+          <w:lang w:val="en-US"/>
+        </w:rPr>
+      </w:pPr>
+      <w:r>
+        <w:rPr>
+          <w:sz w:val="24"/>
+          <w:lang w:val="en-US"/>
+        </w:rPr>
+        <w:t xml:space="preserve">Each piece in Chess Chaos will be created with the common superclass Piece, which will </w:t>
+      </w:r>
+      <w:r>
+        <w:rPr>
+          <w:sz w:val="24"/>
+          <w:lang w:val="en-US"/>
+        </w:rPr>
+        <w:t>consider</w:t>
+      </w:r>
+      <w:r>
+        <w:rPr>
+          <w:sz w:val="24"/>
+          <w:lang w:val="en-US"/>
+        </w:rPr>
+        <w:t xml:space="preserve"> each piece’s unique move set</w:t>
+      </w:r>
+      <w:r>
+        <w:rPr>
+          <w:sz w:val="24"/>
+          <w:lang w:val="en-US"/>
+        </w:rPr>
+        <w:t xml:space="preserve"> and image file. Some pieces also have different move sets if they have not already moved.</w:t>
+      </w:r>
+    </w:p>
+    <w:p>
+      <w:pPr>
+        <w:rPr>
+          <w:sz w:val="24"/>
+          <w:lang w:val="en-US"/>
+        </w:rPr>
+      </w:pPr>
+    </w:p>
+    <w:p>
+      <w:pPr>
+        <w:rPr>
+          <w:sz w:val="24"/>
+          <w:lang w:val="en-US"/>
+        </w:rPr>
+      </w:pPr>
+      <w:r>
+        <w:rPr>
+          <w:sz w:val="24"/>
+          <w:lang w:val="en-US"/>
+        </w:rPr>
+        <w:t>The Board class handles the interaction between the user and the pieces in a 2D Space matrix.</w:t>
+      </w:r>
     </w:p>
     <w:p>
       <w:pPr>
@@ -1892,38 +3681,25 @@
           <w:ilvl w:val="0"/>
           <w:numId w:val="2"/>
         </w:numPr>
+        <w:spacing w:after="0"/>
         <w:ind w:left="360"/>
         <w:rPr>
-          <w:rFonts w:ascii="Times New Roman" w:hAnsi="Times New Roman"/>
-          <w:szCs w:val="36"/>
-        </w:rPr>
-      </w:pPr>
-      <w:bookmarkStart w:id="28" w:name="_Toc506727681"/>
-      <w:r>
-        <w:rPr>
-          <w:rFonts w:ascii="Times New Roman" w:hAnsi="Times New Roman"/>
-          <w:szCs w:val="36"/>
-        </w:rPr>
+          <w:rFonts w:cs="Times"/>
+          <w:szCs w:val="24"/>
+        </w:rPr>
+      </w:pPr>
+      <w:bookmarkStart w:id="24" w:name="_Toc506727681"/>
+      <w:r>
+        <w:rPr>
+          <w:rFonts w:cs="Times"/>
+          <w:szCs w:val="24"/>
+        </w:rPr>
+        <w:lastRenderedPageBreak/>
         <w:t>High-Level Design</w:t>
       </w:r>
-      <w:bookmarkEnd w:id="28"/>
-    </w:p>
-    <w:p>
-      <w:pPr>
-        <w:pStyle w:val="Comment0"/>
-      </w:pPr>
-      <w:r>
-        <w:t xml:space="preserve">&lt;This section describes in further detail elements discussed in the Architecture. Normally this section would be split into separate documents for different areas of the design. </w:t>
-      </w:r>
-    </w:p>
-    <w:p>
-      <w:pPr>
-        <w:pStyle w:val="Comment0"/>
-      </w:pPr>
-      <w:r>
-        <w:t>High-level designs are most effective if they attempt to model groups of system elements from a number of different views.</w:t>
-      </w:r>
-    </w:p>
+      <w:bookmarkEnd w:id="24"/>
+    </w:p>
+    <w:bookmarkEnd w:id="20"/>
     <w:p>
       <w:pPr>
         <w:pStyle w:val="Heading2"/>
@@ -1931,70 +3707,149 @@
           <w:ilvl w:val="1"/>
           <w:numId w:val="2"/>
         </w:numPr>
-        <w:spacing w:before="280" w:after="280"/>
+        <w:spacing w:before="280" w:after="0"/>
         <w:ind w:left="420"/>
         <w:rPr>
-          <w:rFonts w:ascii="Times New Roman" w:hAnsi="Times New Roman"/>
-        </w:rPr>
-      </w:pPr>
-      <w:bookmarkStart w:id="29" w:name="_Toc116314012"/>
-      <w:bookmarkStart w:id="30" w:name="_Toc506727682"/>
-      <w:r>
-        <w:rPr>
-          <w:rFonts w:ascii="Times New Roman" w:hAnsi="Times New Roman"/>
-        </w:rPr>
-        <w:t xml:space="preserve">View / Model Component </w:t>
-      </w:r>
-      <w:proofErr w:type="gramStart"/>
-      <w:r>
-        <w:rPr>
-          <w:rFonts w:ascii="Times New Roman" w:hAnsi="Times New Roman"/>
-        </w:rPr>
-        <w:t>1..</w:t>
-      </w:r>
-      <w:proofErr w:type="gramEnd"/>
-      <w:r>
-        <w:rPr>
-          <w:rFonts w:ascii="Times New Roman" w:hAnsi="Times New Roman"/>
-        </w:rPr>
-        <w:t>n</w:t>
-      </w:r>
-      <w:bookmarkEnd w:id="29"/>
-      <w:bookmarkEnd w:id="30"/>
-    </w:p>
-    <w:p>
-      <w:pPr>
-        <w:pStyle w:val="Comment0"/>
-      </w:pPr>
-      <w:r>
-        <w:t>&lt;Provide a description and diagrams</w:t>
-      </w:r>
-      <w:r>
-        <w:rPr>
-          <w:color w:val="auto"/>
-        </w:rPr>
-        <w:t xml:space="preserve"> </w:t>
-      </w:r>
-      <w:r>
-        <w:t>of a system component or set of components that describes a clearly defined view or model of the entire system or a subset of the system.</w:t>
-      </w:r>
-    </w:p>
-    <w:bookmarkEnd w:id="22"/>
-    <w:p>
-      <w:pPr>
-        <w:pStyle w:val="Comment0"/>
-        <w:rPr>
-          <w:b/>
-          <w:i w:val="0"/>
-          <w:color w:val="000000" w:themeColor="text1"/>
-          <w:sz w:val="36"/>
-          <w:szCs w:val="36"/>
+          <w:rFonts w:ascii="Times" w:hAnsi="Times" w:cs="Times"/>
+          <w:szCs w:val="24"/>
+        </w:rPr>
+      </w:pPr>
+      <w:r>
+        <w:rPr>
+          <w:rFonts w:ascii="Times" w:hAnsi="Times" w:cs="Times"/>
+          <w:szCs w:val="24"/>
+        </w:rPr>
+        <w:t>Architecture Component 1: Game Loop Model</w:t>
+      </w:r>
+    </w:p>
+    <w:p>
+      <w:pPr>
+        <w:pStyle w:val="Heading2"/>
+        <w:numPr>
+          <w:ilvl w:val="1"/>
+          <w:numId w:val="2"/>
+        </w:numPr>
+        <w:spacing w:before="280" w:after="0"/>
+        <w:ind w:left="420"/>
+        <w:rPr>
+          <w:rFonts w:ascii="Times" w:hAnsi="Times" w:cs="Times"/>
+          <w:szCs w:val="24"/>
+        </w:rPr>
+      </w:pPr>
+      <w:r>
+        <w:rPr>
+          <w:rFonts w:ascii="Times" w:hAnsi="Times" w:cs="Times"/>
+          <w:szCs w:val="24"/>
+        </w:rPr>
+        <w:t xml:space="preserve">Architecture Component 1: </w:t>
+      </w:r>
+      <w:r>
+        <w:rPr>
+          <w:rFonts w:ascii="Times" w:hAnsi="Times" w:cs="Times"/>
+          <w:szCs w:val="24"/>
+        </w:rPr>
+        <w:t xml:space="preserve">Menu </w:t>
+      </w:r>
+      <w:r>
+        <w:rPr>
+          <w:rFonts w:ascii="Times" w:hAnsi="Times" w:cs="Times"/>
+          <w:szCs w:val="24"/>
+        </w:rPr>
+        <w:t>Model</w:t>
+      </w:r>
+    </w:p>
+    <w:p>
+      <w:pPr>
+        <w:pStyle w:val="Heading2"/>
+        <w:numPr>
+          <w:ilvl w:val="1"/>
+          <w:numId w:val="2"/>
+        </w:numPr>
+        <w:spacing w:before="280" w:after="0"/>
+        <w:ind w:left="420"/>
+        <w:rPr>
+          <w:rFonts w:ascii="Times" w:hAnsi="Times" w:cs="Times"/>
+          <w:szCs w:val="24"/>
+        </w:rPr>
+      </w:pPr>
+      <w:r>
+        <w:rPr>
+          <w:rFonts w:ascii="Times" w:hAnsi="Times" w:cs="Times"/>
+          <w:szCs w:val="24"/>
+        </w:rPr>
+        <w:t xml:space="preserve">Architecture Component 1: </w:t>
+      </w:r>
+      <w:r>
+        <w:rPr>
+          <w:rFonts w:ascii="Times" w:hAnsi="Times" w:cs="Times"/>
+          <w:szCs w:val="24"/>
+        </w:rPr>
+        <w:t xml:space="preserve">Play State / Spectate </w:t>
+      </w:r>
+      <w:r>
+        <w:rPr>
+          <w:rFonts w:ascii="Times" w:hAnsi="Times" w:cs="Times"/>
+          <w:szCs w:val="24"/>
+        </w:rPr>
+        <w:t>Model</w:t>
+      </w:r>
+    </w:p>
+    <w:p>
+      <w:pPr>
+        <w:pStyle w:val="Heading2"/>
+        <w:numPr>
+          <w:ilvl w:val="1"/>
+          <w:numId w:val="2"/>
+        </w:numPr>
+        <w:spacing w:before="280" w:after="0"/>
+        <w:ind w:left="420"/>
+        <w:rPr>
+          <w:rFonts w:ascii="Times" w:hAnsi="Times" w:cs="Times"/>
+          <w:szCs w:val="24"/>
+        </w:rPr>
+      </w:pPr>
+      <w:r>
+        <w:rPr>
+          <w:rFonts w:ascii="Times" w:hAnsi="Times" w:cs="Times"/>
+          <w:szCs w:val="24"/>
+        </w:rPr>
+        <w:t xml:space="preserve">Architecture Component 1: </w:t>
+      </w:r>
+      <w:r>
+        <w:rPr>
+          <w:rFonts w:ascii="Times" w:hAnsi="Times" w:cs="Times"/>
+          <w:szCs w:val="24"/>
+        </w:rPr>
+        <w:t>Piece / Board Model</w:t>
+      </w:r>
+      <w:bookmarkStart w:id="25" w:name="_GoBack"/>
+      <w:bookmarkEnd w:id="25"/>
+    </w:p>
+    <w:p>
+      <w:pPr>
+        <w:rPr>
+          <w:lang w:val="en-US"/>
+        </w:rPr>
+      </w:pPr>
+    </w:p>
+    <w:p>
+      <w:pPr>
+        <w:rPr>
+          <w:lang w:val="en-US"/>
+        </w:rPr>
+      </w:pPr>
+    </w:p>
+    <w:p>
+      <w:pPr>
+        <w:rPr>
+          <w:sz w:val="24"/>
+          <w:lang w:val="en-US"/>
         </w:rPr>
       </w:pPr>
     </w:p>
     <w:sectPr>
-      <w:headerReference w:type="default" r:id="rId16"/>
-      <w:footerReference w:type="default" r:id="rId17"/>
+      <w:headerReference w:type="default" r:id="rId18"/>
+      <w:footerReference w:type="default" r:id="rId19"/>
       <w:pgSz w:w="12240" w:h="15840" w:code="1"/>
       <w:pgMar w:top="1440" w:right="1440" w:bottom="1440" w:left="1440" w:header="864" w:footer="864" w:gutter="0"/>
       <w:pgNumType w:start="1"/>
@@ -2079,27 +3934,14 @@
       <w:pStyle w:val="Footer"/>
       <w:jc w:val="center"/>
     </w:pPr>
-    <w:r>
-      <w:fldChar w:fldCharType="begin"/>
-    </w:r>
-    <w:r>
-      <w:instrText xml:space="preserve"> FILENAME  \* MERGEFORMAT </w:instrText>
-    </w:r>
-    <w:r>
-      <w:fldChar w:fldCharType="separate"/>
-    </w:r>
-    <w:r>
-      <w:rPr>
-        <w:noProof/>
-      </w:rPr>
-      <w:t>SDS3_Template.doc</w:t>
-    </w:r>
-    <w:r>
-      <w:rPr>
-        <w:noProof/>
-      </w:rPr>
-      <w:fldChar w:fldCharType="end"/>
-    </w:r>
+    <w:fldSimple w:instr=" FILENAME  \* MERGEFORMAT ">
+      <w:r>
+        <w:rPr>
+          <w:noProof/>
+        </w:rPr>
+        <w:t>SDS3_Template.doc</w:t>
+      </w:r>
+    </w:fldSimple>
     <w:r>
       <w:t xml:space="preserve"> (</w:t>
     </w:r>
@@ -2292,7 +4134,13 @@
       <w:rPr>
         <w:i/>
       </w:rPr>
-      <w:t xml:space="preserve"> Ferret Army Chess</w:t>
+      <w:t xml:space="preserve"> </w:t>
+    </w:r>
+    <w:r>
+      <w:rPr>
+        <w:i/>
+      </w:rPr>
+      <w:t>Chess Chaos</w:t>
     </w:r>
     <w:r>
       <w:rPr>
@@ -2331,12 +4179,6 @@
         <w:i/>
       </w:rPr>
       <w:fldChar w:fldCharType="end"/>
-    </w:r>
-    <w:r>
-      <w:rPr>
-        <w:i/>
-      </w:rPr>
-      <w:t>i</w:t>
     </w:r>
   </w:p>
 </w:hdr>
@@ -2446,21 +4288,11 @@
     <w:r>
       <w:t xml:space="preserve"> </w:t>
     </w:r>
-    <w:r>
-      <w:fldChar w:fldCharType="begin"/>
-    </w:r>
-    <w:r>
-      <w:instrText xml:space="preserve"> SUBJECT  \* MERGEFORMAT </w:instrText>
-    </w:r>
-    <w:r>
-      <w:fldChar w:fldCharType="separate"/>
-    </w:r>
-    <w:r>
-      <w:t>Software Design Specification</w:t>
-    </w:r>
-    <w:r>
-      <w:fldChar w:fldCharType="end"/>
-    </w:r>
+    <w:fldSimple w:instr=" SUBJECT  \* MERGEFORMAT ">
+      <w:r>
+        <w:t>Software Design Specification</w:t>
+      </w:r>
+    </w:fldSimple>
   </w:p>
 </w:hdr>
 </file>
@@ -2520,39 +4352,7 @@
       <w:rPr>
         <w:i/>
       </w:rPr>
-      <w:fldChar w:fldCharType="begin"/>
-    </w:r>
-    <w:r>
-      <w:rPr>
-        <w:i/>
-      </w:rPr>
-      <w:instrText xml:space="preserve"> title </w:instrText>
-    </w:r>
-    <w:r>
-      <w:rPr>
-        <w:i/>
-      </w:rPr>
-      <w:fldChar w:fldCharType="separate"/>
-    </w:r>
-    <w:r>
-      <w:rPr>
-        <w:i/>
-      </w:rPr>
-      <w:t xml:space="preserve">[ </w:t>
-    </w:r>
-    <w:proofErr w:type="gramStart"/>
-    <w:r>
-      <w:rPr>
-        <w:i/>
-      </w:rPr>
-      <w:t>Project ]</w:t>
-    </w:r>
-    <w:proofErr w:type="gramEnd"/>
-    <w:r>
-      <w:rPr>
-        <w:i/>
-      </w:rPr>
-      <w:fldChar w:fldCharType="end"/>
+      <w:t>Chess Chaos</w:t>
     </w:r>
     <w:r>
       <w:rPr>
@@ -4344,7 +6144,7 @@
 </file>
 
 <file path=customXml/itemProps1.xml><?xml version="1.0" encoding="utf-8"?>
-<ds:datastoreItem xmlns:ds="http://schemas.openxmlformats.org/officeDocument/2006/customXml" ds:itemID="{A39E6148-22C7-4477-914C-3700F5CD016E}">
+<ds:datastoreItem xmlns:ds="http://schemas.openxmlformats.org/officeDocument/2006/customXml" ds:itemID="{40AC7A6E-1B30-4EA5-B1BA-106746371627}">
   <ds:schemaRefs>
     <ds:schemaRef ds:uri="http://schemas.openxmlformats.org/officeDocument/2006/bibliography"/>
   </ds:schemaRefs>

</xml_diff>

<commit_message>
Finalized SDD / Updated Code
Added diagrams folder to the Software Design Document folder
- Use Case Diagram
- Class Diagrams
- State Machine Diagram

Updated current code state
</commit_message>
<xml_diff>
--- a/Drew_Grubb_Chess/Software Design Document/SDD_Drew_Grubb_Chess.docx
+++ b/Drew_Grubb_Chess/Software Design Document/SDD_Drew_Grubb_Chess.docx
@@ -2,6 +2,176 @@
 <file path=word/document.xml><?xml version="1.0" encoding="utf-8"?>
 <w:document xmlns:wpc="http://schemas.microsoft.com/office/word/2010/wordprocessingCanvas" xmlns:cx="http://schemas.microsoft.com/office/drawing/2014/chartex" xmlns:cx1="http://schemas.microsoft.com/office/drawing/2015/9/8/chartex" xmlns:cx2="http://schemas.microsoft.com/office/drawing/2015/10/21/chartex" xmlns:cx3="http://schemas.microsoft.com/office/drawing/2016/5/9/chartex" xmlns:cx4="http://schemas.microsoft.com/office/drawing/2016/5/10/chartex" xmlns:cx5="http://schemas.microsoft.com/office/drawing/2016/5/11/chartex" xmlns:cx6="http://schemas.microsoft.com/office/drawing/2016/5/12/chartex" xmlns:cx7="http://schemas.microsoft.com/office/drawing/2016/5/13/chartex" xmlns:cx8="http://schemas.microsoft.com/office/drawing/2016/5/14/chartex" xmlns:mc="http://schemas.openxmlformats.org/markup-compatibility/2006" xmlns:aink="http://schemas.microsoft.com/office/drawing/2016/ink" xmlns:am3d="http://schemas.microsoft.com/office/drawing/2017/model3d" xmlns:o="urn:schemas-microsoft-com:office:office" xmlns:r="http://schemas.openxmlformats.org/officeDocument/2006/relationships" xmlns:m="http://schemas.openxmlformats.org/officeDocument/2006/math" xmlns:v="urn:schemas-microsoft-com:vml" xmlns:wp14="http://schemas.microsoft.com/office/word/2010/wordprocessingDrawing" xmlns:wp="http://schemas.openxmlformats.org/drawingml/2006/wordprocessingDrawing" xmlns:w10="urn:schemas-microsoft-com:office:word" xmlns:w="http://schemas.openxmlformats.org/wordprocessingml/2006/main" xmlns:w14="http://schemas.microsoft.com/office/word/2010/wordml" xmlns:w15="http://schemas.microsoft.com/office/word/2012/wordml" xmlns:w16cid="http://schemas.microsoft.com/office/word/2016/wordml/cid" xmlns:w16se="http://schemas.microsoft.com/office/word/2015/wordml/symex" xmlns:wpg="http://schemas.microsoft.com/office/word/2010/wordprocessingGroup" xmlns:wpi="http://schemas.microsoft.com/office/word/2010/wordprocessingInk" xmlns:wne="http://schemas.microsoft.com/office/word/2006/wordml" xmlns:wps="http://schemas.microsoft.com/office/word/2010/wordprocessingShape" mc:Ignorable="w14 w15 w16se w16cid wp14">
   <w:body>
+    <w:p>
+      <w:pPr>
+        <w:pStyle w:val="Title-Subject"/>
+        <w:pBdr>
+          <w:top w:val="single" w:sz="24" w:space="1" w:color="auto"/>
+        </w:pBdr>
+        <w:spacing w:before="120" w:after="720"/>
+        <w:ind w:left="0" w:right="-17"/>
+        <w:jc w:val="right"/>
+        <w:rPr>
+          <w:rFonts w:ascii="Times New Roman" w:hAnsi="Times New Roman" w:cs="Times New Roman"/>
+          <w:sz w:val="64"/>
+        </w:rPr>
+      </w:pPr>
+      <w:r>
+        <w:rPr>
+          <w:rFonts w:ascii="Times" w:hAnsi="Times" w:cs="Times"/>
+          <w:b/>
+          <w:sz w:val="24"/>
+          <w:szCs w:val="24"/>
+        </w:rPr>
+        <w:br/>
+      </w:r>
+      <w:r>
+        <w:rPr>
+          <w:rFonts w:ascii="Times New Roman" w:hAnsi="Times New Roman" w:cs="Times New Roman"/>
+          <w:b/>
+          <w:sz w:val="60"/>
+        </w:rPr>
+        <w:br/>
+        <w:t>Software Design</w:t>
+      </w:r>
+      <w:r>
+        <w:rPr>
+          <w:rFonts w:ascii="Times New Roman" w:hAnsi="Times New Roman" w:cs="Times New Roman"/>
+          <w:b/>
+          <w:sz w:val="60"/>
+        </w:rPr>
+        <w:br/>
+        <w:t>Document</w:t>
+      </w:r>
+    </w:p>
+    <w:p>
+      <w:pPr>
+        <w:pStyle w:val="Title"/>
+        <w:spacing w:before="0" w:after="400"/>
+        <w:jc w:val="right"/>
+        <w:rPr>
+          <w:rFonts w:ascii="Times New Roman" w:hAnsi="Times New Roman"/>
+        </w:rPr>
+      </w:pPr>
+      <w:r>
+        <w:rPr>
+          <w:rFonts w:ascii="Times New Roman" w:hAnsi="Times New Roman"/>
+          <w:sz w:val="40"/>
+        </w:rPr>
+        <w:t>for</w:t>
+      </w:r>
+      <w:r>
+        <w:rPr>
+          <w:rFonts w:ascii="Times New Roman" w:hAnsi="Times New Roman"/>
+          <w:sz w:val="40"/>
+        </w:rPr>
+        <w:br/>
+      </w:r>
+    </w:p>
+    <w:p>
+      <w:pPr>
+        <w:pStyle w:val="Title"/>
+        <w:spacing w:before="0" w:after="400"/>
+        <w:jc w:val="right"/>
+        <w:rPr>
+          <w:rFonts w:ascii="Times New Roman" w:hAnsi="Times New Roman"/>
+        </w:rPr>
+      </w:pPr>
+      <w:r>
+        <w:rPr>
+          <w:rFonts w:ascii="Times New Roman" w:hAnsi="Times New Roman"/>
+        </w:rPr>
+        <w:t>Chess Chaos</w:t>
+      </w:r>
+    </w:p>
+    <w:p>
+      <w:pPr>
+        <w:pStyle w:val="ByLine"/>
+        <w:rPr>
+          <w:rFonts w:ascii="Times New Roman" w:hAnsi="Times New Roman" w:cs="Times New Roman"/>
+        </w:rPr>
+      </w:pPr>
+      <w:r>
+        <w:rPr>
+          <w:rFonts w:ascii="Times New Roman" w:hAnsi="Times New Roman" w:cs="Times New Roman"/>
+        </w:rPr>
+        <w:t>Version 1.0 approved</w:t>
+      </w:r>
+    </w:p>
+    <w:p>
+      <w:pPr>
+        <w:pStyle w:val="ByLine"/>
+        <w:rPr>
+          <w:rFonts w:ascii="Times New Roman" w:hAnsi="Times New Roman"/>
+        </w:rPr>
+      </w:pPr>
+      <w:r>
+        <w:rPr>
+          <w:rFonts w:ascii="Times New Roman" w:hAnsi="Times New Roman"/>
+        </w:rPr>
+        <w:t xml:space="preserve">Prepared by </w:t>
+      </w:r>
+      <w:r>
+        <w:rPr>
+          <w:rFonts w:ascii="Times New Roman" w:hAnsi="Times New Roman"/>
+        </w:rPr>
+        <w:t>Drew</w:t>
+      </w:r>
+      <w:bookmarkStart w:id="0" w:name="_GoBack"/>
+      <w:bookmarkEnd w:id="0"/>
+      <w:r>
+        <w:rPr>
+          <w:rFonts w:ascii="Times New Roman" w:hAnsi="Times New Roman"/>
+        </w:rPr>
+        <w:t xml:space="preserve"> Grubb</w:t>
+      </w:r>
+    </w:p>
+    <w:p>
+      <w:pPr>
+        <w:pStyle w:val="ByLine"/>
+        <w:rPr>
+          <w:rFonts w:ascii="Times New Roman" w:hAnsi="Times New Roman" w:cs="Times New Roman"/>
+        </w:rPr>
+      </w:pPr>
+      <w:r>
+        <w:rPr>
+          <w:rFonts w:ascii="Times New Roman" w:hAnsi="Times New Roman" w:cs="Times New Roman"/>
+        </w:rPr>
+        <w:t>Texas State University</w:t>
+      </w:r>
+    </w:p>
+    <w:p>
+      <w:pPr>
+        <w:pStyle w:val="ByLine"/>
+        <w:rPr>
+          <w:rFonts w:ascii="Times New Roman" w:hAnsi="Times New Roman" w:cs="Times New Roman"/>
+        </w:rPr>
+      </w:pPr>
+      <w:r>
+        <w:rPr>
+          <w:rFonts w:ascii="Times New Roman" w:hAnsi="Times New Roman" w:cs="Times New Roman"/>
+        </w:rPr>
+        <w:t>Committed</w:t>
+      </w:r>
+      <w:r>
+        <w:rPr>
+          <w:rFonts w:ascii="Times New Roman" w:hAnsi="Times New Roman" w:cs="Times New Roman"/>
+        </w:rPr>
+        <w:t xml:space="preserve"> on March </w:t>
+      </w:r>
+      <w:r>
+        <w:rPr>
+          <w:rFonts w:ascii="Times New Roman" w:hAnsi="Times New Roman" w:cs="Times New Roman"/>
+        </w:rPr>
+        <w:t>13</w:t>
+      </w:r>
+      <w:r>
+        <w:rPr>
+          <w:rFonts w:ascii="Times New Roman" w:hAnsi="Times New Roman" w:cs="Times New Roman"/>
+        </w:rPr>
+        <w:t>, 2018</w:t>
+      </w:r>
+    </w:p>
     <w:p>
       <w:pPr>
         <w:pStyle w:val="Title-Subject"/>
@@ -11,186 +181,6 @@
         <w:spacing w:before="120" w:after="0"/>
         <w:ind w:left="0" w:right="-17"/>
         <w:jc w:val="right"/>
-        <w:rPr>
-          <w:rFonts w:ascii="Times" w:hAnsi="Times" w:cs="Times"/>
-          <w:sz w:val="24"/>
-          <w:szCs w:val="24"/>
-        </w:rPr>
-      </w:pPr>
-      <w:r>
-        <w:rPr>
-          <w:rFonts w:ascii="Times" w:hAnsi="Times" w:cs="Times"/>
-          <w:b/>
-          <w:sz w:val="24"/>
-          <w:szCs w:val="24"/>
-        </w:rPr>
-        <w:br/>
-      </w:r>
-      <w:r>
-        <w:rPr>
-          <w:rFonts w:ascii="Times" w:hAnsi="Times" w:cs="Times"/>
-          <w:b/>
-          <w:sz w:val="24"/>
-          <w:szCs w:val="24"/>
-        </w:rPr>
-        <w:t>S</w:t>
-      </w:r>
-      <w:r>
-        <w:rPr>
-          <w:rFonts w:ascii="Times" w:hAnsi="Times" w:cs="Times"/>
-          <w:b/>
-          <w:sz w:val="24"/>
-          <w:szCs w:val="24"/>
-        </w:rPr>
-        <w:t>oftware Design</w:t>
-      </w:r>
-      <w:r>
-        <w:rPr>
-          <w:rFonts w:ascii="Times" w:hAnsi="Times" w:cs="Times"/>
-          <w:b/>
-          <w:sz w:val="24"/>
-          <w:szCs w:val="24"/>
-        </w:rPr>
-        <w:br/>
-        <w:t>Document</w:t>
-      </w:r>
-    </w:p>
-    <w:p>
-      <w:pPr>
-        <w:pStyle w:val="Title"/>
-        <w:spacing w:before="0" w:after="0"/>
-        <w:jc w:val="right"/>
-        <w:rPr>
-          <w:rFonts w:ascii="Times" w:hAnsi="Times" w:cs="Times"/>
-          <w:sz w:val="24"/>
-          <w:szCs w:val="24"/>
-        </w:rPr>
-      </w:pPr>
-      <w:r>
-        <w:rPr>
-          <w:rFonts w:ascii="Times" w:hAnsi="Times" w:cs="Times"/>
-          <w:sz w:val="24"/>
-          <w:szCs w:val="24"/>
-        </w:rPr>
-        <w:t>for</w:t>
-      </w:r>
-      <w:r>
-        <w:rPr>
-          <w:rFonts w:ascii="Times" w:hAnsi="Times" w:cs="Times"/>
-          <w:sz w:val="24"/>
-          <w:szCs w:val="24"/>
-        </w:rPr>
-        <w:br/>
-      </w:r>
-    </w:p>
-    <w:p>
-      <w:pPr>
-        <w:pStyle w:val="Title"/>
-        <w:spacing w:before="0" w:after="0"/>
-        <w:jc w:val="right"/>
-        <w:rPr>
-          <w:rFonts w:ascii="Times" w:hAnsi="Times" w:cs="Times"/>
-          <w:sz w:val="24"/>
-          <w:szCs w:val="24"/>
-        </w:rPr>
-      </w:pPr>
-      <w:r>
-        <w:rPr>
-          <w:rFonts w:ascii="Times" w:hAnsi="Times" w:cs="Times"/>
-          <w:sz w:val="24"/>
-          <w:szCs w:val="24"/>
-        </w:rPr>
-        <w:t>Chess Chaos</w:t>
-      </w:r>
-    </w:p>
-    <w:p>
-      <w:pPr>
-        <w:pStyle w:val="ByLine"/>
-        <w:spacing w:after="0"/>
-        <w:rPr>
-          <w:rFonts w:ascii="Times" w:hAnsi="Times" w:cs="Times"/>
-          <w:sz w:val="24"/>
-          <w:szCs w:val="24"/>
-        </w:rPr>
-      </w:pPr>
-      <w:r>
-        <w:rPr>
-          <w:rFonts w:ascii="Times" w:hAnsi="Times" w:cs="Times"/>
-          <w:sz w:val="24"/>
-          <w:szCs w:val="24"/>
-        </w:rPr>
-        <w:t>Version 1.0 approved</w:t>
-      </w:r>
-    </w:p>
-    <w:p>
-      <w:pPr>
-        <w:pStyle w:val="ByLine"/>
-        <w:spacing w:after="0"/>
-        <w:rPr>
-          <w:rFonts w:ascii="Times" w:hAnsi="Times" w:cs="Times"/>
-          <w:sz w:val="24"/>
-          <w:szCs w:val="24"/>
-        </w:rPr>
-      </w:pPr>
-      <w:r>
-        <w:rPr>
-          <w:rFonts w:ascii="Times" w:hAnsi="Times" w:cs="Times"/>
-          <w:sz w:val="24"/>
-          <w:szCs w:val="24"/>
-        </w:rPr>
-        <w:t xml:space="preserve">Prepared by </w:t>
-      </w:r>
-      <w:r>
-        <w:rPr>
-          <w:rFonts w:ascii="Times" w:hAnsi="Times" w:cs="Times"/>
-          <w:sz w:val="24"/>
-          <w:szCs w:val="24"/>
-        </w:rPr>
-        <w:t>Drew Grubb</w:t>
-      </w:r>
-    </w:p>
-    <w:p>
-      <w:pPr>
-        <w:pStyle w:val="ByLine"/>
-        <w:spacing w:after="0"/>
-        <w:rPr>
-          <w:rFonts w:ascii="Times" w:hAnsi="Times" w:cs="Times"/>
-          <w:sz w:val="24"/>
-          <w:szCs w:val="24"/>
-        </w:rPr>
-      </w:pPr>
-      <w:r>
-        <w:rPr>
-          <w:rFonts w:ascii="Times" w:hAnsi="Times" w:cs="Times"/>
-          <w:sz w:val="24"/>
-          <w:szCs w:val="24"/>
-        </w:rPr>
-        <w:t>Texas State University</w:t>
-      </w:r>
-    </w:p>
-    <w:p>
-      <w:pPr>
-        <w:pStyle w:val="ByLine"/>
-        <w:spacing w:after="0"/>
-        <w:rPr>
-          <w:rFonts w:ascii="Times" w:hAnsi="Times" w:cs="Times"/>
-          <w:sz w:val="24"/>
-          <w:szCs w:val="24"/>
-        </w:rPr>
-      </w:pPr>
-      <w:r>
-        <w:rPr>
-          <w:rFonts w:ascii="Times" w:hAnsi="Times" w:cs="Times"/>
-          <w:sz w:val="24"/>
-          <w:szCs w:val="24"/>
-        </w:rPr>
-        <w:t>Committed March 12, 2018</w:t>
-      </w:r>
-    </w:p>
-    <w:p>
-      <w:pPr>
-        <w:spacing w:before="120" w:after="0"/>
-        <w:jc w:val="left"/>
         <w:rPr>
           <w:rFonts w:ascii="Times" w:hAnsi="Times" w:cs="Times"/>
           <w:sz w:val="24"/>
@@ -214,18 +204,18 @@
           <w:ilvl w:val="0"/>
           <w:numId w:val="0"/>
         </w:numPr>
-        <w:spacing w:after="0"/>
+        <w:spacing w:after="0" w:line="276" w:lineRule="auto"/>
         <w:rPr>
           <w:rFonts w:cs="Times"/>
           <w:sz w:val="24"/>
           <w:szCs w:val="24"/>
         </w:rPr>
       </w:pPr>
-      <w:bookmarkStart w:id="0" w:name="_Toc107858165"/>
-      <w:bookmarkStart w:id="1" w:name="_Toc112092349"/>
-      <w:bookmarkStart w:id="2" w:name="_Toc116314000"/>
-      <w:bookmarkStart w:id="3" w:name="_Toc117484242"/>
-      <w:bookmarkStart w:id="4" w:name="_Toc506727670"/>
+      <w:bookmarkStart w:id="1" w:name="_Toc107858165"/>
+      <w:bookmarkStart w:id="2" w:name="_Toc112092349"/>
+      <w:bookmarkStart w:id="3" w:name="_Toc116314000"/>
+      <w:bookmarkStart w:id="4" w:name="_Toc117484242"/>
+      <w:bookmarkStart w:id="5" w:name="_Toc506727670"/>
       <w:r>
         <w:rPr>
           <w:rFonts w:cs="Times"/>
@@ -243,11 +233,11 @@
         </w:rPr>
         <w:t>Contents</w:t>
       </w:r>
-      <w:bookmarkEnd w:id="0"/>
       <w:bookmarkEnd w:id="1"/>
       <w:bookmarkEnd w:id="2"/>
       <w:bookmarkEnd w:id="3"/>
       <w:bookmarkEnd w:id="4"/>
+      <w:bookmarkEnd w:id="5"/>
     </w:p>
     <w:p>
       <w:pPr>
@@ -255,7 +245,7 @@
         <w:tabs>
           <w:tab w:val="right" w:leader="dot" w:pos="9350"/>
         </w:tabs>
-        <w:spacing w:after="0"/>
+        <w:spacing w:after="0" w:line="276" w:lineRule="auto"/>
         <w:rPr>
           <w:rFonts w:ascii="Times" w:eastAsiaTheme="minorEastAsia" w:hAnsi="Times" w:cs="Times"/>
           <w:b w:val="0"/>
@@ -362,7 +352,7 @@
           <w:tab w:val="left" w:pos="440"/>
           <w:tab w:val="right" w:leader="dot" w:pos="9350"/>
         </w:tabs>
-        <w:spacing w:after="0"/>
+        <w:spacing w:after="0" w:line="276" w:lineRule="auto"/>
         <w:rPr>
           <w:rFonts w:ascii="Times" w:eastAsiaTheme="minorEastAsia" w:hAnsi="Times" w:cs="Times"/>
           <w:b w:val="0"/>
@@ -460,6 +450,7 @@
     <w:p>
       <w:pPr>
         <w:pStyle w:val="TOC2"/>
+        <w:spacing w:line="276" w:lineRule="auto"/>
         <w:rPr>
           <w:rFonts w:ascii="Times" w:eastAsiaTheme="minorEastAsia" w:hAnsi="Times" w:cs="Times"/>
           <w:noProof/>
@@ -551,6 +542,7 @@
     <w:p>
       <w:pPr>
         <w:pStyle w:val="TOC2"/>
+        <w:spacing w:line="276" w:lineRule="auto"/>
         <w:rPr>
           <w:rFonts w:ascii="Times" w:eastAsiaTheme="minorEastAsia" w:hAnsi="Times" w:cs="Times"/>
           <w:noProof/>
@@ -597,51 +589,13 @@
           <w:noProof/>
           <w:sz w:val="24"/>
         </w:rPr>
-        <w:fldChar w:fldCharType="begin"/>
-      </w:r>
-      <w:r>
-        <w:rPr>
-          <w:rFonts w:ascii="Times" w:hAnsi="Times" w:cs="Times"/>
-          <w:noProof/>
-          <w:sz w:val="24"/>
-        </w:rPr>
-        <w:instrText xml:space="preserve"> PAGEREF _Toc506727674 \h </w:instrText>
-      </w:r>
-      <w:r>
-        <w:rPr>
-          <w:rFonts w:ascii="Times" w:hAnsi="Times" w:cs="Times"/>
-          <w:noProof/>
-          <w:sz w:val="24"/>
-        </w:rPr>
-      </w:r>
-      <w:r>
-        <w:rPr>
-          <w:rFonts w:ascii="Times" w:hAnsi="Times" w:cs="Times"/>
-          <w:noProof/>
-          <w:sz w:val="24"/>
-        </w:rPr>
-        <w:fldChar w:fldCharType="separate"/>
-      </w:r>
-      <w:r>
-        <w:rPr>
-          <w:rFonts w:ascii="Times" w:hAnsi="Times" w:cs="Times"/>
-          <w:noProof/>
-          <w:sz w:val="24"/>
-        </w:rPr>
-        <w:t>1</w:t>
-      </w:r>
-      <w:r>
-        <w:rPr>
-          <w:rFonts w:ascii="Times" w:hAnsi="Times" w:cs="Times"/>
-          <w:noProof/>
-          <w:sz w:val="24"/>
-        </w:rPr>
-        <w:fldChar w:fldCharType="end"/>
+        <w:t>2</w:t>
       </w:r>
     </w:p>
     <w:p>
       <w:pPr>
         <w:pStyle w:val="TOC2"/>
+        <w:spacing w:line="276" w:lineRule="auto"/>
         <w:rPr>
           <w:rFonts w:ascii="Times" w:eastAsiaTheme="minorEastAsia" w:hAnsi="Times" w:cs="Times"/>
           <w:noProof/>
@@ -688,51 +642,13 @@
           <w:noProof/>
           <w:sz w:val="24"/>
         </w:rPr>
-        <w:fldChar w:fldCharType="begin"/>
-      </w:r>
-      <w:r>
-        <w:rPr>
-          <w:rFonts w:ascii="Times" w:hAnsi="Times" w:cs="Times"/>
-          <w:noProof/>
-          <w:sz w:val="24"/>
-        </w:rPr>
-        <w:instrText xml:space="preserve"> PAGEREF _Toc506727675 \h </w:instrText>
-      </w:r>
-      <w:r>
-        <w:rPr>
-          <w:rFonts w:ascii="Times" w:hAnsi="Times" w:cs="Times"/>
-          <w:noProof/>
-          <w:sz w:val="24"/>
-        </w:rPr>
-      </w:r>
-      <w:r>
-        <w:rPr>
-          <w:rFonts w:ascii="Times" w:hAnsi="Times" w:cs="Times"/>
-          <w:noProof/>
-          <w:sz w:val="24"/>
-        </w:rPr>
-        <w:fldChar w:fldCharType="separate"/>
-      </w:r>
-      <w:r>
-        <w:rPr>
-          <w:rFonts w:ascii="Times" w:hAnsi="Times" w:cs="Times"/>
-          <w:noProof/>
-          <w:sz w:val="24"/>
-        </w:rPr>
-        <w:t>1</w:t>
-      </w:r>
-      <w:r>
-        <w:rPr>
-          <w:rFonts w:ascii="Times" w:hAnsi="Times" w:cs="Times"/>
-          <w:noProof/>
-          <w:sz w:val="24"/>
-        </w:rPr>
-        <w:fldChar w:fldCharType="end"/>
+        <w:t>3</w:t>
       </w:r>
     </w:p>
     <w:p>
       <w:pPr>
         <w:pStyle w:val="TOC2"/>
+        <w:spacing w:line="276" w:lineRule="auto"/>
         <w:rPr>
           <w:rFonts w:ascii="Times" w:eastAsiaTheme="minorEastAsia" w:hAnsi="Times" w:cs="Times"/>
           <w:noProof/>
@@ -779,51 +695,13 @@
           <w:noProof/>
           <w:sz w:val="24"/>
         </w:rPr>
-        <w:fldChar w:fldCharType="begin"/>
-      </w:r>
-      <w:r>
-        <w:rPr>
-          <w:rFonts w:ascii="Times" w:hAnsi="Times" w:cs="Times"/>
-          <w:noProof/>
-          <w:sz w:val="24"/>
-        </w:rPr>
-        <w:instrText xml:space="preserve"> PAGEREF _Toc506727676 \h </w:instrText>
-      </w:r>
-      <w:r>
-        <w:rPr>
-          <w:rFonts w:ascii="Times" w:hAnsi="Times" w:cs="Times"/>
-          <w:noProof/>
-          <w:sz w:val="24"/>
-        </w:rPr>
-      </w:r>
-      <w:r>
-        <w:rPr>
-          <w:rFonts w:ascii="Times" w:hAnsi="Times" w:cs="Times"/>
-          <w:noProof/>
-          <w:sz w:val="24"/>
-        </w:rPr>
-        <w:fldChar w:fldCharType="separate"/>
-      </w:r>
-      <w:r>
-        <w:rPr>
-          <w:rFonts w:ascii="Times" w:hAnsi="Times" w:cs="Times"/>
-          <w:noProof/>
-          <w:sz w:val="24"/>
-        </w:rPr>
-        <w:t>1</w:t>
-      </w:r>
-      <w:r>
-        <w:rPr>
-          <w:rFonts w:ascii="Times" w:hAnsi="Times" w:cs="Times"/>
-          <w:noProof/>
-          <w:sz w:val="24"/>
-        </w:rPr>
-        <w:fldChar w:fldCharType="end"/>
+        <w:t>3</w:t>
       </w:r>
     </w:p>
     <w:p>
       <w:pPr>
         <w:pStyle w:val="TOC2"/>
+        <w:spacing w:line="276" w:lineRule="auto"/>
         <w:rPr>
           <w:rFonts w:ascii="Times" w:eastAsiaTheme="minorEastAsia" w:hAnsi="Times" w:cs="Times"/>
           <w:noProof/>
@@ -870,46 +748,7 @@
           <w:noProof/>
           <w:sz w:val="24"/>
         </w:rPr>
-        <w:fldChar w:fldCharType="begin"/>
-      </w:r>
-      <w:r>
-        <w:rPr>
-          <w:rFonts w:ascii="Times" w:hAnsi="Times" w:cs="Times"/>
-          <w:noProof/>
-          <w:sz w:val="24"/>
-        </w:rPr>
-        <w:instrText xml:space="preserve"> PAGEREF _Toc506727677 \h </w:instrText>
-      </w:r>
-      <w:r>
-        <w:rPr>
-          <w:rFonts w:ascii="Times" w:hAnsi="Times" w:cs="Times"/>
-          <w:noProof/>
-          <w:sz w:val="24"/>
-        </w:rPr>
-      </w:r>
-      <w:r>
-        <w:rPr>
-          <w:rFonts w:ascii="Times" w:hAnsi="Times" w:cs="Times"/>
-          <w:noProof/>
-          <w:sz w:val="24"/>
-        </w:rPr>
-        <w:fldChar w:fldCharType="separate"/>
-      </w:r>
-      <w:r>
-        <w:rPr>
-          <w:rFonts w:ascii="Times" w:hAnsi="Times" w:cs="Times"/>
-          <w:noProof/>
-          <w:sz w:val="24"/>
-        </w:rPr>
-        <w:t>1</w:t>
-      </w:r>
-      <w:r>
-        <w:rPr>
-          <w:rFonts w:ascii="Times" w:hAnsi="Times" w:cs="Times"/>
-          <w:noProof/>
-          <w:sz w:val="24"/>
-        </w:rPr>
-        <w:fldChar w:fldCharType="end"/>
+        <w:t>4</w:t>
       </w:r>
     </w:p>
     <w:p>
@@ -919,7 +758,7 @@
           <w:tab w:val="left" w:pos="440"/>
           <w:tab w:val="right" w:leader="dot" w:pos="9350"/>
         </w:tabs>
-        <w:spacing w:after="0"/>
+        <w:spacing w:after="0" w:line="276" w:lineRule="auto"/>
         <w:rPr>
           <w:rFonts w:ascii="Times" w:eastAsiaTheme="minorEastAsia" w:hAnsi="Times" w:cs="Times"/>
           <w:b w:val="0"/>
@@ -972,46 +811,7 @@
           <w:noProof/>
           <w:sz w:val="24"/>
         </w:rPr>
-        <w:fldChar w:fldCharType="begin"/>
-      </w:r>
-      <w:r>
-        <w:rPr>
-          <w:rFonts w:ascii="Times" w:hAnsi="Times" w:cs="Times"/>
-          <w:noProof/>
-          <w:sz w:val="24"/>
-        </w:rPr>
-        <w:instrText xml:space="preserve"> PAGEREF _Toc506727678 \h </w:instrText>
-      </w:r>
-      <w:r>
-        <w:rPr>
-          <w:rFonts w:ascii="Times" w:hAnsi="Times" w:cs="Times"/>
-          <w:noProof/>
-          <w:sz w:val="24"/>
-        </w:rPr>
-      </w:r>
-      <w:r>
-        <w:rPr>
-          <w:rFonts w:ascii="Times" w:hAnsi="Times" w:cs="Times"/>
-          <w:noProof/>
-          <w:sz w:val="24"/>
-        </w:rPr>
-        <w:fldChar w:fldCharType="separate"/>
-      </w:r>
-      <w:r>
-        <w:rPr>
-          <w:rFonts w:ascii="Times" w:hAnsi="Times" w:cs="Times"/>
-          <w:noProof/>
-          <w:sz w:val="24"/>
-        </w:rPr>
-        <w:t>1</w:t>
-      </w:r>
-      <w:r>
-        <w:rPr>
-          <w:rFonts w:ascii="Times" w:hAnsi="Times" w:cs="Times"/>
-          <w:noProof/>
-          <w:sz w:val="24"/>
-        </w:rPr>
-        <w:fldChar w:fldCharType="end"/>
+        <w:t>4</w:t>
       </w:r>
     </w:p>
     <w:p>
@@ -1021,13 +821,14 @@
           <w:tab w:val="left" w:pos="660"/>
           <w:tab w:val="right" w:leader="dot" w:pos="9350"/>
         </w:tabs>
-        <w:spacing w:before="0" w:after="0"/>
+        <w:spacing w:before="0" w:after="0" w:line="276" w:lineRule="auto"/>
         <w:ind w:left="432"/>
         <w:rPr>
           <w:rFonts w:ascii="Times" w:eastAsiaTheme="minorEastAsia" w:hAnsi="Times" w:cs="Times"/>
           <w:b w:val="0"/>
           <w:bCs w:val="0"/>
           <w:caps w:val="0"/>
+          <w:smallCaps/>
           <w:noProof/>
           <w:sz w:val="24"/>
           <w:lang w:val="en-US"/>
@@ -1060,6 +861,7 @@
           <w:rFonts w:ascii="Times" w:hAnsi="Times" w:cs="Times"/>
           <w:b w:val="0"/>
           <w:caps w:val="0"/>
+          <w:smallCaps/>
           <w:noProof/>
           <w:sz w:val="24"/>
         </w:rPr>
@@ -1070,64 +872,22 @@
           <w:rFonts w:ascii="Times" w:hAnsi="Times" w:cs="Times"/>
           <w:b w:val="0"/>
           <w:caps w:val="0"/>
+          <w:smallCaps/>
           <w:noProof/>
           <w:sz w:val="24"/>
         </w:rPr>
         <w:tab/>
-      </w:r>
-      <w:r>
-        <w:rPr>
-          <w:rFonts w:ascii="Times" w:hAnsi="Times" w:cs="Times"/>
-          <w:b w:val="0"/>
-          <w:noProof/>
-          <w:sz w:val="24"/>
-        </w:rPr>
-        <w:fldChar w:fldCharType="begin"/>
-      </w:r>
-      <w:r>
-        <w:rPr>
-          <w:rFonts w:ascii="Times" w:hAnsi="Times" w:cs="Times"/>
-          <w:b w:val="0"/>
-          <w:noProof/>
-          <w:sz w:val="24"/>
-        </w:rPr>
-        <w:instrText xml:space="preserve"> PAGEREF _Toc506727679 \h </w:instrText>
-      </w:r>
-      <w:r>
-        <w:rPr>
-          <w:rFonts w:ascii="Times" w:hAnsi="Times" w:cs="Times"/>
-          <w:b w:val="0"/>
-          <w:noProof/>
-          <w:sz w:val="24"/>
-        </w:rPr>
-      </w:r>
-      <w:r>
-        <w:rPr>
-          <w:rFonts w:ascii="Times" w:hAnsi="Times" w:cs="Times"/>
-          <w:b w:val="0"/>
-          <w:noProof/>
-          <w:sz w:val="24"/>
-        </w:rPr>
-        <w:fldChar w:fldCharType="separate"/>
       </w:r>
       <w:r>
         <w:rPr>
           <w:rFonts w:ascii="Times" w:hAnsi="Times" w:cs="Times"/>
           <w:b w:val="0"/>
           <w:caps w:val="0"/>
-          <w:noProof/>
-          <w:sz w:val="24"/>
-        </w:rPr>
-        <w:t>1</w:t>
-      </w:r>
-      <w:r>
-        <w:rPr>
-          <w:rFonts w:ascii="Times" w:hAnsi="Times" w:cs="Times"/>
-          <w:b w:val="0"/>
-          <w:noProof/>
-          <w:sz w:val="24"/>
-        </w:rPr>
-        <w:fldChar w:fldCharType="end"/>
+          <w:smallCaps/>
+          <w:noProof/>
+          <w:sz w:val="24"/>
+        </w:rPr>
+        <w:t>4</w:t>
       </w:r>
     </w:p>
     <w:p>
@@ -1137,113 +897,303 @@
           <w:tab w:val="left" w:pos="660"/>
           <w:tab w:val="right" w:leader="dot" w:pos="9350"/>
         </w:tabs>
-        <w:spacing w:before="0" w:after="0"/>
+        <w:spacing w:before="0" w:after="0" w:line="276" w:lineRule="auto"/>
         <w:ind w:left="432"/>
+        <w:rPr>
+          <w:rFonts w:ascii="Times" w:hAnsi="Times" w:cs="Times"/>
+          <w:b w:val="0"/>
+          <w:caps w:val="0"/>
+          <w:smallCaps/>
+          <w:noProof/>
+          <w:sz w:val="24"/>
+        </w:rPr>
+      </w:pPr>
+      <w:r>
+        <w:rPr>
+          <w:rFonts w:ascii="Times" w:hAnsi="Times" w:cs="Times"/>
+          <w:b w:val="0"/>
+          <w:caps w:val="0"/>
+          <w:smallCaps/>
+          <w:noProof/>
+          <w:sz w:val="24"/>
+        </w:rPr>
+        <w:t>2.2</w:t>
+      </w:r>
+      <w:r>
         <w:rPr>
           <w:rFonts w:ascii="Times" w:eastAsiaTheme="minorEastAsia" w:hAnsi="Times" w:cs="Times"/>
           <w:b w:val="0"/>
           <w:bCs w:val="0"/>
           <w:caps w:val="0"/>
-          <w:noProof/>
-          <w:sz w:val="24"/>
-          <w:lang w:val="en-US"/>
-        </w:rPr>
-      </w:pPr>
+          <w:smallCaps/>
+          <w:noProof/>
+          <w:sz w:val="24"/>
+          <w:lang w:val="en-US"/>
+        </w:rPr>
+        <w:t xml:space="preserve"> </w:t>
+      </w:r>
       <w:r>
         <w:rPr>
           <w:rFonts w:ascii="Times" w:hAnsi="Times" w:cs="Times"/>
           <w:b w:val="0"/>
           <w:caps w:val="0"/>
-          <w:noProof/>
-          <w:sz w:val="24"/>
-        </w:rPr>
-        <w:t>2.2</w:t>
-      </w:r>
-      <w:r>
+          <w:smallCaps/>
+          <w:noProof/>
+          <w:sz w:val="24"/>
+        </w:rPr>
+        <w:t>Game Loop</w:t>
+      </w:r>
+      <w:r>
+        <w:rPr>
+          <w:rFonts w:ascii="Times" w:hAnsi="Times" w:cs="Times"/>
+          <w:b w:val="0"/>
+          <w:caps w:val="0"/>
+          <w:smallCaps/>
+          <w:noProof/>
+          <w:sz w:val="24"/>
+        </w:rPr>
+        <w:tab/>
+      </w:r>
+      <w:r>
+        <w:rPr>
+          <w:rFonts w:ascii="Times" w:hAnsi="Times" w:cs="Times"/>
+          <w:b w:val="0"/>
+          <w:caps w:val="0"/>
+          <w:smallCaps/>
+          <w:noProof/>
+          <w:sz w:val="24"/>
+        </w:rPr>
+        <w:t>4</w:t>
+      </w:r>
+    </w:p>
+    <w:p>
+      <w:pPr>
+        <w:pStyle w:val="TOC1"/>
+        <w:tabs>
+          <w:tab w:val="left" w:pos="660"/>
+          <w:tab w:val="right" w:leader="dot" w:pos="9350"/>
+        </w:tabs>
+        <w:spacing w:before="0" w:after="0" w:line="276" w:lineRule="auto"/>
+        <w:ind w:left="432"/>
         <w:rPr>
           <w:rFonts w:ascii="Times" w:eastAsiaTheme="minorEastAsia" w:hAnsi="Times" w:cs="Times"/>
           <w:b w:val="0"/>
           <w:bCs w:val="0"/>
           <w:caps w:val="0"/>
-          <w:noProof/>
-          <w:sz w:val="24"/>
-          <w:lang w:val="en-US"/>
-        </w:rPr>
-        <w:t xml:space="preserve"> </w:t>
-      </w:r>
+          <w:smallCaps/>
+          <w:noProof/>
+          <w:sz w:val="24"/>
+          <w:lang w:val="en-US"/>
+        </w:rPr>
+      </w:pPr>
       <w:r>
         <w:rPr>
           <w:rFonts w:ascii="Times" w:hAnsi="Times" w:cs="Times"/>
           <w:b w:val="0"/>
           <w:caps w:val="0"/>
-          <w:noProof/>
-          <w:sz w:val="24"/>
-        </w:rPr>
-        <w:t>Component 1..N</w:t>
+          <w:smallCaps/>
+          <w:noProof/>
+          <w:sz w:val="24"/>
+        </w:rPr>
+        <w:t>2.3</w:t>
+      </w:r>
+      <w:r>
+        <w:rPr>
+          <w:rFonts w:ascii="Times" w:eastAsiaTheme="minorEastAsia" w:hAnsi="Times" w:cs="Times"/>
+          <w:b w:val="0"/>
+          <w:bCs w:val="0"/>
+          <w:caps w:val="0"/>
+          <w:smallCaps/>
+          <w:noProof/>
+          <w:sz w:val="24"/>
+          <w:lang w:val="en-US"/>
+        </w:rPr>
+        <w:t xml:space="preserve"> </w:t>
       </w:r>
       <w:r>
         <w:rPr>
           <w:rFonts w:ascii="Times" w:hAnsi="Times" w:cs="Times"/>
           <w:b w:val="0"/>
           <w:caps w:val="0"/>
-          <w:noProof/>
-          <w:sz w:val="24"/>
-        </w:rPr>
-        <w:tab/>
-      </w:r>
-      <w:r>
-        <w:rPr>
-          <w:rFonts w:ascii="Times" w:hAnsi="Times" w:cs="Times"/>
-          <w:b w:val="0"/>
-          <w:noProof/>
-          <w:sz w:val="24"/>
-        </w:rPr>
-        <w:fldChar w:fldCharType="begin"/>
-      </w:r>
-      <w:r>
-        <w:rPr>
-          <w:rFonts w:ascii="Times" w:hAnsi="Times" w:cs="Times"/>
-          <w:b w:val="0"/>
-          <w:noProof/>
-          <w:sz w:val="24"/>
-        </w:rPr>
-        <w:instrText xml:space="preserve"> PAGEREF _Toc506727680 \h </w:instrText>
-      </w:r>
-      <w:r>
-        <w:rPr>
-          <w:rFonts w:ascii="Times" w:hAnsi="Times" w:cs="Times"/>
-          <w:b w:val="0"/>
-          <w:noProof/>
-          <w:sz w:val="24"/>
-        </w:rPr>
-      </w:r>
-      <w:r>
-        <w:rPr>
-          <w:rFonts w:ascii="Times" w:hAnsi="Times" w:cs="Times"/>
-          <w:b w:val="0"/>
-          <w:noProof/>
-          <w:sz w:val="24"/>
-        </w:rPr>
-        <w:fldChar w:fldCharType="separate"/>
+          <w:smallCaps/>
+          <w:noProof/>
+          <w:sz w:val="24"/>
+        </w:rPr>
+        <w:t>Menu State</w:t>
       </w:r>
       <w:r>
         <w:rPr>
           <w:rFonts w:ascii="Times" w:hAnsi="Times" w:cs="Times"/>
           <w:b w:val="0"/>
           <w:caps w:val="0"/>
-          <w:noProof/>
-          <w:sz w:val="24"/>
-        </w:rPr>
-        <w:t>1</w:t>
+          <w:smallCaps/>
+          <w:noProof/>
+          <w:sz w:val="24"/>
+        </w:rPr>
+        <w:tab/>
       </w:r>
       <w:r>
         <w:rPr>
           <w:rFonts w:ascii="Times" w:hAnsi="Times" w:cs="Times"/>
           <w:b w:val="0"/>
-          <w:noProof/>
-          <w:sz w:val="24"/>
-        </w:rPr>
-        <w:fldChar w:fldCharType="end"/>
+          <w:caps w:val="0"/>
+          <w:smallCaps/>
+          <w:noProof/>
+          <w:sz w:val="24"/>
+        </w:rPr>
+        <w:t>4</w:t>
+      </w:r>
+    </w:p>
+    <w:p>
+      <w:pPr>
+        <w:pStyle w:val="TOC1"/>
+        <w:tabs>
+          <w:tab w:val="left" w:pos="660"/>
+          <w:tab w:val="right" w:leader="dot" w:pos="9350"/>
+        </w:tabs>
+        <w:spacing w:before="0" w:after="0" w:line="276" w:lineRule="auto"/>
+        <w:ind w:left="432"/>
+        <w:rPr>
+          <w:rFonts w:ascii="Times" w:eastAsiaTheme="minorEastAsia" w:hAnsi="Times" w:cs="Times"/>
+          <w:b w:val="0"/>
+          <w:bCs w:val="0"/>
+          <w:caps w:val="0"/>
+          <w:smallCaps/>
+          <w:noProof/>
+          <w:sz w:val="24"/>
+          <w:lang w:val="en-US"/>
+        </w:rPr>
+      </w:pPr>
+      <w:r>
+        <w:rPr>
+          <w:rFonts w:ascii="Times" w:hAnsi="Times" w:cs="Times"/>
+          <w:b w:val="0"/>
+          <w:caps w:val="0"/>
+          <w:smallCaps/>
+          <w:noProof/>
+          <w:sz w:val="24"/>
+        </w:rPr>
+        <w:t>2.4</w:t>
+      </w:r>
+      <w:r>
+        <w:rPr>
+          <w:rFonts w:ascii="Times" w:eastAsiaTheme="minorEastAsia" w:hAnsi="Times" w:cs="Times"/>
+          <w:b w:val="0"/>
+          <w:bCs w:val="0"/>
+          <w:caps w:val="0"/>
+          <w:smallCaps/>
+          <w:noProof/>
+          <w:sz w:val="24"/>
+          <w:lang w:val="en-US"/>
+        </w:rPr>
+        <w:t xml:space="preserve"> </w:t>
+      </w:r>
+      <w:r>
+        <w:rPr>
+          <w:rFonts w:ascii="Times" w:hAnsi="Times" w:cs="Times"/>
+          <w:b w:val="0"/>
+          <w:caps w:val="0"/>
+          <w:smallCaps/>
+          <w:noProof/>
+          <w:sz w:val="24"/>
+        </w:rPr>
+        <w:t>Play/Replay State</w:t>
+      </w:r>
+      <w:r>
+        <w:rPr>
+          <w:rFonts w:ascii="Times" w:hAnsi="Times" w:cs="Times"/>
+          <w:b w:val="0"/>
+          <w:caps w:val="0"/>
+          <w:smallCaps/>
+          <w:noProof/>
+          <w:sz w:val="24"/>
+        </w:rPr>
+        <w:tab/>
+      </w:r>
+      <w:r>
+        <w:rPr>
+          <w:rFonts w:ascii="Times" w:hAnsi="Times" w:cs="Times"/>
+          <w:b w:val="0"/>
+          <w:caps w:val="0"/>
+          <w:smallCaps/>
+          <w:noProof/>
+          <w:sz w:val="24"/>
+        </w:rPr>
+        <w:t>5</w:t>
+      </w:r>
+    </w:p>
+    <w:p>
+      <w:pPr>
+        <w:pStyle w:val="TOC1"/>
+        <w:tabs>
+          <w:tab w:val="left" w:pos="660"/>
+          <w:tab w:val="right" w:leader="dot" w:pos="9350"/>
+        </w:tabs>
+        <w:spacing w:before="0" w:after="0" w:line="276" w:lineRule="auto"/>
+        <w:ind w:left="432"/>
+        <w:rPr>
+          <w:rFonts w:ascii="Times" w:eastAsiaTheme="minorEastAsia" w:hAnsi="Times" w:cs="Times"/>
+          <w:b w:val="0"/>
+          <w:bCs w:val="0"/>
+          <w:caps w:val="0"/>
+          <w:noProof/>
+          <w:sz w:val="24"/>
+          <w:lang w:val="en-US"/>
+        </w:rPr>
+      </w:pPr>
+      <w:r>
+        <w:rPr>
+          <w:rFonts w:ascii="Times" w:hAnsi="Times" w:cs="Times"/>
+          <w:b w:val="0"/>
+          <w:caps w:val="0"/>
+          <w:smallCaps/>
+          <w:noProof/>
+          <w:sz w:val="24"/>
+        </w:rPr>
+        <w:t>2.5</w:t>
+      </w:r>
+      <w:r>
+        <w:rPr>
+          <w:rFonts w:ascii="Times" w:eastAsiaTheme="minorEastAsia" w:hAnsi="Times" w:cs="Times"/>
+          <w:b w:val="0"/>
+          <w:bCs w:val="0"/>
+          <w:caps w:val="0"/>
+          <w:smallCaps/>
+          <w:noProof/>
+          <w:sz w:val="24"/>
+          <w:lang w:val="en-US"/>
+        </w:rPr>
+        <w:t xml:space="preserve"> </w:t>
+      </w:r>
+      <w:r>
+        <w:rPr>
+          <w:rFonts w:ascii="Times" w:hAnsi="Times" w:cs="Times"/>
+          <w:b w:val="0"/>
+          <w:caps w:val="0"/>
+          <w:smallCaps/>
+          <w:noProof/>
+          <w:sz w:val="24"/>
+        </w:rPr>
+        <w:t>Board/Pieces/Players</w:t>
+      </w:r>
+      <w:r>
+        <w:rPr>
+          <w:rFonts w:ascii="Times" w:hAnsi="Times" w:cs="Times"/>
+          <w:b w:val="0"/>
+          <w:caps w:val="0"/>
+          <w:noProof/>
+          <w:sz w:val="24"/>
+        </w:rPr>
+        <w:tab/>
+      </w:r>
+      <w:r>
+        <w:rPr>
+          <w:rFonts w:ascii="Times" w:hAnsi="Times" w:cs="Times"/>
+          <w:b w:val="0"/>
+          <w:noProof/>
+          <w:sz w:val="24"/>
+        </w:rPr>
+        <w:t>5</w:t>
       </w:r>
     </w:p>
     <w:p>
@@ -1253,7 +1203,7 @@
           <w:tab w:val="left" w:pos="440"/>
           <w:tab w:val="right" w:leader="dot" w:pos="9350"/>
         </w:tabs>
-        <w:spacing w:after="0"/>
+        <w:spacing w:after="0" w:line="276" w:lineRule="auto"/>
         <w:rPr>
           <w:rFonts w:ascii="Times" w:eastAsiaTheme="minorEastAsia" w:hAnsi="Times" w:cs="Times"/>
           <w:b w:val="0"/>
@@ -1306,69 +1256,141 @@
           <w:noProof/>
           <w:sz w:val="24"/>
         </w:rPr>
-        <w:fldChar w:fldCharType="begin"/>
-      </w:r>
-      <w:r>
-        <w:rPr>
-          <w:rFonts w:ascii="Times" w:hAnsi="Times" w:cs="Times"/>
-          <w:noProof/>
-          <w:sz w:val="24"/>
-        </w:rPr>
-        <w:instrText xml:space="preserve"> PAGEREF _Toc506727681 \h </w:instrText>
-      </w:r>
-      <w:r>
-        <w:rPr>
-          <w:rFonts w:ascii="Times" w:hAnsi="Times" w:cs="Times"/>
-          <w:noProof/>
-          <w:sz w:val="24"/>
-        </w:rPr>
-      </w:r>
-      <w:r>
-        <w:rPr>
-          <w:rFonts w:ascii="Times" w:hAnsi="Times" w:cs="Times"/>
-          <w:noProof/>
-          <w:sz w:val="24"/>
-        </w:rPr>
-        <w:fldChar w:fldCharType="separate"/>
-      </w:r>
-      <w:r>
-        <w:rPr>
-          <w:rFonts w:ascii="Times" w:hAnsi="Times" w:cs="Times"/>
-          <w:noProof/>
-          <w:sz w:val="24"/>
-        </w:rPr>
-        <w:t>2</w:t>
-      </w:r>
-      <w:r>
-        <w:rPr>
-          <w:rFonts w:ascii="Times" w:hAnsi="Times" w:cs="Times"/>
-          <w:noProof/>
-          <w:sz w:val="24"/>
-        </w:rPr>
-        <w:fldChar w:fldCharType="end"/>
-      </w:r>
-    </w:p>
-    <w:p>
-      <w:pPr>
-        <w:pStyle w:val="TOC2"/>
+        <w:t>6</w:t>
+      </w:r>
+    </w:p>
+    <w:p>
+      <w:pPr>
+        <w:pStyle w:val="TOC1"/>
+        <w:tabs>
+          <w:tab w:val="left" w:pos="660"/>
+          <w:tab w:val="right" w:leader="dot" w:pos="9350"/>
+        </w:tabs>
+        <w:spacing w:before="0" w:after="0" w:line="276" w:lineRule="auto"/>
+        <w:ind w:left="432"/>
+        <w:rPr>
+          <w:rFonts w:ascii="Times" w:hAnsi="Times" w:cs="Times"/>
+          <w:b w:val="0"/>
+          <w:caps w:val="0"/>
+          <w:smallCaps/>
+          <w:noProof/>
+          <w:sz w:val="24"/>
+        </w:rPr>
+      </w:pPr>
+      <w:r>
+        <w:rPr>
+          <w:rFonts w:ascii="Times" w:hAnsi="Times" w:cs="Times"/>
+          <w:b w:val="0"/>
+          <w:caps w:val="0"/>
+          <w:noProof/>
+          <w:sz w:val="24"/>
+        </w:rPr>
+        <w:t>3</w:t>
+      </w:r>
+      <w:r>
+        <w:rPr>
+          <w:rFonts w:ascii="Times" w:hAnsi="Times" w:cs="Times"/>
+          <w:b w:val="0"/>
+          <w:caps w:val="0"/>
+          <w:noProof/>
+          <w:sz w:val="24"/>
+        </w:rPr>
+        <w:t>.</w:t>
+      </w:r>
+      <w:r>
+        <w:rPr>
+          <w:rFonts w:ascii="Times" w:hAnsi="Times" w:cs="Times"/>
+          <w:b w:val="0"/>
+          <w:caps w:val="0"/>
+          <w:noProof/>
+          <w:sz w:val="24"/>
+        </w:rPr>
+        <w:t>1</w:t>
+      </w:r>
+      <w:r>
         <w:rPr>
           <w:rFonts w:ascii="Times" w:eastAsiaTheme="minorEastAsia" w:hAnsi="Times" w:cs="Times"/>
-          <w:noProof/>
-          <w:sz w:val="24"/>
-          <w:lang w:val="en-US"/>
-        </w:rPr>
-      </w:pPr>
-      <w:r>
-        <w:rPr>
-          <w:rFonts w:ascii="Times" w:hAnsi="Times" w:cs="Times"/>
-          <w:noProof/>
-          <w:sz w:val="24"/>
-        </w:rPr>
-        <w:t>3.1</w:t>
-      </w:r>
-      <w:r>
+          <w:b w:val="0"/>
+          <w:bCs w:val="0"/>
+          <w:caps w:val="0"/>
+          <w:noProof/>
+          <w:sz w:val="24"/>
+          <w:lang w:val="en-US"/>
+        </w:rPr>
+        <w:t xml:space="preserve"> </w:t>
+      </w:r>
+      <w:r>
+        <w:rPr>
+          <w:rFonts w:ascii="Times" w:hAnsi="Times" w:cs="Times"/>
+          <w:b w:val="0"/>
+          <w:caps w:val="0"/>
+          <w:smallCaps/>
+          <w:noProof/>
+          <w:sz w:val="24"/>
+        </w:rPr>
+        <w:t>Game Loop Model</w:t>
+      </w:r>
+      <w:r>
+        <w:rPr>
+          <w:rFonts w:ascii="Times" w:hAnsi="Times" w:cs="Times"/>
+          <w:b w:val="0"/>
+          <w:caps w:val="0"/>
+          <w:smallCaps/>
+          <w:noProof/>
+          <w:sz w:val="24"/>
+        </w:rPr>
+        <w:tab/>
+      </w:r>
+      <w:r>
+        <w:rPr>
+          <w:rFonts w:ascii="Times" w:hAnsi="Times" w:cs="Times"/>
+          <w:b w:val="0"/>
+          <w:caps w:val="0"/>
+          <w:smallCaps/>
+          <w:noProof/>
+          <w:sz w:val="24"/>
+        </w:rPr>
+        <w:t>6</w:t>
+      </w:r>
+    </w:p>
+    <w:p>
+      <w:pPr>
+        <w:pStyle w:val="TOC1"/>
+        <w:tabs>
+          <w:tab w:val="left" w:pos="660"/>
+          <w:tab w:val="right" w:leader="dot" w:pos="9350"/>
+        </w:tabs>
+        <w:spacing w:before="0" w:after="0" w:line="276" w:lineRule="auto"/>
+        <w:ind w:left="432"/>
         <w:rPr>
           <w:rFonts w:ascii="Times" w:eastAsiaTheme="minorEastAsia" w:hAnsi="Times" w:cs="Times"/>
+          <w:b w:val="0"/>
+          <w:bCs w:val="0"/>
+          <w:caps w:val="0"/>
+          <w:smallCaps/>
+          <w:noProof/>
+          <w:sz w:val="24"/>
+          <w:lang w:val="en-US"/>
+        </w:rPr>
+      </w:pPr>
+      <w:r>
+        <w:rPr>
+          <w:rFonts w:ascii="Times" w:hAnsi="Times" w:cs="Times"/>
+          <w:b w:val="0"/>
+          <w:caps w:val="0"/>
+          <w:smallCaps/>
+          <w:noProof/>
+          <w:sz w:val="24"/>
+        </w:rPr>
+        <w:t>3.2</w:t>
+      </w:r>
+      <w:r>
+        <w:rPr>
+          <w:rFonts w:ascii="Times" w:eastAsiaTheme="minorEastAsia" w:hAnsi="Times" w:cs="Times"/>
+          <w:b w:val="0"/>
+          <w:bCs w:val="0"/>
+          <w:caps w:val="0"/>
+          <w:smallCaps/>
           <w:noProof/>
           <w:sz w:val="24"/>
           <w:lang w:val="en-US"/>
@@ -1378,14 +1400,20 @@
       <w:r>
         <w:rPr>
           <w:rFonts w:ascii="Times" w:hAnsi="Times" w:cs="Times"/>
-          <w:noProof/>
-          <w:sz w:val="24"/>
-        </w:rPr>
-        <w:t>View / Model Component 1..n</w:t>
-      </w:r>
-      <w:r>
-        <w:rPr>
-          <w:rFonts w:ascii="Times" w:hAnsi="Times" w:cs="Times"/>
+          <w:b w:val="0"/>
+          <w:caps w:val="0"/>
+          <w:smallCaps/>
+          <w:noProof/>
+          <w:sz w:val="24"/>
+        </w:rPr>
+        <w:t>Menu State Model</w:t>
+      </w:r>
+      <w:r>
+        <w:rPr>
+          <w:rFonts w:ascii="Times" w:hAnsi="Times" w:cs="Times"/>
+          <w:b w:val="0"/>
+          <w:caps w:val="0"/>
+          <w:smallCaps/>
           <w:noProof/>
           <w:sz w:val="24"/>
         </w:rPr>
@@ -1394,49 +1422,165 @@
       <w:r>
         <w:rPr>
           <w:rFonts w:ascii="Times" w:hAnsi="Times" w:cs="Times"/>
-          <w:noProof/>
-          <w:sz w:val="24"/>
-        </w:rPr>
-        <w:fldChar w:fldCharType="begin"/>
-      </w:r>
-      <w:r>
-        <w:rPr>
-          <w:rFonts w:ascii="Times" w:hAnsi="Times" w:cs="Times"/>
-          <w:noProof/>
-          <w:sz w:val="24"/>
-        </w:rPr>
-        <w:instrText xml:space="preserve"> PAGEREF _Toc506727682 \h </w:instrText>
-      </w:r>
-      <w:r>
-        <w:rPr>
-          <w:rFonts w:ascii="Times" w:hAnsi="Times" w:cs="Times"/>
-          <w:noProof/>
-          <w:sz w:val="24"/>
-        </w:rPr>
-      </w:r>
-      <w:r>
-        <w:rPr>
-          <w:rFonts w:ascii="Times" w:hAnsi="Times" w:cs="Times"/>
-          <w:noProof/>
-          <w:sz w:val="24"/>
-        </w:rPr>
-        <w:fldChar w:fldCharType="separate"/>
-      </w:r>
-      <w:r>
-        <w:rPr>
-          <w:rFonts w:ascii="Times" w:hAnsi="Times" w:cs="Times"/>
-          <w:noProof/>
-          <w:sz w:val="24"/>
-        </w:rPr>
-        <w:t>2</w:t>
-      </w:r>
-      <w:r>
-        <w:rPr>
-          <w:rFonts w:ascii="Times" w:hAnsi="Times" w:cs="Times"/>
-          <w:noProof/>
-          <w:sz w:val="24"/>
-        </w:rPr>
-        <w:fldChar w:fldCharType="end"/>
+          <w:b w:val="0"/>
+          <w:caps w:val="0"/>
+          <w:smallCaps/>
+          <w:noProof/>
+          <w:sz w:val="24"/>
+        </w:rPr>
+        <w:t>7</w:t>
+      </w:r>
+    </w:p>
+    <w:p>
+      <w:pPr>
+        <w:pStyle w:val="TOC1"/>
+        <w:tabs>
+          <w:tab w:val="left" w:pos="660"/>
+          <w:tab w:val="right" w:leader="dot" w:pos="9350"/>
+        </w:tabs>
+        <w:spacing w:before="0" w:after="0" w:line="276" w:lineRule="auto"/>
+        <w:ind w:left="432"/>
+        <w:rPr>
+          <w:rFonts w:ascii="Times" w:eastAsiaTheme="minorEastAsia" w:hAnsi="Times" w:cs="Times"/>
+          <w:b w:val="0"/>
+          <w:bCs w:val="0"/>
+          <w:caps w:val="0"/>
+          <w:smallCaps/>
+          <w:noProof/>
+          <w:sz w:val="24"/>
+          <w:lang w:val="en-US"/>
+        </w:rPr>
+      </w:pPr>
+      <w:r>
+        <w:rPr>
+          <w:rFonts w:ascii="Times" w:hAnsi="Times" w:cs="Times"/>
+          <w:b w:val="0"/>
+          <w:caps w:val="0"/>
+          <w:smallCaps/>
+          <w:noProof/>
+          <w:sz w:val="24"/>
+        </w:rPr>
+        <w:t>3.3</w:t>
+      </w:r>
+      <w:r>
+        <w:rPr>
+          <w:rFonts w:ascii="Times" w:eastAsiaTheme="minorEastAsia" w:hAnsi="Times" w:cs="Times"/>
+          <w:b w:val="0"/>
+          <w:bCs w:val="0"/>
+          <w:caps w:val="0"/>
+          <w:smallCaps/>
+          <w:noProof/>
+          <w:sz w:val="24"/>
+          <w:lang w:val="en-US"/>
+        </w:rPr>
+        <w:t xml:space="preserve"> </w:t>
+      </w:r>
+      <w:r>
+        <w:rPr>
+          <w:rFonts w:ascii="Times" w:hAnsi="Times" w:cs="Times"/>
+          <w:b w:val="0"/>
+          <w:caps w:val="0"/>
+          <w:smallCaps/>
+          <w:noProof/>
+          <w:sz w:val="24"/>
+        </w:rPr>
+        <w:t>Play/Replay State Model</w:t>
+      </w:r>
+      <w:r>
+        <w:rPr>
+          <w:rFonts w:ascii="Times" w:hAnsi="Times" w:cs="Times"/>
+          <w:b w:val="0"/>
+          <w:caps w:val="0"/>
+          <w:smallCaps/>
+          <w:noProof/>
+          <w:sz w:val="24"/>
+        </w:rPr>
+        <w:tab/>
+      </w:r>
+      <w:r>
+        <w:rPr>
+          <w:rFonts w:ascii="Times" w:hAnsi="Times" w:cs="Times"/>
+          <w:b w:val="0"/>
+          <w:caps w:val="0"/>
+          <w:smallCaps/>
+          <w:noProof/>
+          <w:sz w:val="24"/>
+        </w:rPr>
+        <w:t>8</w:t>
+      </w:r>
+    </w:p>
+    <w:p>
+      <w:pPr>
+        <w:pStyle w:val="TOC1"/>
+        <w:tabs>
+          <w:tab w:val="left" w:pos="660"/>
+          <w:tab w:val="right" w:leader="dot" w:pos="9350"/>
+        </w:tabs>
+        <w:spacing w:before="0" w:after="0" w:line="276" w:lineRule="auto"/>
+        <w:ind w:left="432"/>
+        <w:rPr>
+          <w:rFonts w:ascii="Times" w:eastAsiaTheme="minorEastAsia" w:hAnsi="Times" w:cs="Times"/>
+          <w:b w:val="0"/>
+          <w:bCs w:val="0"/>
+          <w:caps w:val="0"/>
+          <w:noProof/>
+          <w:sz w:val="24"/>
+          <w:lang w:val="en-US"/>
+        </w:rPr>
+      </w:pPr>
+      <w:r>
+        <w:rPr>
+          <w:rFonts w:ascii="Times" w:hAnsi="Times" w:cs="Times"/>
+          <w:b w:val="0"/>
+          <w:caps w:val="0"/>
+          <w:smallCaps/>
+          <w:noProof/>
+          <w:sz w:val="24"/>
+        </w:rPr>
+        <w:t>3.4</w:t>
+      </w:r>
+      <w:r>
+        <w:rPr>
+          <w:rFonts w:ascii="Times" w:eastAsiaTheme="minorEastAsia" w:hAnsi="Times" w:cs="Times"/>
+          <w:b w:val="0"/>
+          <w:bCs w:val="0"/>
+          <w:caps w:val="0"/>
+          <w:smallCaps/>
+          <w:noProof/>
+          <w:sz w:val="24"/>
+          <w:lang w:val="en-US"/>
+        </w:rPr>
+        <w:t xml:space="preserve"> </w:t>
+      </w:r>
+      <w:r>
+        <w:rPr>
+          <w:rFonts w:ascii="Times" w:hAnsi="Times" w:cs="Times"/>
+          <w:b w:val="0"/>
+          <w:caps w:val="0"/>
+          <w:smallCaps/>
+          <w:noProof/>
+          <w:sz w:val="24"/>
+        </w:rPr>
+        <w:t>Board/Pieces/Players Model</w:t>
+      </w:r>
+      <w:r>
+        <w:rPr>
+          <w:rFonts w:ascii="Times" w:hAnsi="Times" w:cs="Times"/>
+          <w:b w:val="0"/>
+          <w:caps w:val="0"/>
+          <w:noProof/>
+          <w:sz w:val="24"/>
+        </w:rPr>
+        <w:tab/>
+      </w:r>
+      <w:r>
+        <w:rPr>
+          <w:rFonts w:ascii="Times" w:hAnsi="Times" w:cs="Times"/>
+          <w:b w:val="0"/>
+          <w:noProof/>
+          <w:sz w:val="24"/>
+        </w:rPr>
+        <w:t>9</w:t>
       </w:r>
     </w:p>
     <w:p>
@@ -1446,7 +1590,7 @@
           <w:ilvl w:val="0"/>
           <w:numId w:val="0"/>
         </w:numPr>
-        <w:spacing w:after="0"/>
+        <w:spacing w:after="0" w:line="276" w:lineRule="auto"/>
         <w:rPr>
           <w:rFonts w:cs="Times"/>
           <w:caps/>
@@ -1490,8 +1634,8 @@
           <w:szCs w:val="24"/>
         </w:rPr>
       </w:pPr>
-      <w:bookmarkStart w:id="5" w:name="_Toc517668538"/>
-      <w:bookmarkStart w:id="6" w:name="_Toc506727672"/>
+      <w:bookmarkStart w:id="6" w:name="_Toc517668538"/>
+      <w:bookmarkStart w:id="7" w:name="_Toc506727672"/>
       <w:r>
         <w:rPr>
           <w:rFonts w:cs="Times"/>
@@ -1500,8 +1644,8 @@
         <w:lastRenderedPageBreak/>
         <w:t>Introduction</w:t>
       </w:r>
-      <w:bookmarkEnd w:id="5"/>
       <w:bookmarkEnd w:id="6"/>
+      <w:bookmarkEnd w:id="7"/>
     </w:p>
     <w:p>
       <w:pPr>
@@ -1517,8 +1661,8 @@
           <w:szCs w:val="24"/>
         </w:rPr>
       </w:pPr>
-      <w:bookmarkStart w:id="7" w:name="_Toc506727673"/>
-      <w:bookmarkStart w:id="8" w:name="_Toc517668539"/>
+      <w:bookmarkStart w:id="8" w:name="_Toc506727673"/>
+      <w:bookmarkStart w:id="9" w:name="_Toc517668539"/>
       <w:r>
         <w:rPr>
           <w:rFonts w:ascii="Times" w:hAnsi="Times" w:cs="Times"/>
@@ -1526,7 +1670,7 @@
         </w:rPr>
         <w:t>Purpose</w:t>
       </w:r>
-      <w:bookmarkEnd w:id="7"/>
+      <w:bookmarkEnd w:id="8"/>
     </w:p>
     <w:p>
       <w:pPr>
@@ -1579,7 +1723,7 @@
           <w:szCs w:val="24"/>
         </w:rPr>
       </w:pPr>
-      <w:bookmarkStart w:id="9" w:name="_Toc506727674"/>
+      <w:bookmarkStart w:id="10" w:name="_Toc506727674"/>
       <w:r>
         <w:rPr>
           <w:rFonts w:ascii="Times" w:hAnsi="Times" w:cs="Times"/>
@@ -1587,9 +1731,9 @@
         </w:rPr>
         <w:t>System Overview</w:t>
       </w:r>
-      <w:bookmarkStart w:id="10" w:name="_Toc517251108"/>
-      <w:bookmarkEnd w:id="8"/>
+      <w:bookmarkStart w:id="11" w:name="_Toc517251108"/>
       <w:bookmarkEnd w:id="9"/>
+      <w:bookmarkEnd w:id="10"/>
     </w:p>
     <w:p>
       <w:pPr>
@@ -1709,6 +1853,263 @@
           <w:sz w:val="24"/>
           <w:lang w:val="en-US"/>
         </w:rPr>
+        <w:t xml:space="preserve">- Play </w:t>
+      </w:r>
+      <w:r>
+        <w:rPr>
+          <w:sz w:val="24"/>
+          <w:lang w:val="en-US"/>
+        </w:rPr>
+        <w:t>State</w:t>
+      </w:r>
+      <w:r>
+        <w:rPr>
+          <w:sz w:val="24"/>
+          <w:lang w:val="en-US"/>
+        </w:rPr>
+        <w:t>:</w:t>
+      </w:r>
+    </w:p>
+    <w:p>
+      <w:pPr>
+        <w:rPr>
+          <w:sz w:val="24"/>
+          <w:lang w:val="en-US"/>
+        </w:rPr>
+      </w:pPr>
+      <w:r>
+        <w:rPr>
+          <w:sz w:val="24"/>
+          <w:lang w:val="en-US"/>
+        </w:rPr>
+        <w:t xml:space="preserve">  - Check current game state for Check or Checkmate</w:t>
+      </w:r>
+    </w:p>
+    <w:p>
+      <w:pPr>
+        <w:rPr>
+          <w:sz w:val="24"/>
+          <w:lang w:val="en-US"/>
+        </w:rPr>
+      </w:pPr>
+      <w:r>
+        <w:rPr>
+          <w:sz w:val="24"/>
+          <w:lang w:val="en-US"/>
+        </w:rPr>
+        <w:t xml:space="preserve">  - If in Checkmate, end game.</w:t>
+      </w:r>
+    </w:p>
+    <w:p>
+      <w:pPr>
+        <w:rPr>
+          <w:sz w:val="24"/>
+          <w:lang w:val="en-US"/>
+        </w:rPr>
+      </w:pPr>
+      <w:r>
+        <w:rPr>
+          <w:sz w:val="24"/>
+          <w:lang w:val="en-US"/>
+        </w:rPr>
+        <w:t xml:space="preserve">  - If in Check, update possible moves.</w:t>
+      </w:r>
+    </w:p>
+    <w:p>
+      <w:pPr>
+        <w:rPr>
+          <w:sz w:val="24"/>
+          <w:lang w:val="en-US"/>
+        </w:rPr>
+      </w:pPr>
+      <w:r>
+        <w:rPr>
+          <w:sz w:val="24"/>
+          <w:lang w:val="en-US"/>
+        </w:rPr>
+        <w:t xml:space="preserve">  - Check input on board and menu button locations</w:t>
+      </w:r>
+    </w:p>
+    <w:p>
+      <w:pPr>
+        <w:rPr>
+          <w:sz w:val="24"/>
+          <w:lang w:val="en-US"/>
+        </w:rPr>
+      </w:pPr>
+      <w:r>
+        <w:rPr>
+          <w:sz w:val="24"/>
+          <w:lang w:val="en-US"/>
+        </w:rPr>
+        <w:t xml:space="preserve">  - If input exists on board, update or select pieces based on current game state.</w:t>
+      </w:r>
+    </w:p>
+    <w:p>
+      <w:pPr>
+        <w:rPr>
+          <w:sz w:val="24"/>
+          <w:lang w:val="en-US"/>
+        </w:rPr>
+      </w:pPr>
+      <w:r>
+        <w:rPr>
+          <w:sz w:val="24"/>
+          <w:lang w:val="en-US"/>
+        </w:rPr>
+        <w:t xml:space="preserve">  - If input exists on button locations, perform button specific actions.</w:t>
+      </w:r>
+    </w:p>
+    <w:p>
+      <w:pPr>
+        <w:rPr>
+          <w:sz w:val="24"/>
+          <w:lang w:val="en-US"/>
+        </w:rPr>
+      </w:pPr>
+      <w:r>
+        <w:rPr>
+          <w:sz w:val="24"/>
+          <w:lang w:val="en-US"/>
+        </w:rPr>
+        <w:t xml:space="preserve">  - If board updates, update possible moves of each piece on updated board</w:t>
+      </w:r>
+    </w:p>
+    <w:p>
+      <w:pPr>
+        <w:rPr>
+          <w:sz w:val="24"/>
+          <w:lang w:val="en-US"/>
+        </w:rPr>
+      </w:pPr>
+      <w:r>
+        <w:rPr>
+          <w:sz w:val="24"/>
+          <w:lang w:val="en-US"/>
+        </w:rPr>
+        <w:t>- Replay State:</w:t>
+      </w:r>
+    </w:p>
+    <w:p>
+      <w:pPr>
+        <w:rPr>
+          <w:sz w:val="24"/>
+          <w:lang w:val="en-US"/>
+        </w:rPr>
+      </w:pPr>
+      <w:r>
+        <w:rPr>
+          <w:sz w:val="24"/>
+          <w:lang w:val="en-US"/>
+        </w:rPr>
+        <w:t xml:space="preserve">  - Change each move in the Queue at a specific interval until the end is reached.</w:t>
+      </w:r>
+    </w:p>
+    <w:p>
+      <w:pPr>
+        <w:rPr>
+          <w:sz w:val="24"/>
+          <w:u w:val="single"/>
+          <w:lang w:val="en-US"/>
+        </w:rPr>
+      </w:pPr>
+      <w:r>
+        <w:rPr>
+          <w:sz w:val="24"/>
+          <w:u w:val="single"/>
+          <w:lang w:val="en-US"/>
+        </w:rPr>
+        <w:t>Render:</w:t>
+      </w:r>
+    </w:p>
+    <w:p>
+      <w:pPr>
+        <w:rPr>
+          <w:sz w:val="24"/>
+          <w:lang w:val="en-US"/>
+        </w:rPr>
+      </w:pPr>
+      <w:r>
+        <w:rPr>
+          <w:sz w:val="24"/>
+          <w:lang w:val="en-US"/>
+        </w:rPr>
+        <w:t>- Menu State:</w:t>
+      </w:r>
+    </w:p>
+    <w:p>
+      <w:pPr>
+        <w:rPr>
+          <w:sz w:val="24"/>
+          <w:lang w:val="en-US"/>
+        </w:rPr>
+      </w:pPr>
+      <w:r>
+        <w:rPr>
+          <w:sz w:val="24"/>
+          <w:lang w:val="en-US"/>
+        </w:rPr>
+        <w:t xml:space="preserve">  - Render background image</w:t>
+      </w:r>
+    </w:p>
+    <w:p>
+      <w:pPr>
+        <w:rPr>
+          <w:sz w:val="24"/>
+          <w:lang w:val="en-US"/>
+        </w:rPr>
+      </w:pPr>
+      <w:r>
+        <w:rPr>
+          <w:sz w:val="24"/>
+          <w:lang w:val="en-US"/>
+        </w:rPr>
+        <w:t xml:space="preserve">  - Render buttons by location</w:t>
+      </w:r>
+    </w:p>
+    <w:p>
+      <w:pPr>
+        <w:rPr>
+          <w:sz w:val="24"/>
+          <w:lang w:val="en-US"/>
+        </w:rPr>
+      </w:pPr>
+      <w:r>
+        <w:rPr>
+          <w:sz w:val="24"/>
+          <w:lang w:val="en-US"/>
+        </w:rPr>
+        <w:lastRenderedPageBreak/>
+        <w:t xml:space="preserve">  - </w:t>
+      </w:r>
+      <w:r>
+        <w:rPr>
+          <w:sz w:val="24"/>
+          <w:lang w:val="en-US"/>
+        </w:rPr>
+        <w:t>Animate buttons if they are being hovered by the mouse</w:t>
+      </w:r>
+    </w:p>
+    <w:p>
+      <w:pPr>
+        <w:rPr>
+          <w:sz w:val="24"/>
+          <w:lang w:val="en-US"/>
+        </w:rPr>
+      </w:pPr>
+    </w:p>
+    <w:p>
+      <w:pPr>
+        <w:rPr>
+          <w:sz w:val="24"/>
+          <w:lang w:val="en-US"/>
+        </w:rPr>
+      </w:pPr>
+      <w:r>
+        <w:rPr>
+          <w:sz w:val="24"/>
+          <w:lang w:val="en-US"/>
+        </w:rPr>
         <w:t>- Play State</w:t>
       </w:r>
       <w:r>
@@ -1716,7 +2117,21 @@
           <w:sz w:val="24"/>
           <w:lang w:val="en-US"/>
         </w:rPr>
-        <w:t xml:space="preserve"> &amp; Spectate State</w:t>
+        <w:t xml:space="preserve"> &amp; </w:t>
+      </w:r>
+      <w:r>
+        <w:rPr>
+          <w:sz w:val="24"/>
+          <w:lang w:val="en-US"/>
+        </w:rPr>
+        <w:t>Replay</w:t>
+      </w:r>
+      <w:r>
+        <w:rPr>
+          <w:sz w:val="24"/>
+          <w:lang w:val="en-US"/>
+        </w:rPr>
+        <w:t xml:space="preserve"> State</w:t>
       </w:r>
       <w:r>
         <w:rPr>
@@ -1738,143 +2153,6 @@
           <w:sz w:val="24"/>
           <w:lang w:val="en-US"/>
         </w:rPr>
-        <w:t xml:space="preserve">  - Check current game state for Check or Checkmate</w:t>
-      </w:r>
-    </w:p>
-    <w:p>
-      <w:pPr>
-        <w:rPr>
-          <w:sz w:val="24"/>
-          <w:lang w:val="en-US"/>
-        </w:rPr>
-      </w:pPr>
-      <w:r>
-        <w:rPr>
-          <w:sz w:val="24"/>
-          <w:lang w:val="en-US"/>
-        </w:rPr>
-        <w:t xml:space="preserve">  - If in Checkmate, end game.</w:t>
-      </w:r>
-    </w:p>
-    <w:p>
-      <w:pPr>
-        <w:rPr>
-          <w:sz w:val="24"/>
-          <w:lang w:val="en-US"/>
-        </w:rPr>
-      </w:pPr>
-      <w:r>
-        <w:rPr>
-          <w:sz w:val="24"/>
-          <w:lang w:val="en-US"/>
-        </w:rPr>
-        <w:t xml:space="preserve">  - If in Check, update possible moves.</w:t>
-      </w:r>
-    </w:p>
-    <w:p>
-      <w:pPr>
-        <w:rPr>
-          <w:sz w:val="24"/>
-          <w:lang w:val="en-US"/>
-        </w:rPr>
-      </w:pPr>
-      <w:r>
-        <w:rPr>
-          <w:sz w:val="24"/>
-          <w:lang w:val="en-US"/>
-        </w:rPr>
-        <w:t xml:space="preserve">  - Check input on board and menu button locations</w:t>
-      </w:r>
-    </w:p>
-    <w:p>
-      <w:pPr>
-        <w:rPr>
-          <w:sz w:val="24"/>
-          <w:lang w:val="en-US"/>
-        </w:rPr>
-      </w:pPr>
-      <w:r>
-        <w:rPr>
-          <w:sz w:val="24"/>
-          <w:lang w:val="en-US"/>
-        </w:rPr>
-        <w:t xml:space="preserve">  - If input exists on board, update or select pieces based on current game state.</w:t>
-      </w:r>
-    </w:p>
-    <w:p>
-      <w:pPr>
-        <w:rPr>
-          <w:sz w:val="24"/>
-          <w:lang w:val="en-US"/>
-        </w:rPr>
-      </w:pPr>
-      <w:r>
-        <w:rPr>
-          <w:sz w:val="24"/>
-          <w:lang w:val="en-US"/>
-        </w:rPr>
-        <w:t xml:space="preserve">  - If input exists on button locations, perform button specific actions.</w:t>
-      </w:r>
-    </w:p>
-    <w:p>
-      <w:pPr>
-        <w:rPr>
-          <w:sz w:val="24"/>
-          <w:lang w:val="en-US"/>
-        </w:rPr>
-      </w:pPr>
-      <w:r>
-        <w:rPr>
-          <w:sz w:val="24"/>
-          <w:lang w:val="en-US"/>
-        </w:rPr>
-        <w:t xml:space="preserve">  - If board updates, update possible moves of each piece on updated board</w:t>
-      </w:r>
-    </w:p>
-    <w:p>
-      <w:pPr>
-        <w:rPr>
-          <w:sz w:val="24"/>
-          <w:u w:val="single"/>
-          <w:lang w:val="en-US"/>
-        </w:rPr>
-      </w:pPr>
-      <w:r>
-        <w:rPr>
-          <w:sz w:val="24"/>
-          <w:u w:val="single"/>
-          <w:lang w:val="en-US"/>
-        </w:rPr>
-        <w:t>Render:</w:t>
-      </w:r>
-    </w:p>
-    <w:p>
-      <w:pPr>
-        <w:rPr>
-          <w:sz w:val="24"/>
-          <w:lang w:val="en-US"/>
-        </w:rPr>
-      </w:pPr>
-      <w:r>
-        <w:rPr>
-          <w:sz w:val="24"/>
-          <w:lang w:val="en-US"/>
-        </w:rPr>
-        <w:t>- Menu State:</w:t>
-      </w:r>
-    </w:p>
-    <w:p>
-      <w:pPr>
-        <w:rPr>
-          <w:sz w:val="24"/>
-          <w:lang w:val="en-US"/>
-        </w:rPr>
-      </w:pPr>
-      <w:r>
-        <w:rPr>
-          <w:sz w:val="24"/>
-          <w:lang w:val="en-US"/>
-        </w:rPr>
         <w:t xml:space="preserve">  - Render background image</w:t>
       </w:r>
     </w:p>
@@ -1890,6 +2168,36 @@
           <w:sz w:val="24"/>
           <w:lang w:val="en-US"/>
         </w:rPr>
+        <w:t xml:space="preserve">  - Render board spaces</w:t>
+      </w:r>
+    </w:p>
+    <w:p>
+      <w:pPr>
+        <w:rPr>
+          <w:sz w:val="24"/>
+          <w:lang w:val="en-US"/>
+        </w:rPr>
+      </w:pPr>
+      <w:r>
+        <w:rPr>
+          <w:sz w:val="24"/>
+          <w:lang w:val="en-US"/>
+        </w:rPr>
+        <w:t xml:space="preserve">  - Render pieces</w:t>
+      </w:r>
+    </w:p>
+    <w:p>
+      <w:pPr>
+        <w:rPr>
+          <w:sz w:val="24"/>
+          <w:lang w:val="en-US"/>
+        </w:rPr>
+      </w:pPr>
+      <w:r>
+        <w:rPr>
+          <w:sz w:val="24"/>
+          <w:lang w:val="en-US"/>
+        </w:rPr>
         <w:t xml:space="preserve">  - Render buttons by location</w:t>
       </w:r>
     </w:p>
@@ -1905,127 +2213,30 @@
           <w:sz w:val="24"/>
           <w:lang w:val="en-US"/>
         </w:rPr>
-        <w:t xml:space="preserve">  - </w:t>
-      </w:r>
-      <w:r>
-        <w:rPr>
-          <w:sz w:val="24"/>
-          <w:lang w:val="en-US"/>
-        </w:rPr>
-        <w:t>Animate buttons if they are being hovered by the mouse</w:t>
-      </w:r>
-    </w:p>
-    <w:p>
-      <w:pPr>
-        <w:rPr>
-          <w:sz w:val="24"/>
-          <w:lang w:val="en-US"/>
-        </w:rPr>
-      </w:pPr>
-    </w:p>
-    <w:p>
-      <w:pPr>
-        <w:rPr>
-          <w:sz w:val="24"/>
-          <w:lang w:val="en-US"/>
-        </w:rPr>
-      </w:pPr>
-      <w:r>
-        <w:rPr>
-          <w:sz w:val="24"/>
-          <w:lang w:val="en-US"/>
-        </w:rPr>
-        <w:lastRenderedPageBreak/>
-        <w:t>- Play State</w:t>
-      </w:r>
-      <w:r>
-        <w:rPr>
-          <w:sz w:val="24"/>
-          <w:lang w:val="en-US"/>
-        </w:rPr>
-        <w:t xml:space="preserve"> &amp; Spectate State</w:t>
-      </w:r>
-      <w:r>
-        <w:rPr>
-          <w:sz w:val="24"/>
-          <w:lang w:val="en-US"/>
-        </w:rPr>
-        <w:t>:</w:t>
-      </w:r>
-    </w:p>
-    <w:p>
-      <w:pPr>
-        <w:rPr>
-          <w:sz w:val="24"/>
-          <w:lang w:val="en-US"/>
-        </w:rPr>
-      </w:pPr>
-      <w:r>
-        <w:rPr>
-          <w:sz w:val="24"/>
-          <w:lang w:val="en-US"/>
-        </w:rPr>
-        <w:t xml:space="preserve">  - Render background image</w:t>
-      </w:r>
-    </w:p>
-    <w:p>
-      <w:pPr>
-        <w:rPr>
-          <w:sz w:val="24"/>
-          <w:lang w:val="en-US"/>
-        </w:rPr>
-      </w:pPr>
-      <w:r>
-        <w:rPr>
-          <w:sz w:val="24"/>
-          <w:lang w:val="en-US"/>
-        </w:rPr>
-        <w:t xml:space="preserve">  - Render board spaces</w:t>
-      </w:r>
-    </w:p>
-    <w:p>
-      <w:pPr>
-        <w:rPr>
-          <w:sz w:val="24"/>
-          <w:lang w:val="en-US"/>
-        </w:rPr>
-      </w:pPr>
-      <w:r>
-        <w:rPr>
-          <w:sz w:val="24"/>
-          <w:lang w:val="en-US"/>
-        </w:rPr>
-        <w:t xml:space="preserve">  - Render pieces</w:t>
-      </w:r>
-    </w:p>
-    <w:p>
-      <w:pPr>
-        <w:rPr>
-          <w:sz w:val="24"/>
-          <w:lang w:val="en-US"/>
-        </w:rPr>
-      </w:pPr>
-      <w:r>
-        <w:rPr>
-          <w:sz w:val="24"/>
-          <w:lang w:val="en-US"/>
-        </w:rPr>
-        <w:t xml:space="preserve">  - Render buttons by location</w:t>
-      </w:r>
-    </w:p>
-    <w:p>
-      <w:pPr>
-        <w:rPr>
-          <w:sz w:val="24"/>
-          <w:lang w:val="en-US"/>
-        </w:rPr>
-      </w:pPr>
-      <w:r>
-        <w:rPr>
-          <w:sz w:val="24"/>
-          <w:lang w:val="en-US"/>
-        </w:rPr>
         <w:t xml:space="preserve">  - Animate buttons if they are being hovered by the mouse</w:t>
+      </w:r>
+      <w:r>
+        <w:rPr>
+          <w:sz w:val="24"/>
+          <w:lang w:val="en-US"/>
+        </w:rPr>
+        <w:t xml:space="preserve"> (</w:t>
+      </w:r>
+      <w:proofErr w:type="spellStart"/>
+      <w:r>
+        <w:rPr>
+          <w:sz w:val="24"/>
+          <w:lang w:val="en-US"/>
+        </w:rPr>
+        <w:t>PlayState</w:t>
+      </w:r>
+      <w:proofErr w:type="spellEnd"/>
+      <w:r>
+        <w:rPr>
+          <w:sz w:val="24"/>
+          <w:lang w:val="en-US"/>
+        </w:rPr>
+        <w:t xml:space="preserve"> only)</w:t>
       </w:r>
     </w:p>
     <w:p>
@@ -2042,10 +2253,10 @@
           <w:szCs w:val="24"/>
         </w:rPr>
       </w:pPr>
-      <w:bookmarkStart w:id="11" w:name="_Toc517251109"/>
-      <w:bookmarkStart w:id="12" w:name="_Toc517668543"/>
-      <w:bookmarkStart w:id="13" w:name="_Toc506727675"/>
-      <w:bookmarkEnd w:id="10"/>
+      <w:bookmarkStart w:id="12" w:name="_Toc517251109"/>
+      <w:bookmarkStart w:id="13" w:name="_Toc517668543"/>
+      <w:bookmarkStart w:id="14" w:name="_Toc506727675"/>
+      <w:bookmarkEnd w:id="11"/>
       <w:r>
         <w:rPr>
           <w:rFonts w:ascii="Times" w:hAnsi="Times" w:cs="Times"/>
@@ -2053,8 +2264,8 @@
         </w:rPr>
         <w:t>Definitions, Acronyms</w:t>
       </w:r>
-      <w:bookmarkEnd w:id="11"/>
       <w:bookmarkEnd w:id="12"/>
+      <w:bookmarkEnd w:id="13"/>
       <w:r>
         <w:rPr>
           <w:rFonts w:ascii="Times" w:hAnsi="Times" w:cs="Times"/>
@@ -2062,7 +2273,7 @@
         </w:rPr>
         <w:t xml:space="preserve"> and Abbreviations</w:t>
       </w:r>
-      <w:bookmarkEnd w:id="13"/>
+      <w:bookmarkEnd w:id="14"/>
     </w:p>
     <w:p>
       <w:pPr>
@@ -2187,19 +2398,7 @@
         <w:rPr>
           <w:lang w:val="en-US"/>
         </w:rPr>
-        <w:t xml:space="preserve">: To make a move that places your </w:t>
-      </w:r>
-      <w:r>
-        <w:rPr>
-          <w:lang w:val="en-US"/>
-        </w:rPr>
-        <w:t>opponent’s</w:t>
-      </w:r>
-      <w:r>
-        <w:rPr>
-          <w:lang w:val="en-US"/>
-        </w:rPr>
-        <w:t xml:space="preserve"> King in the Line of Sight of a piece, forcing them to move reactionarily.</w:t>
+        <w:t>: To make a move that places your opponent’s King in the Line of Sight of a piece, forcing them to move reactionarily.</w:t>
       </w:r>
     </w:p>
     <w:p>
@@ -2382,6 +2581,7 @@
           <w:b/>
           <w:lang w:val="en-US"/>
         </w:rPr>
+        <w:lastRenderedPageBreak/>
         <w:t>Promotion</w:t>
       </w:r>
       <w:r>
@@ -2436,7 +2636,6 @@
           <w:b/>
           <w:lang w:val="en-US"/>
         </w:rPr>
-        <w:lastRenderedPageBreak/>
         <w:t>Rook</w:t>
       </w:r>
       <w:r>
@@ -2689,8 +2888,8 @@
           <w:szCs w:val="24"/>
         </w:rPr>
       </w:pPr>
-      <w:bookmarkStart w:id="14" w:name="_Toc517668542"/>
-      <w:bookmarkStart w:id="15" w:name="_Toc506727676"/>
+      <w:bookmarkStart w:id="15" w:name="_Toc517668542"/>
+      <w:bookmarkStart w:id="16" w:name="_Toc506727676"/>
       <w:r>
         <w:rPr>
           <w:rFonts w:ascii="Times" w:hAnsi="Times" w:cs="Times"/>
@@ -2698,11 +2897,12 @@
         </w:rPr>
         <w:t>Supporting Materials</w:t>
       </w:r>
-      <w:bookmarkEnd w:id="14"/>
       <w:bookmarkEnd w:id="15"/>
-    </w:p>
-    <w:p>
-      <w:pPr>
+      <w:bookmarkEnd w:id="16"/>
+    </w:p>
+    <w:p>
+      <w:pPr>
+        <w:spacing w:after="0"/>
         <w:rPr>
           <w:lang w:val="en-US"/>
         </w:rPr>
@@ -2999,15 +3199,16 @@
           <w:szCs w:val="24"/>
         </w:rPr>
       </w:pPr>
-      <w:bookmarkStart w:id="16" w:name="_Toc506727677"/>
-      <w:r>
-        <w:rPr>
-          <w:rFonts w:ascii="Times" w:hAnsi="Times" w:cs="Times"/>
-          <w:szCs w:val="24"/>
-        </w:rPr>
+      <w:bookmarkStart w:id="17" w:name="_Toc506727677"/>
+      <w:r>
+        <w:rPr>
+          <w:rFonts w:ascii="Times" w:hAnsi="Times" w:cs="Times"/>
+          <w:szCs w:val="24"/>
+        </w:rPr>
+        <w:lastRenderedPageBreak/>
         <w:t>Document Overview</w:t>
       </w:r>
-      <w:bookmarkEnd w:id="16"/>
+      <w:bookmarkEnd w:id="17"/>
     </w:p>
     <w:p>
       <w:pPr>
@@ -3060,10 +3261,10 @@
           <w:szCs w:val="24"/>
         </w:rPr>
       </w:pPr>
-      <w:bookmarkStart w:id="17" w:name="_Toc517668555"/>
-      <w:bookmarkStart w:id="18" w:name="_Toc523123114"/>
-      <w:bookmarkStart w:id="19" w:name="_Toc506727678"/>
-      <w:bookmarkStart w:id="20" w:name="_Toc517668560"/>
+      <w:bookmarkStart w:id="18" w:name="_Toc517668555"/>
+      <w:bookmarkStart w:id="19" w:name="_Toc523123114"/>
+      <w:bookmarkStart w:id="20" w:name="_Toc506727678"/>
+      <w:bookmarkStart w:id="21" w:name="_Toc517668560"/>
       <w:r>
         <w:rPr>
           <w:rFonts w:cs="Times"/>
@@ -3071,9 +3272,9 @@
         </w:rPr>
         <w:t>Architecture</w:t>
       </w:r>
-      <w:bookmarkEnd w:id="17"/>
       <w:bookmarkEnd w:id="18"/>
       <w:bookmarkEnd w:id="19"/>
+      <w:bookmarkEnd w:id="20"/>
     </w:p>
     <w:p>
       <w:pPr>
@@ -3132,6 +3333,21 @@
           <w:lang w:val="en-US"/>
         </w:rPr>
         <w:t>The Play State is how the user will play the game of chess. It is responsible for updating the board, timers, pieces, and any in game buttons.</w:t>
+      </w:r>
+    </w:p>
+    <w:p>
+      <w:pPr>
+        <w:rPr>
+          <w:sz w:val="24"/>
+          <w:lang w:val="en-US"/>
+        </w:rPr>
+      </w:pPr>
+      <w:r>
+        <w:rPr>
+          <w:sz w:val="24"/>
+          <w:lang w:val="en-US"/>
+        </w:rPr>
+        <w:t>The Replay State takes a previously saved game and replays it, allowing the user to study saved games.</w:t>
       </w:r>
     </w:p>
     <w:p>
@@ -3164,9 +3380,9 @@
           <w:szCs w:val="24"/>
         </w:rPr>
       </w:pPr>
-      <w:bookmarkStart w:id="21" w:name="_Toc523123115"/>
-      <w:bookmarkStart w:id="22" w:name="_Toc506727679"/>
-      <w:bookmarkStart w:id="23" w:name="_Toc517668556"/>
+      <w:bookmarkStart w:id="22" w:name="_Toc523123115"/>
+      <w:bookmarkStart w:id="23" w:name="_Toc506727679"/>
+      <w:bookmarkStart w:id="24" w:name="_Toc517668556"/>
       <w:r>
         <w:rPr>
           <w:rFonts w:cs="Times"/>
@@ -3175,8 +3391,8 @@
         </w:rPr>
         <w:t>Overview</w:t>
       </w:r>
-      <w:bookmarkEnd w:id="21"/>
       <w:bookmarkEnd w:id="22"/>
+      <w:bookmarkEnd w:id="23"/>
     </w:p>
     <w:p>
       <w:pPr>
@@ -3236,7 +3452,7 @@
         <w:t>Pieces are rendered after all updating so that the visual display does not negatively affect the player’s perception of the current board state (For example, if a player moves a piece the loop render is immediately updated instead of on the next frame).</w:t>
       </w:r>
     </w:p>
-    <w:bookmarkEnd w:id="23"/>
+    <w:bookmarkEnd w:id="24"/>
     <w:p>
       <w:pPr>
         <w:pStyle w:val="Heading1"/>
@@ -3291,6 +3507,19 @@
         <w:rPr>
           <w:lang w:val="en-US"/>
         </w:rPr>
+        <w:t>Separates functional components into updating and rendering</w:t>
+      </w:r>
+    </w:p>
+    <w:p>
+      <w:pPr>
+        <w:rPr>
+          <w:lang w:val="en-US"/>
+        </w:rPr>
+      </w:pPr>
+      <w:r>
+        <w:rPr>
+          <w:lang w:val="en-US"/>
+        </w:rPr>
         <w:t>Main also initializes the Display class and the States</w:t>
       </w:r>
     </w:p>
@@ -3330,7 +3559,7 @@
           <w:sz w:val="28"/>
           <w:szCs w:val="24"/>
         </w:rPr>
-        <w:t xml:space="preserve">Architecture Component 1: </w:t>
+        <w:t xml:space="preserve">Architecture Component </w:t>
       </w:r>
       <w:r>
         <w:rPr>
@@ -3338,59 +3567,60 @@
           <w:sz w:val="28"/>
           <w:szCs w:val="24"/>
         </w:rPr>
-        <w:t>Menu</w:t>
-      </w:r>
-    </w:p>
-    <w:p>
-      <w:pPr>
-        <w:rPr>
-          <w:lang w:val="en-US"/>
-        </w:rPr>
-      </w:pPr>
-    </w:p>
-    <w:p>
-      <w:pPr>
-        <w:rPr>
-          <w:sz w:val="24"/>
-          <w:lang w:val="en-US"/>
-        </w:rPr>
-      </w:pPr>
-      <w:r>
-        <w:rPr>
-          <w:sz w:val="24"/>
-          <w:lang w:val="en-US"/>
-        </w:rPr>
-        <w:t xml:space="preserve">There are several different </w:t>
-      </w:r>
-      <w:proofErr w:type="gramStart"/>
-      <w:r>
-        <w:rPr>
-          <w:sz w:val="24"/>
-          <w:lang w:val="en-US"/>
-        </w:rPr>
-        <w:t>menu</w:t>
-      </w:r>
-      <w:proofErr w:type="gramEnd"/>
-      <w:r>
-        <w:rPr>
-          <w:sz w:val="24"/>
-          <w:lang w:val="en-US"/>
-        </w:rPr>
-        <w:t xml:space="preserve"> sets that are all used to set up the game. </w:t>
-      </w:r>
-    </w:p>
-    <w:p>
-      <w:pPr>
-        <w:rPr>
-          <w:sz w:val="24"/>
-          <w:lang w:val="en-US"/>
-        </w:rPr>
-      </w:pPr>
-      <w:r>
-        <w:rPr>
-          <w:sz w:val="24"/>
-          <w:lang w:val="en-US"/>
-        </w:rPr>
+        <w:t>2</w:t>
+      </w:r>
+      <w:r>
+        <w:rPr>
+          <w:rFonts w:cs="Times"/>
+          <w:sz w:val="28"/>
+          <w:szCs w:val="24"/>
+        </w:rPr>
+        <w:t>: Menu</w:t>
+      </w:r>
+      <w:r>
+        <w:rPr>
+          <w:rFonts w:cs="Times"/>
+          <w:sz w:val="28"/>
+          <w:szCs w:val="24"/>
+        </w:rPr>
+        <w:t xml:space="preserve"> State</w:t>
+      </w:r>
+    </w:p>
+    <w:p>
+      <w:pPr>
+        <w:rPr>
+          <w:lang w:val="en-US"/>
+        </w:rPr>
+      </w:pPr>
+    </w:p>
+    <w:p>
+      <w:pPr>
+        <w:rPr>
+          <w:sz w:val="24"/>
+          <w:lang w:val="en-US"/>
+        </w:rPr>
+      </w:pPr>
+      <w:r>
+        <w:rPr>
+          <w:sz w:val="24"/>
+          <w:lang w:val="en-US"/>
+        </w:rPr>
+        <w:t xml:space="preserve">There are several different menu sets used to set up the game. </w:t>
+      </w:r>
+    </w:p>
+    <w:p>
+      <w:pPr>
+        <w:rPr>
+          <w:sz w:val="24"/>
+          <w:lang w:val="en-US"/>
+        </w:rPr>
+      </w:pPr>
+      <w:r>
+        <w:rPr>
+          <w:sz w:val="24"/>
+          <w:lang w:val="en-US"/>
+        </w:rPr>
+        <w:lastRenderedPageBreak/>
         <w:t>The sets are as follows:</w:t>
       </w:r>
     </w:p>
@@ -3436,7 +3666,7 @@
           <w:sz w:val="28"/>
           <w:szCs w:val="24"/>
         </w:rPr>
-        <w:t xml:space="preserve">Architecture Component 1: </w:t>
+        <w:t xml:space="preserve">Architecture Component </w:t>
       </w:r>
       <w:r>
         <w:rPr>
@@ -3444,7 +3674,7 @@
           <w:sz w:val="28"/>
           <w:szCs w:val="24"/>
         </w:rPr>
-        <w:t>Play State</w:t>
+        <w:t>3</w:t>
       </w:r>
       <w:r>
         <w:rPr>
@@ -3452,7 +3682,39 @@
           <w:sz w:val="28"/>
           <w:szCs w:val="24"/>
         </w:rPr>
-        <w:t xml:space="preserve"> &amp; Spectate State</w:t>
+        <w:t xml:space="preserve">: </w:t>
+      </w:r>
+      <w:r>
+        <w:rPr>
+          <w:rFonts w:cs="Times"/>
+          <w:sz w:val="28"/>
+          <w:szCs w:val="24"/>
+        </w:rPr>
+        <w:t>Play State</w:t>
+      </w:r>
+      <w:r>
+        <w:rPr>
+          <w:rFonts w:cs="Times"/>
+          <w:sz w:val="28"/>
+          <w:szCs w:val="24"/>
+        </w:rPr>
+        <w:t xml:space="preserve"> &amp; </w:t>
+      </w:r>
+      <w:r>
+        <w:rPr>
+          <w:rFonts w:cs="Times"/>
+          <w:sz w:val="28"/>
+          <w:szCs w:val="24"/>
+        </w:rPr>
+        <w:t>Replay</w:t>
+      </w:r>
+      <w:r>
+        <w:rPr>
+          <w:rFonts w:cs="Times"/>
+          <w:sz w:val="28"/>
+          <w:szCs w:val="24"/>
+        </w:rPr>
+        <w:t xml:space="preserve"> State</w:t>
       </w:r>
     </w:p>
     <w:p>
@@ -3549,7 +3811,23 @@
           <w:u w:val="single"/>
           <w:lang w:val="en-US"/>
         </w:rPr>
-        <w:t>Spectate State:</w:t>
+        <w:t xml:space="preserve">Spectate </w:t>
+      </w:r>
+      <w:r>
+        <w:rPr>
+          <w:sz w:val="24"/>
+          <w:u w:val="single"/>
+          <w:lang w:val="en-US"/>
+        </w:rPr>
+        <w:t>Mode in Play State</w:t>
+      </w:r>
+      <w:r>
+        <w:rPr>
+          <w:sz w:val="24"/>
+          <w:u w:val="single"/>
+          <w:lang w:val="en-US"/>
+        </w:rPr>
+        <w:t>:</w:t>
       </w:r>
     </w:p>
     <w:p>
@@ -3567,6 +3845,34 @@
         <w:t>Change AI Move Delay</w:t>
       </w:r>
     </w:p>
+    <w:p/>
+    <w:p>
+      <w:r>
+        <w:rPr>
+          <w:u w:val="single"/>
+        </w:rPr>
+        <w:t>Replay State</w:t>
+      </w:r>
+    </w:p>
+    <w:p>
+      <w:r>
+        <w:t>Change Move Delay</w:t>
+      </w:r>
+    </w:p>
+    <w:p>
+      <w:r>
+        <w:t>Pause/Resume</w:t>
+      </w:r>
+    </w:p>
+    <w:p>
+      <w:r>
+        <w:t>Cancel/Qui</w:t>
+      </w:r>
+      <w:r>
+        <w:t>t</w:t>
+      </w:r>
+    </w:p>
+    <w:p/>
     <w:p>
       <w:pPr>
         <w:rPr>
@@ -3596,7 +3902,7 @@
           <w:sz w:val="28"/>
           <w:szCs w:val="24"/>
         </w:rPr>
-        <w:t xml:space="preserve">Architecture Component 1: </w:t>
+        <w:t xml:space="preserve">Architecture Component </w:t>
       </w:r>
       <w:r>
         <w:rPr>
@@ -3604,6 +3910,22 @@
           <w:sz w:val="28"/>
           <w:szCs w:val="24"/>
         </w:rPr>
+        <w:t>4</w:t>
+      </w:r>
+      <w:r>
+        <w:rPr>
+          <w:rFonts w:cs="Times"/>
+          <w:sz w:val="28"/>
+          <w:szCs w:val="24"/>
+        </w:rPr>
+        <w:t xml:space="preserve">: </w:t>
+      </w:r>
+      <w:r>
+        <w:rPr>
+          <w:rFonts w:cs="Times"/>
+          <w:sz w:val="28"/>
+          <w:szCs w:val="24"/>
+        </w:rPr>
         <w:t>Pieces / Board</w:t>
       </w:r>
     </w:p>
@@ -3658,20 +3980,97 @@
           <w:lang w:val="en-US"/>
         </w:rPr>
       </w:pPr>
-    </w:p>
-    <w:p>
-      <w:pPr>
-        <w:rPr>
-          <w:sz w:val="24"/>
-          <w:lang w:val="en-US"/>
-        </w:rPr>
-      </w:pPr>
-      <w:r>
-        <w:rPr>
-          <w:sz w:val="24"/>
-          <w:lang w:val="en-US"/>
-        </w:rPr>
-        <w:t>The Board class handles the interaction between the user and the pieces in a 2D Space matrix.</w:t>
+      <w:r>
+        <w:rPr>
+          <w:sz w:val="24"/>
+          <w:lang w:val="en-US"/>
+        </w:rPr>
+        <w:lastRenderedPageBreak/>
+        <w:t>Moves are kept within a LinkedList of class Move</w:t>
+      </w:r>
+    </w:p>
+    <w:p>
+      <w:pPr>
+        <w:rPr>
+          <w:sz w:val="24"/>
+          <w:lang w:val="en-US"/>
+        </w:rPr>
+      </w:pPr>
+      <w:r>
+        <w:rPr>
+          <w:sz w:val="24"/>
+          <w:lang w:val="en-US"/>
+        </w:rPr>
+        <w:t>Move contains an origin Position (</w:t>
+      </w:r>
+      <w:proofErr w:type="spellStart"/>
+      <w:r>
+        <w:rPr>
+          <w:sz w:val="24"/>
+          <w:lang w:val="en-US"/>
+        </w:rPr>
+        <w:t>int</w:t>
+      </w:r>
+      <w:proofErr w:type="spellEnd"/>
+      <w:r>
+        <w:rPr>
+          <w:sz w:val="24"/>
+          <w:lang w:val="en-US"/>
+        </w:rPr>
+        <w:t xml:space="preserve"> x, </w:t>
+      </w:r>
+      <w:proofErr w:type="spellStart"/>
+      <w:r>
+        <w:rPr>
+          <w:sz w:val="24"/>
+          <w:lang w:val="en-US"/>
+        </w:rPr>
+        <w:t>int</w:t>
+      </w:r>
+      <w:proofErr w:type="spellEnd"/>
+      <w:r>
+        <w:rPr>
+          <w:sz w:val="24"/>
+          <w:lang w:val="en-US"/>
+        </w:rPr>
+        <w:t xml:space="preserve"> y) and a destination position.</w:t>
+      </w:r>
+    </w:p>
+    <w:p>
+      <w:pPr>
+        <w:rPr>
+          <w:sz w:val="24"/>
+          <w:lang w:val="en-US"/>
+        </w:rPr>
+      </w:pPr>
+    </w:p>
+    <w:p>
+      <w:pPr>
+        <w:rPr>
+          <w:sz w:val="24"/>
+          <w:lang w:val="en-US"/>
+        </w:rPr>
+      </w:pPr>
+      <w:r>
+        <w:rPr>
+          <w:sz w:val="24"/>
+          <w:lang w:val="en-US"/>
+        </w:rPr>
+        <w:t xml:space="preserve">The Board class handles the interaction between the user and the pieces in a 2D </w:t>
+      </w:r>
+      <w:r>
+        <w:rPr>
+          <w:sz w:val="24"/>
+          <w:lang w:val="en-US"/>
+        </w:rPr>
+        <w:t>Piece</w:t>
+      </w:r>
+      <w:r>
+        <w:rPr>
+          <w:sz w:val="24"/>
+          <w:lang w:val="en-US"/>
+        </w:rPr>
+        <w:t xml:space="preserve"> matrix.</w:t>
       </w:r>
     </w:p>
     <w:p>
@@ -3688,18 +4087,69 @@
           <w:szCs w:val="24"/>
         </w:rPr>
       </w:pPr>
-      <w:bookmarkStart w:id="24" w:name="_Toc506727681"/>
+      <w:bookmarkStart w:id="25" w:name="_Toc506727681"/>
       <w:r>
         <w:rPr>
           <w:rFonts w:cs="Times"/>
           <w:szCs w:val="24"/>
         </w:rPr>
-        <w:lastRenderedPageBreak/>
         <w:t>High-Level Design</w:t>
       </w:r>
-      <w:bookmarkEnd w:id="24"/>
-    </w:p>
-    <w:bookmarkEnd w:id="20"/>
+      <w:bookmarkEnd w:id="25"/>
+    </w:p>
+    <w:p>
+      <w:pPr>
+        <w:rPr>
+          <w:lang w:val="en-US"/>
+        </w:rPr>
+      </w:pPr>
+    </w:p>
+    <w:p>
+      <w:pPr>
+        <w:rPr>
+          <w:lang w:val="en-US"/>
+        </w:rPr>
+      </w:pPr>
+      <w:r>
+        <w:rPr>
+          <w:lang w:val="en-US"/>
+        </w:rPr>
+        <w:t>Class diagrams have had getters and setters omitted</w:t>
+      </w:r>
+      <w:r>
+        <w:rPr>
+          <w:lang w:val="en-US"/>
+        </w:rPr>
+        <w:t>.</w:t>
+      </w:r>
+    </w:p>
+    <w:p>
+      <w:pPr>
+        <w:rPr>
+          <w:lang w:val="en-US"/>
+        </w:rPr>
+      </w:pPr>
+      <w:r>
+        <w:rPr>
+          <w:lang w:val="en-US"/>
+        </w:rPr>
+        <w:t>Built in Java class diagrams are empty</w:t>
+      </w:r>
+    </w:p>
+    <w:p>
+      <w:pPr>
+        <w:rPr>
+          <w:lang w:val="en-US"/>
+        </w:rPr>
+      </w:pPr>
+      <w:r>
+        <w:rPr>
+          <w:lang w:val="en-US"/>
+        </w:rPr>
+        <w:t>Class diagrams expanded upon in another diagram are empty</w:t>
+      </w:r>
+    </w:p>
+    <w:bookmarkEnd w:id="21"/>
     <w:p>
       <w:pPr>
         <w:pStyle w:val="Heading2"/>
@@ -3724,6 +4174,122 @@
     </w:p>
     <w:p>
       <w:pPr>
+        <w:rPr>
+          <w:lang w:val="en-US"/>
+        </w:rPr>
+      </w:pPr>
+    </w:p>
+    <w:p>
+      <w:pPr>
+        <w:rPr>
+          <w:lang w:val="en-US"/>
+        </w:rPr>
+      </w:pPr>
+      <w:r>
+        <w:rPr>
+          <w:noProof/>
+          <w:lang w:val="en-US"/>
+        </w:rPr>
+        <w:drawing>
+          <wp:inline distT="0" distB="0" distL="0" distR="0" wp14:anchorId="17F815D8" wp14:editId="0074E027">
+            <wp:extent cx="4011554" cy="2581275"/>
+            <wp:effectExtent l="0" t="0" r="0" b="0"/>
+            <wp:docPr id="1" name="Picture 1"/>
+            <wp:cNvGraphicFramePr>
+              <a:graphicFrameLocks xmlns:a="http://schemas.openxmlformats.org/drawingml/2006/main" noChangeAspect="1"/>
+            </wp:cNvGraphicFramePr>
+            <a:graphic xmlns:a="http://schemas.openxmlformats.org/drawingml/2006/main">
+              <a:graphicData uri="http://schemas.openxmlformats.org/drawingml/2006/picture">
+                <pic:pic xmlns:pic="http://schemas.openxmlformats.org/drawingml/2006/picture">
+                  <pic:nvPicPr>
+                    <pic:cNvPr id="1" name="State_Chart_Diagram.png"/>
+                    <pic:cNvPicPr/>
+                  </pic:nvPicPr>
+                  <pic:blipFill>
+                    <a:blip r:embed="rId18">
+                      <a:extLst>
+                        <a:ext uri="{28A0092B-C50C-407E-A947-70E740481C1C}">
+                          <a14:useLocalDpi xmlns:a14="http://schemas.microsoft.com/office/drawing/2010/main" val="0"/>
+                        </a:ext>
+                      </a:extLst>
+                    </a:blip>
+                    <a:stretch>
+                      <a:fillRect/>
+                    </a:stretch>
+                  </pic:blipFill>
+                  <pic:spPr>
+                    <a:xfrm>
+                      <a:off x="0" y="0"/>
+                      <a:ext cx="4024207" cy="2589417"/>
+                    </a:xfrm>
+                    <a:prstGeom prst="rect">
+                      <a:avLst/>
+                    </a:prstGeom>
+                  </pic:spPr>
+                </pic:pic>
+              </a:graphicData>
+            </a:graphic>
+          </wp:inline>
+        </w:drawing>
+      </w:r>
+    </w:p>
+    <w:p>
+      <w:pPr>
+        <w:rPr>
+          <w:lang w:val="en-US"/>
+        </w:rPr>
+      </w:pPr>
+      <w:r>
+        <w:rPr>
+          <w:noProof/>
+          <w:lang w:val="en-US"/>
+        </w:rPr>
+        <w:lastRenderedPageBreak/>
+        <w:drawing>
+          <wp:inline distT="0" distB="0" distL="0" distR="0" wp14:anchorId="4F30EF78" wp14:editId="301DFFE1">
+            <wp:extent cx="4457700" cy="3474722"/>
+            <wp:effectExtent l="0" t="0" r="0" b="0"/>
+            <wp:docPr id="2" name="Picture 2"/>
+            <wp:cNvGraphicFramePr>
+              <a:graphicFrameLocks xmlns:a="http://schemas.openxmlformats.org/drawingml/2006/main" noChangeAspect="1"/>
+            </wp:cNvGraphicFramePr>
+            <a:graphic xmlns:a="http://schemas.openxmlformats.org/drawingml/2006/main">
+              <a:graphicData uri="http://schemas.openxmlformats.org/drawingml/2006/picture">
+                <pic:pic xmlns:pic="http://schemas.openxmlformats.org/drawingml/2006/picture">
+                  <pic:nvPicPr>
+                    <pic:cNvPr id="2" name="Game_Loop_Class_Diagram.png"/>
+                    <pic:cNvPicPr/>
+                  </pic:nvPicPr>
+                  <pic:blipFill>
+                    <a:blip r:embed="rId19">
+                      <a:extLst>
+                        <a:ext uri="{28A0092B-C50C-407E-A947-70E740481C1C}">
+                          <a14:useLocalDpi xmlns:a14="http://schemas.microsoft.com/office/drawing/2010/main" val="0"/>
+                        </a:ext>
+                      </a:extLst>
+                    </a:blip>
+                    <a:stretch>
+                      <a:fillRect/>
+                    </a:stretch>
+                  </pic:blipFill>
+                  <pic:spPr>
+                    <a:xfrm>
+                      <a:off x="0" y="0"/>
+                      <a:ext cx="4478387" cy="3490847"/>
+                    </a:xfrm>
+                    <a:prstGeom prst="rect">
+                      <a:avLst/>
+                    </a:prstGeom>
+                  </pic:spPr>
+                </pic:pic>
+              </a:graphicData>
+            </a:graphic>
+          </wp:inline>
+        </w:drawing>
+      </w:r>
+    </w:p>
+    <w:p>
+      <w:pPr>
         <w:pStyle w:val="Heading2"/>
         <w:numPr>
           <w:ilvl w:val="1"/>
@@ -3741,22 +4307,158 @@
           <w:rFonts w:ascii="Times" w:hAnsi="Times" w:cs="Times"/>
           <w:szCs w:val="24"/>
         </w:rPr>
-        <w:t xml:space="preserve">Architecture Component 1: </w:t>
-      </w:r>
-      <w:r>
-        <w:rPr>
-          <w:rFonts w:ascii="Times" w:hAnsi="Times" w:cs="Times"/>
-          <w:szCs w:val="24"/>
-        </w:rPr>
-        <w:t xml:space="preserve">Menu </w:t>
-      </w:r>
-      <w:r>
-        <w:rPr>
-          <w:rFonts w:ascii="Times" w:hAnsi="Times" w:cs="Times"/>
-          <w:szCs w:val="24"/>
-        </w:rPr>
-        <w:t>Model</w:t>
-      </w:r>
+        <w:t xml:space="preserve">Architecture Component </w:t>
+      </w:r>
+      <w:r>
+        <w:rPr>
+          <w:rFonts w:ascii="Times" w:hAnsi="Times" w:cs="Times"/>
+          <w:szCs w:val="24"/>
+        </w:rPr>
+        <w:t>2</w:t>
+      </w:r>
+      <w:r>
+        <w:rPr>
+          <w:rFonts w:ascii="Times" w:hAnsi="Times" w:cs="Times"/>
+          <w:szCs w:val="24"/>
+        </w:rPr>
+        <w:t>: Menu Model</w:t>
+      </w:r>
+    </w:p>
+    <w:p>
+      <w:pPr>
+        <w:rPr>
+          <w:lang w:val="en-US"/>
+        </w:rPr>
+      </w:pPr>
+    </w:p>
+    <w:p>
+      <w:pPr>
+        <w:rPr>
+          <w:lang w:val="en-US"/>
+        </w:rPr>
+      </w:pPr>
+      <w:r>
+        <w:rPr>
+          <w:noProof/>
+          <w:lang w:val="en-US"/>
+        </w:rPr>
+        <w:drawing>
+          <wp:inline distT="0" distB="0" distL="0" distR="0" wp14:anchorId="775C6519" wp14:editId="71E0DFB9">
+            <wp:extent cx="5943600" cy="3722370"/>
+            <wp:effectExtent l="0" t="0" r="0" b="0"/>
+            <wp:docPr id="3" name="Picture 3"/>
+            <wp:cNvGraphicFramePr>
+              <a:graphicFrameLocks xmlns:a="http://schemas.openxmlformats.org/drawingml/2006/main" noChangeAspect="1"/>
+            </wp:cNvGraphicFramePr>
+            <a:graphic xmlns:a="http://schemas.openxmlformats.org/drawingml/2006/main">
+              <a:graphicData uri="http://schemas.openxmlformats.org/drawingml/2006/picture">
+                <pic:pic xmlns:pic="http://schemas.openxmlformats.org/drawingml/2006/picture">
+                  <pic:nvPicPr>
+                    <pic:cNvPr id="3" name="Menu_State_Class_Diagram.png"/>
+                    <pic:cNvPicPr/>
+                  </pic:nvPicPr>
+                  <pic:blipFill>
+                    <a:blip r:embed="rId20">
+                      <a:extLst>
+                        <a:ext uri="{28A0092B-C50C-407E-A947-70E740481C1C}">
+                          <a14:useLocalDpi xmlns:a14="http://schemas.microsoft.com/office/drawing/2010/main" val="0"/>
+                        </a:ext>
+                      </a:extLst>
+                    </a:blip>
+                    <a:stretch>
+                      <a:fillRect/>
+                    </a:stretch>
+                  </pic:blipFill>
+                  <pic:spPr>
+                    <a:xfrm>
+                      <a:off x="0" y="0"/>
+                      <a:ext cx="5943600" cy="3722370"/>
+                    </a:xfrm>
+                    <a:prstGeom prst="rect">
+                      <a:avLst/>
+                    </a:prstGeom>
+                  </pic:spPr>
+                </pic:pic>
+              </a:graphicData>
+            </a:graphic>
+          </wp:inline>
+        </w:drawing>
+      </w:r>
+    </w:p>
+    <w:p>
+      <w:pPr>
+        <w:rPr>
+          <w:lang w:val="en-US"/>
+        </w:rPr>
+      </w:pPr>
+      <w:r>
+        <w:rPr>
+          <w:noProof/>
+          <w:lang w:val="en-US"/>
+        </w:rPr>
+        <w:lastRenderedPageBreak/>
+        <w:drawing>
+          <wp:inline distT="0" distB="0" distL="0" distR="0" wp14:anchorId="6B9348FB" wp14:editId="514D19B4">
+            <wp:extent cx="5943600" cy="2812415"/>
+            <wp:effectExtent l="0" t="0" r="0" b="0"/>
+            <wp:docPr id="4" name="Picture 4"/>
+            <wp:cNvGraphicFramePr>
+              <a:graphicFrameLocks xmlns:a="http://schemas.openxmlformats.org/drawingml/2006/main" noChangeAspect="1"/>
+            </wp:cNvGraphicFramePr>
+            <a:graphic xmlns:a="http://schemas.openxmlformats.org/drawingml/2006/main">
+              <a:graphicData uri="http://schemas.openxmlformats.org/drawingml/2006/picture">
+                <pic:pic xmlns:pic="http://schemas.openxmlformats.org/drawingml/2006/picture">
+                  <pic:nvPicPr>
+                    <pic:cNvPr id="4" name="Use_Case_Diagram.png"/>
+                    <pic:cNvPicPr/>
+                  </pic:nvPicPr>
+                  <pic:blipFill>
+                    <a:blip r:embed="rId21">
+                      <a:extLst>
+                        <a:ext uri="{28A0092B-C50C-407E-A947-70E740481C1C}">
+                          <a14:useLocalDpi xmlns:a14="http://schemas.microsoft.com/office/drawing/2010/main" val="0"/>
+                        </a:ext>
+                      </a:extLst>
+                    </a:blip>
+                    <a:stretch>
+                      <a:fillRect/>
+                    </a:stretch>
+                  </pic:blipFill>
+                  <pic:spPr>
+                    <a:xfrm>
+                      <a:off x="0" y="0"/>
+                      <a:ext cx="5943600" cy="2812415"/>
+                    </a:xfrm>
+                    <a:prstGeom prst="rect">
+                      <a:avLst/>
+                    </a:prstGeom>
+                  </pic:spPr>
+                </pic:pic>
+              </a:graphicData>
+            </a:graphic>
+          </wp:inline>
+        </w:drawing>
+      </w:r>
+    </w:p>
+    <w:p>
+      <w:pPr>
+        <w:rPr>
+          <w:lang w:val="en-US"/>
+        </w:rPr>
+      </w:pPr>
+      <w:r>
+        <w:rPr>
+          <w:lang w:val="en-US"/>
+        </w:rPr>
+        <w:t>Use case is general and implemented in this document as a concept only due to the nature of the standalone project having a single user.</w:t>
+      </w:r>
+    </w:p>
+    <w:p>
+      <w:pPr>
+        <w:rPr>
+          <w:lang w:val="en-US"/>
+        </w:rPr>
+      </w:pPr>
     </w:p>
     <w:p>
       <w:pPr>
@@ -3777,14 +4479,28 @@
           <w:rFonts w:ascii="Times" w:hAnsi="Times" w:cs="Times"/>
           <w:szCs w:val="24"/>
         </w:rPr>
-        <w:t xml:space="preserve">Architecture Component 1: </w:t>
-      </w:r>
-      <w:r>
-        <w:rPr>
-          <w:rFonts w:ascii="Times" w:hAnsi="Times" w:cs="Times"/>
-          <w:szCs w:val="24"/>
-        </w:rPr>
-        <w:t xml:space="preserve">Play State / Spectate </w:t>
+        <w:t xml:space="preserve">Architecture Component </w:t>
+      </w:r>
+      <w:r>
+        <w:rPr>
+          <w:rFonts w:ascii="Times" w:hAnsi="Times" w:cs="Times"/>
+          <w:szCs w:val="24"/>
+        </w:rPr>
+        <w:t>3</w:t>
+      </w:r>
+      <w:r>
+        <w:rPr>
+          <w:rFonts w:ascii="Times" w:hAnsi="Times" w:cs="Times"/>
+          <w:szCs w:val="24"/>
+        </w:rPr>
+        <w:t xml:space="preserve">: Play State </w:t>
+      </w:r>
+      <w:r>
+        <w:rPr>
+          <w:rFonts w:ascii="Times" w:hAnsi="Times" w:cs="Times"/>
+          <w:szCs w:val="24"/>
+        </w:rPr>
+        <w:t xml:space="preserve">/ Replay </w:t>
       </w:r>
       <w:r>
         <w:rPr>
@@ -3793,6 +4509,177 @@
         </w:rPr>
         <w:t>Model</w:t>
       </w:r>
+    </w:p>
+    <w:p>
+      <w:pPr>
+        <w:rPr>
+          <w:lang w:val="en-US"/>
+        </w:rPr>
+      </w:pPr>
+    </w:p>
+    <w:p>
+      <w:pPr>
+        <w:rPr>
+          <w:lang w:val="en-US"/>
+        </w:rPr>
+      </w:pPr>
+      <w:r>
+        <w:rPr>
+          <w:noProof/>
+          <w:lang w:val="en-US"/>
+        </w:rPr>
+        <w:drawing>
+          <wp:inline distT="0" distB="0" distL="0" distR="0" wp14:anchorId="1C79FE21" wp14:editId="0ED2CCDC">
+            <wp:extent cx="5943600" cy="2898140"/>
+            <wp:effectExtent l="0" t="0" r="0" b="0"/>
+            <wp:docPr id="5" name="Picture 5"/>
+            <wp:cNvGraphicFramePr>
+              <a:graphicFrameLocks xmlns:a="http://schemas.openxmlformats.org/drawingml/2006/main" noChangeAspect="1"/>
+            </wp:cNvGraphicFramePr>
+            <a:graphic xmlns:a="http://schemas.openxmlformats.org/drawingml/2006/main">
+              <a:graphicData uri="http://schemas.openxmlformats.org/drawingml/2006/picture">
+                <pic:pic xmlns:pic="http://schemas.openxmlformats.org/drawingml/2006/picture">
+                  <pic:nvPicPr>
+                    <pic:cNvPr id="5" name="Play_State_Diagram.png"/>
+                    <pic:cNvPicPr/>
+                  </pic:nvPicPr>
+                  <pic:blipFill>
+                    <a:blip r:embed="rId22">
+                      <a:extLst>
+                        <a:ext uri="{28A0092B-C50C-407E-A947-70E740481C1C}">
+                          <a14:useLocalDpi xmlns:a14="http://schemas.microsoft.com/office/drawing/2010/main" val="0"/>
+                        </a:ext>
+                      </a:extLst>
+                    </a:blip>
+                    <a:stretch>
+                      <a:fillRect/>
+                    </a:stretch>
+                  </pic:blipFill>
+                  <pic:spPr>
+                    <a:xfrm>
+                      <a:off x="0" y="0"/>
+                      <a:ext cx="5943600" cy="2898140"/>
+                    </a:xfrm>
+                    <a:prstGeom prst="rect">
+                      <a:avLst/>
+                    </a:prstGeom>
+                  </pic:spPr>
+                </pic:pic>
+              </a:graphicData>
+            </a:graphic>
+          </wp:inline>
+        </w:drawing>
+      </w:r>
+    </w:p>
+    <w:p>
+      <w:pPr>
+        <w:rPr>
+          <w:lang w:val="en-US"/>
+        </w:rPr>
+      </w:pPr>
+      <w:proofErr w:type="spellStart"/>
+      <w:r>
+        <w:rPr>
+          <w:lang w:val="en-US"/>
+        </w:rPr>
+        <w:t>PlayState</w:t>
+      </w:r>
+      <w:proofErr w:type="spellEnd"/>
+      <w:r>
+        <w:rPr>
+          <w:lang w:val="en-US"/>
+        </w:rPr>
+        <w:t xml:space="preserve"> and </w:t>
+      </w:r>
+      <w:proofErr w:type="spellStart"/>
+      <w:r>
+        <w:rPr>
+          <w:lang w:val="en-US"/>
+        </w:rPr>
+        <w:t>ReplayState</w:t>
+      </w:r>
+      <w:proofErr w:type="spellEnd"/>
+      <w:r>
+        <w:rPr>
+          <w:lang w:val="en-US"/>
+        </w:rPr>
+        <w:t xml:space="preserve"> will only differ in the implementation of </w:t>
+      </w:r>
+      <w:proofErr w:type="spellStart"/>
+      <w:r>
+        <w:rPr>
+          <w:lang w:val="en-US"/>
+        </w:rPr>
+        <w:t>DButtons</w:t>
+      </w:r>
+      <w:proofErr w:type="spellEnd"/>
+      <w:r>
+        <w:rPr>
+          <w:lang w:val="en-US"/>
+        </w:rPr>
+        <w:t>.</w:t>
+      </w:r>
+    </w:p>
+    <w:p>
+      <w:pPr>
+        <w:rPr>
+          <w:lang w:val="en-US"/>
+        </w:rPr>
+      </w:pPr>
+      <w:proofErr w:type="spellStart"/>
+      <w:r>
+        <w:rPr>
+          <w:lang w:val="en-US"/>
+        </w:rPr>
+        <w:t>PlayState</w:t>
+      </w:r>
+      <w:proofErr w:type="spellEnd"/>
+      <w:r>
+        <w:rPr>
+          <w:lang w:val="en-US"/>
+        </w:rPr>
+        <w:t xml:space="preserve"> also has more fields, as </w:t>
+      </w:r>
+      <w:proofErr w:type="spellStart"/>
+      <w:r>
+        <w:rPr>
+          <w:lang w:val="en-US"/>
+        </w:rPr>
+        <w:t>ReplayState</w:t>
+      </w:r>
+      <w:proofErr w:type="spellEnd"/>
+      <w:r>
+        <w:rPr>
+          <w:lang w:val="en-US"/>
+        </w:rPr>
+        <w:t xml:space="preserve"> will not keep track of timers or specific players; only moves</w:t>
+      </w:r>
+      <w:r>
+        <w:rPr>
+          <w:lang w:val="en-US"/>
+        </w:rPr>
+        <w:t xml:space="preserve"> and the board</w:t>
+      </w:r>
+      <w:r>
+        <w:rPr>
+          <w:lang w:val="en-US"/>
+        </w:rPr>
+        <w:t>.</w:t>
+      </w:r>
+    </w:p>
+    <w:p>
+      <w:pPr>
+        <w:rPr>
+          <w:lang w:val="en-US"/>
+        </w:rPr>
+      </w:pPr>
+    </w:p>
+    <w:p>
+      <w:pPr>
+        <w:rPr>
+          <w:lang w:val="en-US"/>
+        </w:rPr>
+      </w:pPr>
     </w:p>
     <w:p>
       <w:pPr>
@@ -3813,43 +4700,137 @@
           <w:rFonts w:ascii="Times" w:hAnsi="Times" w:cs="Times"/>
           <w:szCs w:val="24"/>
         </w:rPr>
-        <w:t xml:space="preserve">Architecture Component 1: </w:t>
-      </w:r>
-      <w:r>
-        <w:rPr>
-          <w:rFonts w:ascii="Times" w:hAnsi="Times" w:cs="Times"/>
-          <w:szCs w:val="24"/>
-        </w:rPr>
-        <w:t>Piece / Board Model</w:t>
-      </w:r>
-      <w:bookmarkStart w:id="25" w:name="_GoBack"/>
-      <w:bookmarkEnd w:id="25"/>
-    </w:p>
-    <w:p>
-      <w:pPr>
-        <w:rPr>
-          <w:lang w:val="en-US"/>
-        </w:rPr>
-      </w:pPr>
-    </w:p>
-    <w:p>
-      <w:pPr>
-        <w:rPr>
-          <w:lang w:val="en-US"/>
-        </w:rPr>
-      </w:pPr>
-    </w:p>
-    <w:p>
-      <w:pPr>
-        <w:rPr>
-          <w:sz w:val="24"/>
-          <w:lang w:val="en-US"/>
-        </w:rPr>
-      </w:pPr>
+        <w:lastRenderedPageBreak/>
+        <w:t xml:space="preserve">Architecture Component </w:t>
+      </w:r>
+      <w:r>
+        <w:rPr>
+          <w:rFonts w:ascii="Times" w:hAnsi="Times" w:cs="Times"/>
+          <w:szCs w:val="24"/>
+        </w:rPr>
+        <w:t>4</w:t>
+      </w:r>
+      <w:r>
+        <w:rPr>
+          <w:rFonts w:ascii="Times" w:hAnsi="Times" w:cs="Times"/>
+          <w:szCs w:val="24"/>
+        </w:rPr>
+        <w:t>: Piece / Board Model</w:t>
+      </w:r>
+    </w:p>
+    <w:p>
+      <w:pPr>
+        <w:rPr>
+          <w:lang w:val="en-US"/>
+        </w:rPr>
+      </w:pPr>
+    </w:p>
+    <w:p>
+      <w:pPr>
+        <w:rPr>
+          <w:sz w:val="24"/>
+          <w:lang w:val="en-US"/>
+        </w:rPr>
+      </w:pPr>
+      <w:r>
+        <w:rPr>
+          <w:noProof/>
+          <w:sz w:val="24"/>
+          <w:lang w:val="en-US"/>
+        </w:rPr>
+        <w:drawing>
+          <wp:inline distT="0" distB="0" distL="0" distR="0" wp14:anchorId="2D313BDE" wp14:editId="21CC576A">
+            <wp:extent cx="5895975" cy="4227968"/>
+            <wp:effectExtent l="0" t="0" r="0" b="0"/>
+            <wp:docPr id="6" name="Picture 6"/>
+            <wp:cNvGraphicFramePr>
+              <a:graphicFrameLocks xmlns:a="http://schemas.openxmlformats.org/drawingml/2006/main" noChangeAspect="1"/>
+            </wp:cNvGraphicFramePr>
+            <a:graphic xmlns:a="http://schemas.openxmlformats.org/drawingml/2006/main">
+              <a:graphicData uri="http://schemas.openxmlformats.org/drawingml/2006/picture">
+                <pic:pic xmlns:pic="http://schemas.openxmlformats.org/drawingml/2006/picture">
+                  <pic:nvPicPr>
+                    <pic:cNvPr id="6" name="Board_Piece_Players_Class_Diagram.png"/>
+                    <pic:cNvPicPr/>
+                  </pic:nvPicPr>
+                  <pic:blipFill>
+                    <a:blip r:embed="rId23">
+                      <a:extLst>
+                        <a:ext uri="{28A0092B-C50C-407E-A947-70E740481C1C}">
+                          <a14:useLocalDpi xmlns:a14="http://schemas.microsoft.com/office/drawing/2010/main" val="0"/>
+                        </a:ext>
+                      </a:extLst>
+                    </a:blip>
+                    <a:stretch>
+                      <a:fillRect/>
+                    </a:stretch>
+                  </pic:blipFill>
+                  <pic:spPr>
+                    <a:xfrm>
+                      <a:off x="0" y="0"/>
+                      <a:ext cx="5902700" cy="4232790"/>
+                    </a:xfrm>
+                    <a:prstGeom prst="rect">
+                      <a:avLst/>
+                    </a:prstGeom>
+                  </pic:spPr>
+                </pic:pic>
+              </a:graphicData>
+            </a:graphic>
+          </wp:inline>
+        </w:drawing>
+      </w:r>
+    </w:p>
+    <w:p>
+      <w:pPr>
+        <w:rPr>
+          <w:sz w:val="24"/>
+          <w:lang w:val="en-US"/>
+        </w:rPr>
+      </w:pPr>
+      <w:r>
+        <w:rPr>
+          <w:sz w:val="24"/>
+          <w:lang w:val="en-US"/>
+        </w:rPr>
+        <w:t xml:space="preserve">Although Chess Chaos will not have network multiplayer, the Human class will be implemented with networking in mind, having an </w:t>
+      </w:r>
+      <w:proofErr w:type="spellStart"/>
+      <w:r>
+        <w:rPr>
+          <w:sz w:val="24"/>
+          <w:lang w:val="en-US"/>
+        </w:rPr>
+        <w:t>InputManager</w:t>
+      </w:r>
+      <w:proofErr w:type="spellEnd"/>
+      <w:r>
+        <w:rPr>
+          <w:sz w:val="24"/>
+          <w:lang w:val="en-US"/>
+        </w:rPr>
+        <w:t xml:space="preserve"> passed to it instead of using </w:t>
+      </w:r>
+      <w:proofErr w:type="spellStart"/>
+      <w:r>
+        <w:rPr>
+          <w:sz w:val="24"/>
+          <w:lang w:val="en-US"/>
+        </w:rPr>
+        <w:t>InputManager</w:t>
+      </w:r>
+      <w:proofErr w:type="spellEnd"/>
+      <w:r>
+        <w:rPr>
+          <w:sz w:val="24"/>
+          <w:lang w:val="en-US"/>
+        </w:rPr>
+        <w:t xml:space="preserve"> in a static context.</w:t>
+      </w:r>
     </w:p>
     <w:sectPr>
-      <w:headerReference w:type="default" r:id="rId18"/>
-      <w:footerReference w:type="default" r:id="rId19"/>
+      <w:headerReference w:type="default" r:id="rId24"/>
+      <w:footerReference w:type="default" r:id="rId25"/>
       <w:pgSz w:w="12240" w:h="15840" w:code="1"/>
       <w:pgMar w:top="1440" w:right="1440" w:bottom="1440" w:left="1440" w:header="864" w:footer="864" w:gutter="0"/>
       <w:pgNumType w:start="1"/>
@@ -3934,14 +4915,27 @@
       <w:pStyle w:val="Footer"/>
       <w:jc w:val="center"/>
     </w:pPr>
-    <w:fldSimple w:instr=" FILENAME  \* MERGEFORMAT ">
-      <w:r>
-        <w:rPr>
-          <w:noProof/>
-        </w:rPr>
-        <w:t>SDS3_Template.doc</w:t>
-      </w:r>
-    </w:fldSimple>
+    <w:r>
+      <w:fldChar w:fldCharType="begin"/>
+    </w:r>
+    <w:r>
+      <w:instrText xml:space="preserve"> FILENAME  \* MERGEFORMAT </w:instrText>
+    </w:r>
+    <w:r>
+      <w:fldChar w:fldCharType="separate"/>
+    </w:r>
+    <w:r>
+      <w:rPr>
+        <w:noProof/>
+      </w:rPr>
+      <w:t>SDS3_Template.doc</w:t>
+    </w:r>
+    <w:r>
+      <w:rPr>
+        <w:noProof/>
+      </w:rPr>
+      <w:fldChar w:fldCharType="end"/>
+    </w:r>
     <w:r>
       <w:t xml:space="preserve"> (</w:t>
     </w:r>
@@ -3958,7 +4952,7 @@
       <w:rPr>
         <w:noProof/>
       </w:rPr>
-      <w:t>02/18/18</w:t>
+      <w:t>03/17/18</w:t>
     </w:r>
     <w:r>
       <w:fldChar w:fldCharType="end"/>
@@ -4217,7 +5211,7 @@
         <wp:inline distT="0" distB="0" distL="0" distR="0" wp14:anchorId="269AB363" wp14:editId="1430DEDA">
           <wp:extent cx="1123950" cy="285750"/>
           <wp:effectExtent l="0" t="0" r="0" b="0"/>
-          <wp:docPr id="20" name="Picture 20"/>
+          <wp:docPr id="7" name="Picture 7"/>
           <wp:cNvGraphicFramePr>
             <a:graphicFrameLocks xmlns:a="http://schemas.openxmlformats.org/drawingml/2006/main" noChangeAspect="1"/>
           </wp:cNvGraphicFramePr>
@@ -4288,11 +5282,21 @@
     <w:r>
       <w:t xml:space="preserve"> </w:t>
     </w:r>
-    <w:fldSimple w:instr=" SUBJECT  \* MERGEFORMAT ">
-      <w:r>
-        <w:t>Software Design Specification</w:t>
-      </w:r>
-    </w:fldSimple>
+    <w:r>
+      <w:fldChar w:fldCharType="begin"/>
+    </w:r>
+    <w:r>
+      <w:instrText xml:space="preserve"> SUBJECT  \* MERGEFORMAT </w:instrText>
+    </w:r>
+    <w:r>
+      <w:fldChar w:fldCharType="separate"/>
+    </w:r>
+    <w:r>
+      <w:t>Software Design Specification</w:t>
+    </w:r>
+    <w:r>
+      <w:fldChar w:fldCharType="end"/>
+    </w:r>
   </w:p>
 </w:hdr>
 </file>
@@ -6144,7 +7148,7 @@
 </file>
 
 <file path=customXml/itemProps1.xml><?xml version="1.0" encoding="utf-8"?>
-<ds:datastoreItem xmlns:ds="http://schemas.openxmlformats.org/officeDocument/2006/customXml" ds:itemID="{40AC7A6E-1B30-4EA5-B1BA-106746371627}">
+<ds:datastoreItem xmlns:ds="http://schemas.openxmlformats.org/officeDocument/2006/customXml" ds:itemID="{6615B7AB-167D-4D8E-BD16-FFF618B4DB47}">
   <ds:schemaRefs>
     <ds:schemaRef ds:uri="http://schemas.openxmlformats.org/officeDocument/2006/bibliography"/>
   </ds:schemaRefs>

</xml_diff>

<commit_message>
Updated Board and MoveSet setting and getting
Made massive changes to the board and the way moves are generated and operated.
As is the nature of waterfall, these changes had to be made in the SDD first, and then done in the code.

The following changes were made this patch
- Created MoveSet class in charge of keeping track of possible moves and making sure possible moves are allowed.
- Updated Board to successfully integrate new MoveSet
- Updated getPossibleMoves for all pieces

Still needed in MoveSets:
- Castling
- *Bug* En Passant works as intended in every way except for removing the targeted piece when the move is performed.
</commit_message>
<xml_diff>
--- a/Drew_Grubb_Chess/Software Design Document/SDD_Drew_Grubb_Chess.docx
+++ b/Drew_Grubb_Chess/Software Design Document/SDD_Drew_Grubb_Chess.docx
@@ -115,15 +115,7 @@
         <w:rPr>
           <w:rFonts w:ascii="Times New Roman" w:hAnsi="Times New Roman"/>
         </w:rPr>
-        <w:t>Drew</w:t>
-      </w:r>
-      <w:bookmarkStart w:id="0" w:name="_GoBack"/>
-      <w:bookmarkEnd w:id="0"/>
-      <w:r>
-        <w:rPr>
-          <w:rFonts w:ascii="Times New Roman" w:hAnsi="Times New Roman"/>
-        </w:rPr>
-        <w:t xml:space="preserve"> Grubb</w:t>
+        <w:t>Drew Grubb</w:t>
       </w:r>
     </w:p>
     <w:p>
@@ -211,11 +203,11 @@
           <w:szCs w:val="24"/>
         </w:rPr>
       </w:pPr>
-      <w:bookmarkStart w:id="1" w:name="_Toc107858165"/>
-      <w:bookmarkStart w:id="2" w:name="_Toc112092349"/>
-      <w:bookmarkStart w:id="3" w:name="_Toc116314000"/>
-      <w:bookmarkStart w:id="4" w:name="_Toc117484242"/>
-      <w:bookmarkStart w:id="5" w:name="_Toc506727670"/>
+      <w:bookmarkStart w:id="0" w:name="_Toc107858165"/>
+      <w:bookmarkStart w:id="1" w:name="_Toc112092349"/>
+      <w:bookmarkStart w:id="2" w:name="_Toc116314000"/>
+      <w:bookmarkStart w:id="3" w:name="_Toc117484242"/>
+      <w:bookmarkStart w:id="4" w:name="_Toc506727670"/>
       <w:r>
         <w:rPr>
           <w:rFonts w:cs="Times"/>
@@ -233,11 +225,11 @@
         </w:rPr>
         <w:t>Contents</w:t>
       </w:r>
+      <w:bookmarkEnd w:id="0"/>
       <w:bookmarkEnd w:id="1"/>
       <w:bookmarkEnd w:id="2"/>
       <w:bookmarkEnd w:id="3"/>
       <w:bookmarkEnd w:id="4"/>
-      <w:bookmarkEnd w:id="5"/>
     </w:p>
     <w:p>
       <w:pPr>
@@ -1634,8 +1626,8 @@
           <w:szCs w:val="24"/>
         </w:rPr>
       </w:pPr>
-      <w:bookmarkStart w:id="6" w:name="_Toc517668538"/>
-      <w:bookmarkStart w:id="7" w:name="_Toc506727672"/>
+      <w:bookmarkStart w:id="5" w:name="_Toc517668538"/>
+      <w:bookmarkStart w:id="6" w:name="_Toc506727672"/>
       <w:r>
         <w:rPr>
           <w:rFonts w:cs="Times"/>
@@ -1644,8 +1636,8 @@
         <w:lastRenderedPageBreak/>
         <w:t>Introduction</w:t>
       </w:r>
+      <w:bookmarkEnd w:id="5"/>
       <w:bookmarkEnd w:id="6"/>
-      <w:bookmarkEnd w:id="7"/>
     </w:p>
     <w:p>
       <w:pPr>
@@ -1661,8 +1653,8 @@
           <w:szCs w:val="24"/>
         </w:rPr>
       </w:pPr>
-      <w:bookmarkStart w:id="8" w:name="_Toc506727673"/>
-      <w:bookmarkStart w:id="9" w:name="_Toc517668539"/>
+      <w:bookmarkStart w:id="7" w:name="_Toc506727673"/>
+      <w:bookmarkStart w:id="8" w:name="_Toc517668539"/>
       <w:r>
         <w:rPr>
           <w:rFonts w:ascii="Times" w:hAnsi="Times" w:cs="Times"/>
@@ -1670,7 +1662,7 @@
         </w:rPr>
         <w:t>Purpose</w:t>
       </w:r>
-      <w:bookmarkEnd w:id="8"/>
+      <w:bookmarkEnd w:id="7"/>
     </w:p>
     <w:p>
       <w:pPr>
@@ -1723,7 +1715,7 @@
           <w:szCs w:val="24"/>
         </w:rPr>
       </w:pPr>
-      <w:bookmarkStart w:id="10" w:name="_Toc506727674"/>
+      <w:bookmarkStart w:id="9" w:name="_Toc506727674"/>
       <w:r>
         <w:rPr>
           <w:rFonts w:ascii="Times" w:hAnsi="Times" w:cs="Times"/>
@@ -1731,9 +1723,9 @@
         </w:rPr>
         <w:t>System Overview</w:t>
       </w:r>
-      <w:bookmarkStart w:id="11" w:name="_Toc517251108"/>
+      <w:bookmarkStart w:id="10" w:name="_Toc517251108"/>
+      <w:bookmarkEnd w:id="8"/>
       <w:bookmarkEnd w:id="9"/>
-      <w:bookmarkEnd w:id="10"/>
     </w:p>
     <w:p>
       <w:pPr>
@@ -2253,27 +2245,27 @@
           <w:szCs w:val="24"/>
         </w:rPr>
       </w:pPr>
-      <w:bookmarkStart w:id="12" w:name="_Toc517251109"/>
-      <w:bookmarkStart w:id="13" w:name="_Toc517668543"/>
-      <w:bookmarkStart w:id="14" w:name="_Toc506727675"/>
+      <w:bookmarkStart w:id="11" w:name="_Toc517251109"/>
+      <w:bookmarkStart w:id="12" w:name="_Toc517668543"/>
+      <w:bookmarkStart w:id="13" w:name="_Toc506727675"/>
+      <w:bookmarkEnd w:id="10"/>
+      <w:r>
+        <w:rPr>
+          <w:rFonts w:ascii="Times" w:hAnsi="Times" w:cs="Times"/>
+          <w:szCs w:val="24"/>
+        </w:rPr>
+        <w:t>Definitions, Acronyms</w:t>
+      </w:r>
       <w:bookmarkEnd w:id="11"/>
-      <w:r>
-        <w:rPr>
-          <w:rFonts w:ascii="Times" w:hAnsi="Times" w:cs="Times"/>
-          <w:szCs w:val="24"/>
-        </w:rPr>
-        <w:t>Definitions, Acronyms</w:t>
-      </w:r>
       <w:bookmarkEnd w:id="12"/>
+      <w:r>
+        <w:rPr>
+          <w:rFonts w:ascii="Times" w:hAnsi="Times" w:cs="Times"/>
+          <w:szCs w:val="24"/>
+        </w:rPr>
+        <w:t xml:space="preserve"> and Abbreviations</w:t>
+      </w:r>
       <w:bookmarkEnd w:id="13"/>
-      <w:r>
-        <w:rPr>
-          <w:rFonts w:ascii="Times" w:hAnsi="Times" w:cs="Times"/>
-          <w:szCs w:val="24"/>
-        </w:rPr>
-        <w:t xml:space="preserve"> and Abbreviations</w:t>
-      </w:r>
-      <w:bookmarkEnd w:id="14"/>
     </w:p>
     <w:p>
       <w:pPr>
@@ -2888,8 +2880,8 @@
           <w:szCs w:val="24"/>
         </w:rPr>
       </w:pPr>
-      <w:bookmarkStart w:id="15" w:name="_Toc517668542"/>
-      <w:bookmarkStart w:id="16" w:name="_Toc506727676"/>
+      <w:bookmarkStart w:id="14" w:name="_Toc517668542"/>
+      <w:bookmarkStart w:id="15" w:name="_Toc506727676"/>
       <w:r>
         <w:rPr>
           <w:rFonts w:ascii="Times" w:hAnsi="Times" w:cs="Times"/>
@@ -2897,8 +2889,8 @@
         </w:rPr>
         <w:t>Supporting Materials</w:t>
       </w:r>
+      <w:bookmarkEnd w:id="14"/>
       <w:bookmarkEnd w:id="15"/>
-      <w:bookmarkEnd w:id="16"/>
     </w:p>
     <w:p>
       <w:pPr>
@@ -3199,7 +3191,7 @@
           <w:szCs w:val="24"/>
         </w:rPr>
       </w:pPr>
-      <w:bookmarkStart w:id="17" w:name="_Toc506727677"/>
+      <w:bookmarkStart w:id="16" w:name="_Toc506727677"/>
       <w:r>
         <w:rPr>
           <w:rFonts w:ascii="Times" w:hAnsi="Times" w:cs="Times"/>
@@ -3208,7 +3200,7 @@
         <w:lastRenderedPageBreak/>
         <w:t>Document Overview</w:t>
       </w:r>
-      <w:bookmarkEnd w:id="17"/>
+      <w:bookmarkEnd w:id="16"/>
     </w:p>
     <w:p>
       <w:pPr>
@@ -3261,10 +3253,10 @@
           <w:szCs w:val="24"/>
         </w:rPr>
       </w:pPr>
-      <w:bookmarkStart w:id="18" w:name="_Toc517668555"/>
-      <w:bookmarkStart w:id="19" w:name="_Toc523123114"/>
-      <w:bookmarkStart w:id="20" w:name="_Toc506727678"/>
-      <w:bookmarkStart w:id="21" w:name="_Toc517668560"/>
+      <w:bookmarkStart w:id="17" w:name="_Toc517668555"/>
+      <w:bookmarkStart w:id="18" w:name="_Toc523123114"/>
+      <w:bookmarkStart w:id="19" w:name="_Toc506727678"/>
+      <w:bookmarkStart w:id="20" w:name="_Toc517668560"/>
       <w:r>
         <w:rPr>
           <w:rFonts w:cs="Times"/>
@@ -3272,9 +3264,9 @@
         </w:rPr>
         <w:t>Architecture</w:t>
       </w:r>
+      <w:bookmarkEnd w:id="17"/>
       <w:bookmarkEnd w:id="18"/>
       <w:bookmarkEnd w:id="19"/>
-      <w:bookmarkEnd w:id="20"/>
     </w:p>
     <w:p>
       <w:pPr>
@@ -3380,9 +3372,9 @@
           <w:szCs w:val="24"/>
         </w:rPr>
       </w:pPr>
-      <w:bookmarkStart w:id="22" w:name="_Toc523123115"/>
-      <w:bookmarkStart w:id="23" w:name="_Toc506727679"/>
-      <w:bookmarkStart w:id="24" w:name="_Toc517668556"/>
+      <w:bookmarkStart w:id="21" w:name="_Toc523123115"/>
+      <w:bookmarkStart w:id="22" w:name="_Toc506727679"/>
+      <w:bookmarkStart w:id="23" w:name="_Toc517668556"/>
       <w:r>
         <w:rPr>
           <w:rFonts w:cs="Times"/>
@@ -3391,8 +3383,8 @@
         </w:rPr>
         <w:t>Overview</w:t>
       </w:r>
+      <w:bookmarkEnd w:id="21"/>
       <w:bookmarkEnd w:id="22"/>
-      <w:bookmarkEnd w:id="23"/>
     </w:p>
     <w:p>
       <w:pPr>
@@ -3452,7 +3444,7 @@
         <w:t>Pieces are rendered after all updating so that the visual display does not negatively affect the player’s perception of the current board state (For example, if a player moves a piece the loop render is immediately updated instead of on the next frame).</w:t>
       </w:r>
     </w:p>
-    <w:bookmarkEnd w:id="24"/>
+    <w:bookmarkEnd w:id="23"/>
     <w:p>
       <w:pPr>
         <w:pStyle w:val="Heading1"/>
@@ -3970,7 +3962,21 @@
           <w:sz w:val="24"/>
           <w:lang w:val="en-US"/>
         </w:rPr>
-        <w:t xml:space="preserve"> and image file. Some pieces also have different move sets if they have not already moved.</w:t>
+        <w:t xml:space="preserve"> and image file. Some pieces also have different move sets if they have not already moved</w:t>
+      </w:r>
+      <w:r>
+        <w:rPr>
+          <w:sz w:val="24"/>
+          <w:lang w:val="en-US"/>
+        </w:rPr>
+        <w:t>, such as the Pawn or the King</w:t>
+      </w:r>
+      <w:r>
+        <w:rPr>
+          <w:sz w:val="24"/>
+          <w:lang w:val="en-US"/>
+        </w:rPr>
+        <w:t>.</w:t>
       </w:r>
     </w:p>
     <w:p>
@@ -3986,7 +3992,37 @@
           <w:lang w:val="en-US"/>
         </w:rPr>
         <w:lastRenderedPageBreak/>
-        <w:t>Moves are kept within a LinkedList of class Move</w:t>
+        <w:t>Moves are kept within a</w:t>
+      </w:r>
+      <w:r>
+        <w:rPr>
+          <w:sz w:val="24"/>
+          <w:lang w:val="en-US"/>
+        </w:rPr>
+        <w:t xml:space="preserve"> custom</w:t>
+      </w:r>
+      <w:r>
+        <w:rPr>
+          <w:sz w:val="24"/>
+          <w:lang w:val="en-US"/>
+        </w:rPr>
+        <w:t xml:space="preserve"> </w:t>
+      </w:r>
+      <w:proofErr w:type="spellStart"/>
+      <w:r>
+        <w:rPr>
+          <w:sz w:val="24"/>
+          <w:lang w:val="en-US"/>
+        </w:rPr>
+        <w:t>MoveSet</w:t>
+      </w:r>
+      <w:proofErr w:type="spellEnd"/>
+      <w:r>
+        <w:rPr>
+          <w:sz w:val="24"/>
+          <w:lang w:val="en-US"/>
+        </w:rPr>
+        <w:t>.</w:t>
       </w:r>
     </w:p>
     <w:p>
@@ -4043,35 +4079,22 @@
           <w:lang w:val="en-US"/>
         </w:rPr>
       </w:pPr>
-    </w:p>
-    <w:p>
-      <w:pPr>
-        <w:rPr>
-          <w:sz w:val="24"/>
-          <w:lang w:val="en-US"/>
-        </w:rPr>
-      </w:pPr>
-      <w:r>
-        <w:rPr>
-          <w:sz w:val="24"/>
-          <w:lang w:val="en-US"/>
-        </w:rPr>
-        <w:t xml:space="preserve">The Board class handles the interaction between the user and the pieces in a 2D </w:t>
-      </w:r>
-      <w:r>
-        <w:rPr>
-          <w:sz w:val="24"/>
-          <w:lang w:val="en-US"/>
-        </w:rPr>
-        <w:t>Piece</w:t>
-      </w:r>
-      <w:r>
-        <w:rPr>
-          <w:sz w:val="24"/>
-          <w:lang w:val="en-US"/>
-        </w:rPr>
-        <w:t xml:space="preserve"> matrix.</w:t>
-      </w:r>
+      <w:r>
+        <w:rPr>
+          <w:sz w:val="24"/>
+          <w:lang w:val="en-US"/>
+        </w:rPr>
+        <w:t xml:space="preserve">The Board class handles the </w:t>
+      </w:r>
+      <w:r>
+        <w:rPr>
+          <w:sz w:val="24"/>
+          <w:lang w:val="en-US"/>
+        </w:rPr>
+        <w:t>movement of pieces within the 2D piece matrix and also keeps track of the state of the game.</w:t>
+      </w:r>
+      <w:bookmarkStart w:id="24" w:name="_GoBack"/>
+      <w:bookmarkEnd w:id="24"/>
     </w:p>
     <w:p>
       <w:pPr>
@@ -4149,7 +4172,7 @@
         <w:t>Class diagrams expanded upon in another diagram are empty</w:t>
       </w:r>
     </w:p>
-    <w:bookmarkEnd w:id="21"/>
+    <w:bookmarkEnd w:id="20"/>
     <w:p>
       <w:pPr>
         <w:pStyle w:val="Heading2"/>
@@ -4603,7 +4626,7 @@
         <w:rPr>
           <w:lang w:val="en-US"/>
         </w:rPr>
-        <w:t xml:space="preserve"> will only differ in the implementation of </w:t>
+        <w:t xml:space="preserve"> will differ in the implementation of </w:t>
       </w:r>
       <w:proofErr w:type="spellStart"/>
       <w:r>
@@ -4735,9 +4758,71 @@
       <w:r>
         <w:rPr>
           <w:noProof/>
-          <w:sz w:val="24"/>
-          <w:lang w:val="en-US"/>
-        </w:rPr>
+        </w:rPr>
+        <w:drawing>
+          <wp:inline distT="0" distB="0" distL="0" distR="0" wp14:anchorId="5DCB1C9E" wp14:editId="28E7BAFC">
+            <wp:extent cx="6000750" cy="4752644"/>
+            <wp:effectExtent l="0" t="0" r="0" b="0"/>
+            <wp:docPr id="8" name="Picture 8"/>
+            <wp:cNvGraphicFramePr>
+              <a:graphicFrameLocks xmlns:a="http://schemas.openxmlformats.org/drawingml/2006/main" noChangeAspect="1"/>
+            </wp:cNvGraphicFramePr>
+            <a:graphic xmlns:a="http://schemas.openxmlformats.org/drawingml/2006/main">
+              <a:graphicData uri="http://schemas.openxmlformats.org/drawingml/2006/picture">
+                <pic:pic xmlns:pic="http://schemas.openxmlformats.org/drawingml/2006/picture">
+                  <pic:nvPicPr>
+                    <pic:cNvPr id="0" name="Picture 1"/>
+                    <pic:cNvPicPr>
+                      <a:picLocks noChangeAspect="1" noChangeArrowheads="1"/>
+                    </pic:cNvPicPr>
+                  </pic:nvPicPr>
+                  <pic:blipFill>
+                    <a:blip r:embed="rId23">
+                      <a:extLst>
+                        <a:ext uri="{28A0092B-C50C-407E-A947-70E740481C1C}">
+                          <a14:useLocalDpi xmlns:a14="http://schemas.microsoft.com/office/drawing/2010/main" val="0"/>
+                        </a:ext>
+                      </a:extLst>
+                    </a:blip>
+                    <a:srcRect/>
+                    <a:stretch>
+                      <a:fillRect/>
+                    </a:stretch>
+                  </pic:blipFill>
+                  <pic:spPr bwMode="auto">
+                    <a:xfrm>
+                      <a:off x="0" y="0"/>
+                      <a:ext cx="6018089" cy="4766377"/>
+                    </a:xfrm>
+                    <a:prstGeom prst="rect">
+                      <a:avLst/>
+                    </a:prstGeom>
+                    <a:noFill/>
+                    <a:ln>
+                      <a:noFill/>
+                    </a:ln>
+                  </pic:spPr>
+                </pic:pic>
+              </a:graphicData>
+            </a:graphic>
+          </wp:inline>
+        </w:drawing>
+      </w:r>
+    </w:p>
+    <w:p>
+      <w:pPr>
+        <w:rPr>
+          <w:sz w:val="24"/>
+          <w:lang w:val="en-US"/>
+        </w:rPr>
+      </w:pPr>
+      <w:r>
+        <w:rPr>
+          <w:noProof/>
+          <w:sz w:val="24"/>
+          <w:lang w:val="en-US"/>
+        </w:rPr>
+        <w:lastRenderedPageBreak/>
         <w:drawing>
           <wp:inline distT="0" distB="0" distL="0" distR="0" wp14:anchorId="2D313BDE" wp14:editId="21CC576A">
             <wp:extent cx="5895975" cy="4227968"/>
@@ -4754,7 +4839,7 @@
                     <pic:cNvPicPr/>
                   </pic:nvPicPr>
                   <pic:blipFill>
-                    <a:blip r:embed="rId23">
+                    <a:blip r:embed="rId24">
                       <a:extLst>
                         <a:ext uri="{28A0092B-C50C-407E-A947-70E740481C1C}">
                           <a14:useLocalDpi xmlns:a14="http://schemas.microsoft.com/office/drawing/2010/main" val="0"/>
@@ -4829,8 +4914,8 @@
       </w:r>
     </w:p>
     <w:sectPr>
-      <w:headerReference w:type="default" r:id="rId24"/>
-      <w:footerReference w:type="default" r:id="rId25"/>
+      <w:headerReference w:type="default" r:id="rId25"/>
+      <w:footerReference w:type="default" r:id="rId26"/>
       <w:pgSz w:w="12240" w:h="15840" w:code="1"/>
       <w:pgMar w:top="1440" w:right="1440" w:bottom="1440" w:left="1440" w:header="864" w:footer="864" w:gutter="0"/>
       <w:pgNumType w:start="1"/>
@@ -4952,7 +5037,7 @@
       <w:rPr>
         <w:noProof/>
       </w:rPr>
-      <w:t>03/17/18</w:t>
+      <w:t>03/26/18</w:t>
     </w:r>
     <w:r>
       <w:fldChar w:fldCharType="end"/>
@@ -7148,7 +7233,7 @@
 </file>
 
 <file path=customXml/itemProps1.xml><?xml version="1.0" encoding="utf-8"?>
-<ds:datastoreItem xmlns:ds="http://schemas.openxmlformats.org/officeDocument/2006/customXml" ds:itemID="{6615B7AB-167D-4D8E-BD16-FFF618B4DB47}">
+<ds:datastoreItem xmlns:ds="http://schemas.openxmlformats.org/officeDocument/2006/customXml" ds:itemID="{309DEB90-25AE-497A-96F1-1EEFEFDAFF75}">
   <ds:schemaRefs>
     <ds:schemaRef ds:uri="http://schemas.openxmlformats.org/officeDocument/2006/bibliography"/>
   </ds:schemaRefs>

</xml_diff>

<commit_message>
Finalized SDD for Project Finale
</commit_message>
<xml_diff>
--- a/Drew_Grubb_Chess/Software Design Document/SDD_Drew_Grubb_Chess.docx
+++ b/Drew_Grubb_Chess/Software Design Document/SDD_Drew_Grubb_Chess.docx
@@ -41,6 +41,15 @@
           <w:sz w:val="60"/>
         </w:rPr>
         <w:br/>
+      </w:r>
+      <w:bookmarkStart w:id="0" w:name="_GoBack"/>
+      <w:bookmarkEnd w:id="0"/>
+      <w:r>
+        <w:rPr>
+          <w:rFonts w:ascii="Times New Roman" w:hAnsi="Times New Roman" w:cs="Times New Roman"/>
+          <w:b/>
+          <w:sz w:val="60"/>
+        </w:rPr>
         <w:t>Document</w:t>
       </w:r>
     </w:p>
@@ -203,11 +212,11 @@
           <w:szCs w:val="24"/>
         </w:rPr>
       </w:pPr>
-      <w:bookmarkStart w:id="0" w:name="_Toc107858165"/>
-      <w:bookmarkStart w:id="1" w:name="_Toc112092349"/>
-      <w:bookmarkStart w:id="2" w:name="_Toc116314000"/>
-      <w:bookmarkStart w:id="3" w:name="_Toc117484242"/>
-      <w:bookmarkStart w:id="4" w:name="_Toc506727670"/>
+      <w:bookmarkStart w:id="1" w:name="_Toc107858165"/>
+      <w:bookmarkStart w:id="2" w:name="_Toc112092349"/>
+      <w:bookmarkStart w:id="3" w:name="_Toc116314000"/>
+      <w:bookmarkStart w:id="4" w:name="_Toc117484242"/>
+      <w:bookmarkStart w:id="5" w:name="_Toc506727670"/>
       <w:r>
         <w:rPr>
           <w:rFonts w:cs="Times"/>
@@ -225,11 +234,11 @@
         </w:rPr>
         <w:t>Contents</w:t>
       </w:r>
-      <w:bookmarkEnd w:id="0"/>
       <w:bookmarkEnd w:id="1"/>
       <w:bookmarkEnd w:id="2"/>
       <w:bookmarkEnd w:id="3"/>
       <w:bookmarkEnd w:id="4"/>
+      <w:bookmarkEnd w:id="5"/>
     </w:p>
     <w:p>
       <w:pPr>
@@ -322,7 +331,6 @@
       <w:r>
         <w:rPr>
           <w:rFonts w:ascii="Times" w:hAnsi="Times" w:cs="Times"/>
-          <w:caps w:val="0"/>
           <w:noProof/>
           <w:sz w:val="24"/>
         </w:rPr>
@@ -1626,8 +1634,8 @@
           <w:szCs w:val="24"/>
         </w:rPr>
       </w:pPr>
-      <w:bookmarkStart w:id="5" w:name="_Toc517668538"/>
-      <w:bookmarkStart w:id="6" w:name="_Toc506727672"/>
+      <w:bookmarkStart w:id="6" w:name="_Toc517668538"/>
+      <w:bookmarkStart w:id="7" w:name="_Toc506727672"/>
       <w:r>
         <w:rPr>
           <w:rFonts w:cs="Times"/>
@@ -1636,8 +1644,8 @@
         <w:lastRenderedPageBreak/>
         <w:t>Introduction</w:t>
       </w:r>
-      <w:bookmarkEnd w:id="5"/>
       <w:bookmarkEnd w:id="6"/>
+      <w:bookmarkEnd w:id="7"/>
     </w:p>
     <w:p>
       <w:pPr>
@@ -1653,8 +1661,8 @@
           <w:szCs w:val="24"/>
         </w:rPr>
       </w:pPr>
-      <w:bookmarkStart w:id="7" w:name="_Toc506727673"/>
-      <w:bookmarkStart w:id="8" w:name="_Toc517668539"/>
+      <w:bookmarkStart w:id="8" w:name="_Toc506727673"/>
+      <w:bookmarkStart w:id="9" w:name="_Toc517668539"/>
       <w:r>
         <w:rPr>
           <w:rFonts w:ascii="Times" w:hAnsi="Times" w:cs="Times"/>
@@ -1662,7 +1670,7 @@
         </w:rPr>
         <w:t>Purpose</w:t>
       </w:r>
-      <w:bookmarkEnd w:id="7"/>
+      <w:bookmarkEnd w:id="8"/>
     </w:p>
     <w:p>
       <w:pPr>
@@ -1715,7 +1723,7 @@
           <w:szCs w:val="24"/>
         </w:rPr>
       </w:pPr>
-      <w:bookmarkStart w:id="9" w:name="_Toc506727674"/>
+      <w:bookmarkStart w:id="10" w:name="_Toc506727674"/>
       <w:r>
         <w:rPr>
           <w:rFonts w:ascii="Times" w:hAnsi="Times" w:cs="Times"/>
@@ -1723,9 +1731,9 @@
         </w:rPr>
         <w:t>System Overview</w:t>
       </w:r>
-      <w:bookmarkStart w:id="10" w:name="_Toc517251108"/>
-      <w:bookmarkEnd w:id="8"/>
+      <w:bookmarkStart w:id="11" w:name="_Toc517251108"/>
       <w:bookmarkEnd w:id="9"/>
+      <w:bookmarkEnd w:id="10"/>
     </w:p>
     <w:p>
       <w:pPr>
@@ -2245,10 +2253,10 @@
           <w:szCs w:val="24"/>
         </w:rPr>
       </w:pPr>
-      <w:bookmarkStart w:id="11" w:name="_Toc517251109"/>
-      <w:bookmarkStart w:id="12" w:name="_Toc517668543"/>
-      <w:bookmarkStart w:id="13" w:name="_Toc506727675"/>
-      <w:bookmarkEnd w:id="10"/>
+      <w:bookmarkStart w:id="12" w:name="_Toc517251109"/>
+      <w:bookmarkStart w:id="13" w:name="_Toc517668543"/>
+      <w:bookmarkStart w:id="14" w:name="_Toc506727675"/>
+      <w:bookmarkEnd w:id="11"/>
       <w:r>
         <w:rPr>
           <w:rFonts w:ascii="Times" w:hAnsi="Times" w:cs="Times"/>
@@ -2256,8 +2264,8 @@
         </w:rPr>
         <w:t>Definitions, Acronyms</w:t>
       </w:r>
-      <w:bookmarkEnd w:id="11"/>
       <w:bookmarkEnd w:id="12"/>
+      <w:bookmarkEnd w:id="13"/>
       <w:r>
         <w:rPr>
           <w:rFonts w:ascii="Times" w:hAnsi="Times" w:cs="Times"/>
@@ -2265,7 +2273,7 @@
         </w:rPr>
         <w:t xml:space="preserve"> and Abbreviations</w:t>
       </w:r>
-      <w:bookmarkEnd w:id="13"/>
+      <w:bookmarkEnd w:id="14"/>
     </w:p>
     <w:p>
       <w:pPr>
@@ -2880,8 +2888,8 @@
           <w:szCs w:val="24"/>
         </w:rPr>
       </w:pPr>
-      <w:bookmarkStart w:id="14" w:name="_Toc517668542"/>
-      <w:bookmarkStart w:id="15" w:name="_Toc506727676"/>
+      <w:bookmarkStart w:id="15" w:name="_Toc517668542"/>
+      <w:bookmarkStart w:id="16" w:name="_Toc506727676"/>
       <w:r>
         <w:rPr>
           <w:rFonts w:ascii="Times" w:hAnsi="Times" w:cs="Times"/>
@@ -2889,8 +2897,8 @@
         </w:rPr>
         <w:t>Supporting Materials</w:t>
       </w:r>
-      <w:bookmarkEnd w:id="14"/>
       <w:bookmarkEnd w:id="15"/>
+      <w:bookmarkEnd w:id="16"/>
     </w:p>
     <w:p>
       <w:pPr>
@@ -3191,7 +3199,7 @@
           <w:szCs w:val="24"/>
         </w:rPr>
       </w:pPr>
-      <w:bookmarkStart w:id="16" w:name="_Toc506727677"/>
+      <w:bookmarkStart w:id="17" w:name="_Toc506727677"/>
       <w:r>
         <w:rPr>
           <w:rFonts w:ascii="Times" w:hAnsi="Times" w:cs="Times"/>
@@ -3200,7 +3208,7 @@
         <w:lastRenderedPageBreak/>
         <w:t>Document Overview</w:t>
       </w:r>
-      <w:bookmarkEnd w:id="16"/>
+      <w:bookmarkEnd w:id="17"/>
     </w:p>
     <w:p>
       <w:pPr>
@@ -3227,17 +3235,6 @@
         </w:rPr>
         <w:t>.</w:t>
       </w:r>
-    </w:p>
-    <w:p>
-      <w:pPr>
-        <w:pStyle w:val="Comment0"/>
-        <w:spacing w:after="0"/>
-        <w:rPr>
-          <w:rFonts w:ascii="Times" w:hAnsi="Times" w:cs="Times"/>
-          <w:sz w:val="24"/>
-          <w:szCs w:val="24"/>
-        </w:rPr>
-      </w:pPr>
     </w:p>
     <w:p>
       <w:pPr>
@@ -3253,10 +3250,10 @@
           <w:szCs w:val="24"/>
         </w:rPr>
       </w:pPr>
-      <w:bookmarkStart w:id="17" w:name="_Toc517668555"/>
-      <w:bookmarkStart w:id="18" w:name="_Toc523123114"/>
-      <w:bookmarkStart w:id="19" w:name="_Toc506727678"/>
-      <w:bookmarkStart w:id="20" w:name="_Toc517668560"/>
+      <w:bookmarkStart w:id="18" w:name="_Toc517668555"/>
+      <w:bookmarkStart w:id="19" w:name="_Toc523123114"/>
+      <w:bookmarkStart w:id="20" w:name="_Toc506727678"/>
+      <w:bookmarkStart w:id="21" w:name="_Toc517668560"/>
       <w:r>
         <w:rPr>
           <w:rFonts w:cs="Times"/>
@@ -3264,9 +3261,9 @@
         </w:rPr>
         <w:t>Architecture</w:t>
       </w:r>
-      <w:bookmarkEnd w:id="17"/>
       <w:bookmarkEnd w:id="18"/>
       <w:bookmarkEnd w:id="19"/>
+      <w:bookmarkEnd w:id="20"/>
     </w:p>
     <w:p>
       <w:pPr>
@@ -3324,7 +3321,65 @@
           <w:sz w:val="24"/>
           <w:lang w:val="en-US"/>
         </w:rPr>
-        <w:t>The Play State is how the user will play the game of chess. It is responsible for updating the board, timers, pieces, and any in game buttons.</w:t>
+        <w:t xml:space="preserve">The Play State is how the user will play the game of chess. It is responsible for updating the </w:t>
+      </w:r>
+      <w:r>
+        <w:rPr>
+          <w:sz w:val="24"/>
+          <w:lang w:val="en-US"/>
+        </w:rPr>
+        <w:t xml:space="preserve">Game object which updates the </w:t>
+      </w:r>
+      <w:r>
+        <w:rPr>
+          <w:sz w:val="24"/>
+          <w:lang w:val="en-US"/>
+        </w:rPr>
+        <w:t xml:space="preserve">board, timers, </w:t>
+      </w:r>
+      <w:r>
+        <w:rPr>
+          <w:sz w:val="24"/>
+          <w:lang w:val="en-US"/>
+        </w:rPr>
+        <w:t xml:space="preserve">and </w:t>
+      </w:r>
+      <w:r>
+        <w:rPr>
+          <w:sz w:val="24"/>
+          <w:lang w:val="en-US"/>
+        </w:rPr>
+        <w:t>pieces</w:t>
+      </w:r>
+      <w:r>
+        <w:rPr>
+          <w:sz w:val="24"/>
+          <w:lang w:val="en-US"/>
+        </w:rPr>
+        <w:t xml:space="preserve">. The </w:t>
+      </w:r>
+      <w:proofErr w:type="spellStart"/>
+      <w:r>
+        <w:rPr>
+          <w:sz w:val="24"/>
+          <w:lang w:val="en-US"/>
+        </w:rPr>
+        <w:t>PlayState</w:t>
+      </w:r>
+      <w:proofErr w:type="spellEnd"/>
+      <w:r>
+        <w:rPr>
+          <w:sz w:val="24"/>
+          <w:lang w:val="en-US"/>
+        </w:rPr>
+        <w:t xml:space="preserve"> also updates</w:t>
+      </w:r>
+      <w:r>
+        <w:rPr>
+          <w:sz w:val="24"/>
+          <w:lang w:val="en-US"/>
+        </w:rPr>
+        <w:t xml:space="preserve"> any in game buttons.</w:t>
       </w:r>
     </w:p>
     <w:p>
@@ -3372,9 +3427,9 @@
           <w:szCs w:val="24"/>
         </w:rPr>
       </w:pPr>
-      <w:bookmarkStart w:id="21" w:name="_Toc523123115"/>
-      <w:bookmarkStart w:id="22" w:name="_Toc506727679"/>
-      <w:bookmarkStart w:id="23" w:name="_Toc517668556"/>
+      <w:bookmarkStart w:id="22" w:name="_Toc523123115"/>
+      <w:bookmarkStart w:id="23" w:name="_Toc506727679"/>
+      <w:bookmarkStart w:id="24" w:name="_Toc517668556"/>
       <w:r>
         <w:rPr>
           <w:rFonts w:cs="Times"/>
@@ -3383,8 +3438,8 @@
         </w:rPr>
         <w:t>Overview</w:t>
       </w:r>
-      <w:bookmarkEnd w:id="21"/>
       <w:bookmarkEnd w:id="22"/>
+      <w:bookmarkEnd w:id="23"/>
     </w:p>
     <w:p>
       <w:pPr>
@@ -3444,7 +3499,7 @@
         <w:t>Pieces are rendered after all updating so that the visual display does not negatively affect the player’s perception of the current board state (For example, if a player moves a piece the loop render is immediately updated instead of on the next frame).</w:t>
       </w:r>
     </w:p>
-    <w:bookmarkEnd w:id="23"/>
+    <w:bookmarkEnd w:id="24"/>
     <w:p>
       <w:pPr>
         <w:pStyle w:val="Heading1"/>
@@ -3532,6 +3587,14 @@
     </w:p>
     <w:p>
       <w:pPr>
+        <w:rPr>
+          <w:sz w:val="24"/>
+          <w:lang w:val="en-US"/>
+        </w:rPr>
+      </w:pPr>
+    </w:p>
+    <w:p>
+      <w:pPr>
         <w:pStyle w:val="Heading1"/>
         <w:numPr>
           <w:ilvl w:val="1"/>
@@ -3597,6 +3660,7 @@
           <w:sz w:val="24"/>
           <w:lang w:val="en-US"/>
         </w:rPr>
+        <w:lastRenderedPageBreak/>
         <w:t xml:space="preserve">There are several different menu sets used to set up the game. </w:t>
       </w:r>
     </w:p>
@@ -3612,18 +3676,39 @@
           <w:sz w:val="24"/>
           <w:lang w:val="en-US"/>
         </w:rPr>
-        <w:lastRenderedPageBreak/>
         <w:t>The sets are as follows:</w:t>
       </w:r>
     </w:p>
     <w:p>
-      <w:r>
-        <w:t>Initial Screen: [Play Chess | Play Chess Chaos]</w:t>
-      </w:r>
-    </w:p>
-    <w:p>
-      <w:r>
-        <w:t>Players Screen: [Player vs. Player | Player vs. AI | AI vs. AI]</w:t>
+      <w:bookmarkStart w:id="25" w:name="_Hlk508648751"/>
+      <w:r>
+        <w:t>Initial Screen: [Play Chess | Play a Replay | Quickplay]</w:t>
+      </w:r>
+    </w:p>
+    <w:p>
+      <w:r>
+        <w:t xml:space="preserve">Board Screen: [Standard Chess | Random Chess | </w:t>
+      </w:r>
+      <w:proofErr w:type="spellStart"/>
+      <w:r>
+        <w:t>Etc</w:t>
+      </w:r>
+      <w:proofErr w:type="spellEnd"/>
+      <w:r>
+        <w:t>]</w:t>
+      </w:r>
+    </w:p>
+    <w:p>
+      <w:r>
+        <w:t xml:space="preserve">Players Screen: [Player | Random AI | Hard AI | </w:t>
+      </w:r>
+      <w:proofErr w:type="spellStart"/>
+      <w:r>
+        <w:t>Etc</w:t>
+      </w:r>
+      <w:proofErr w:type="spellEnd"/>
+      <w:r>
+        <w:t>]</w:t>
       </w:r>
     </w:p>
     <w:p>
@@ -3631,11 +3716,7 @@
         <w:t>Settings Screen: [Casual | Timed Mode]</w:t>
       </w:r>
     </w:p>
-    <w:p>
-      <w:r>
-        <w:t>(If AI is present) Difficulty Screen: [Easy | Medium | Hard]</w:t>
-      </w:r>
-    </w:p>
+    <w:bookmarkEnd w:id="25"/>
     <w:p/>
     <w:p>
       <w:pPr>
@@ -3775,103 +3856,55 @@
     </w:p>
     <w:p>
       <w:r>
-        <w:t>Forfeit button</w:t>
-      </w:r>
-    </w:p>
-    <w:p>
-      <w:r>
-        <w:t>Restart button</w:t>
-      </w:r>
-    </w:p>
-    <w:p>
-      <w:r>
-        <w:t>Pause button (in timed mode only)</w:t>
+        <w:t>Pause/Resume button</w:t>
+      </w:r>
+    </w:p>
+    <w:p>
+      <w:r>
+        <w:t>Reset button</w:t>
+      </w:r>
+    </w:p>
+    <w:p>
+      <w:r>
+        <w:t>Undo button</w:t>
+      </w:r>
+    </w:p>
+    <w:p>
+      <w:r>
+        <w:t>Quit to Menu</w:t>
       </w:r>
     </w:p>
     <w:p/>
     <w:p>
-      <w:pPr>
-        <w:rPr>
-          <w:sz w:val="24"/>
+      <w:r>
+        <w:rPr>
           <w:u w:val="single"/>
-          <w:lang w:val="en-US"/>
-        </w:rPr>
-      </w:pPr>
-      <w:r>
-        <w:rPr>
-          <w:sz w:val="24"/>
-          <w:u w:val="single"/>
-          <w:lang w:val="en-US"/>
-        </w:rPr>
-        <w:t xml:space="preserve">Spectate </w:t>
-      </w:r>
-      <w:r>
-        <w:rPr>
-          <w:sz w:val="24"/>
-          <w:u w:val="single"/>
-          <w:lang w:val="en-US"/>
-        </w:rPr>
-        <w:t>Mode in Play State</w:t>
-      </w:r>
-      <w:r>
-        <w:rPr>
-          <w:sz w:val="24"/>
-          <w:u w:val="single"/>
-          <w:lang w:val="en-US"/>
-        </w:rPr>
-        <w:t>:</w:t>
-      </w:r>
-    </w:p>
-    <w:p>
-      <w:r>
-        <w:t>Cancel/Quit Game</w:t>
-      </w:r>
-    </w:p>
-    <w:p>
-      <w:r>
-        <w:t>Pause/Resume Game</w:t>
-      </w:r>
-    </w:p>
-    <w:p>
-      <w:r>
-        <w:t>Change AI Move Delay</w:t>
-      </w:r>
-    </w:p>
-    <w:p/>
-    <w:p>
-      <w:r>
-        <w:rPr>
-          <w:u w:val="single"/>
         </w:rPr>
         <w:t>Replay State</w:t>
       </w:r>
     </w:p>
     <w:p>
       <w:r>
-        <w:t>Change Move Delay</w:t>
-      </w:r>
-    </w:p>
-    <w:p>
-      <w:r>
         <w:t>Pause/Resume</w:t>
       </w:r>
-    </w:p>
-    <w:p>
-      <w:r>
-        <w:t>Cancel/Qui</w:t>
-      </w:r>
-      <w:r>
-        <w:t>t</w:t>
-      </w:r>
-    </w:p>
-    <w:p/>
-    <w:p>
-      <w:pPr>
-        <w:rPr>
-          <w:sz w:val="24"/>
-          <w:lang w:val="en-US"/>
-        </w:rPr>
-      </w:pPr>
+      <w:r>
+        <w:t xml:space="preserve"> button</w:t>
+      </w:r>
+    </w:p>
+    <w:p>
+      <w:r>
+        <w:t>Change move delay</w:t>
+      </w:r>
+    </w:p>
+    <w:p>
+      <w:r>
+        <w:t>Undo/Redo move</w:t>
+      </w:r>
+    </w:p>
+    <w:p>
+      <w:r>
+        <w:t>Quit to Menu</w:t>
+      </w:r>
     </w:p>
     <w:p>
       <w:pPr>
@@ -3991,7 +4024,6 @@
           <w:sz w:val="24"/>
           <w:lang w:val="en-US"/>
         </w:rPr>
-        <w:lastRenderedPageBreak/>
         <w:t>Moves are kept within a</w:t>
       </w:r>
       <w:r>
@@ -4093,8 +4125,6 @@
         </w:rPr>
         <w:t>movement of pieces within the 2D piece matrix and also keeps track of the state of the game.</w:t>
       </w:r>
-      <w:bookmarkStart w:id="24" w:name="_GoBack"/>
-      <w:bookmarkEnd w:id="24"/>
     </w:p>
     <w:p>
       <w:pPr>
@@ -4110,15 +4140,16 @@
           <w:szCs w:val="24"/>
         </w:rPr>
       </w:pPr>
-      <w:bookmarkStart w:id="25" w:name="_Toc506727681"/>
+      <w:bookmarkStart w:id="26" w:name="_Toc506727681"/>
       <w:r>
         <w:rPr>
           <w:rFonts w:cs="Times"/>
           <w:szCs w:val="24"/>
         </w:rPr>
+        <w:lastRenderedPageBreak/>
         <w:t>High-Level Design</w:t>
       </w:r>
-      <w:bookmarkEnd w:id="25"/>
+      <w:bookmarkEnd w:id="26"/>
     </w:p>
     <w:p>
       <w:pPr>
@@ -4172,7 +4203,20 @@
         <w:t>Class diagrams expanded upon in another diagram are empty</w:t>
       </w:r>
     </w:p>
-    <w:bookmarkEnd w:id="20"/>
+    <w:p>
+      <w:pPr>
+        <w:rPr>
+          <w:lang w:val="en-US"/>
+        </w:rPr>
+      </w:pPr>
+      <w:r>
+        <w:rPr>
+          <w:lang w:val="en-US"/>
+        </w:rPr>
+        <w:t>Final fields are omitted</w:t>
+      </w:r>
+    </w:p>
+    <w:bookmarkEnd w:id="21"/>
     <w:p>
       <w:pPr>
         <w:pStyle w:val="Heading2"/>
@@ -4267,10 +4311,9 @@
           <w:noProof/>
           <w:lang w:val="en-US"/>
         </w:rPr>
-        <w:lastRenderedPageBreak/>
         <w:drawing>
-          <wp:inline distT="0" distB="0" distL="0" distR="0" wp14:anchorId="4F30EF78" wp14:editId="301DFFE1">
-            <wp:extent cx="4457700" cy="3474722"/>
+          <wp:inline distT="0" distB="0" distL="0" distR="0" wp14:anchorId="4F30EF78" wp14:editId="589F25B4">
+            <wp:extent cx="4154652" cy="3238500"/>
             <wp:effectExtent l="0" t="0" r="0" b="0"/>
             <wp:docPr id="2" name="Picture 2"/>
             <wp:cNvGraphicFramePr>
@@ -4298,7 +4341,7 @@
                   <pic:spPr>
                     <a:xfrm>
                       <a:off x="0" y="0"/>
-                      <a:ext cx="4478387" cy="3490847"/>
+                      <a:ext cx="4210487" cy="3282023"/>
                     </a:xfrm>
                     <a:prstGeom prst="rect">
                       <a:avLst/>
@@ -4330,6 +4373,7 @@
           <w:rFonts w:ascii="Times" w:hAnsi="Times" w:cs="Times"/>
           <w:szCs w:val="24"/>
         </w:rPr>
+        <w:lastRenderedPageBreak/>
         <w:t xml:space="preserve">Architecture Component </w:t>
       </w:r>
       <w:r>
@@ -4366,8 +4410,8 @@
           <w:lang w:val="en-US"/>
         </w:rPr>
         <w:drawing>
-          <wp:inline distT="0" distB="0" distL="0" distR="0" wp14:anchorId="775C6519" wp14:editId="71E0DFB9">
-            <wp:extent cx="5943600" cy="3722370"/>
+          <wp:inline distT="0" distB="0" distL="0" distR="0" wp14:anchorId="775C6519" wp14:editId="2E14AD5A">
+            <wp:extent cx="6144356" cy="3848100"/>
             <wp:effectExtent l="0" t="0" r="0" b="0"/>
             <wp:docPr id="3" name="Picture 3"/>
             <wp:cNvGraphicFramePr>
@@ -4395,7 +4439,7 @@
                   <pic:spPr>
                     <a:xfrm>
                       <a:off x="0" y="0"/>
-                      <a:ext cx="5943600" cy="3722370"/>
+                      <a:ext cx="6145983" cy="3849119"/>
                     </a:xfrm>
                     <a:prstGeom prst="rect">
                       <a:avLst/>
@@ -4419,10 +4463,9 @@
           <w:noProof/>
           <w:lang w:val="en-US"/>
         </w:rPr>
-        <w:lastRenderedPageBreak/>
         <w:drawing>
-          <wp:inline distT="0" distB="0" distL="0" distR="0" wp14:anchorId="6B9348FB" wp14:editId="514D19B4">
-            <wp:extent cx="5943600" cy="2812415"/>
+          <wp:inline distT="0" distB="0" distL="0" distR="0" wp14:anchorId="6B9348FB" wp14:editId="42DC2366">
+            <wp:extent cx="6340824" cy="3000375"/>
             <wp:effectExtent l="0" t="0" r="0" b="0"/>
             <wp:docPr id="4" name="Picture 4"/>
             <wp:cNvGraphicFramePr>
@@ -4450,7 +4493,7 @@
                   <pic:spPr>
                     <a:xfrm>
                       <a:off x="0" y="0"/>
-                      <a:ext cx="5943600" cy="2812415"/>
+                      <a:ext cx="6345365" cy="3002524"/>
                     </a:xfrm>
                     <a:prstGeom prst="rect">
                       <a:avLst/>
@@ -4502,6 +4545,7 @@
           <w:rFonts w:ascii="Times" w:hAnsi="Times" w:cs="Times"/>
           <w:szCs w:val="24"/>
         </w:rPr>
+        <w:lastRenderedPageBreak/>
         <w:t xml:space="preserve">Architecture Component </w:t>
       </w:r>
       <w:r>
@@ -4539,23 +4583,16 @@
           <w:lang w:val="en-US"/>
         </w:rPr>
       </w:pPr>
-    </w:p>
-    <w:p>
-      <w:pPr>
-        <w:rPr>
-          <w:lang w:val="en-US"/>
-        </w:rPr>
-      </w:pPr>
       <w:r>
         <w:rPr>
           <w:noProof/>
           <w:lang w:val="en-US"/>
         </w:rPr>
         <w:drawing>
-          <wp:inline distT="0" distB="0" distL="0" distR="0" wp14:anchorId="1C79FE21" wp14:editId="0ED2CCDC">
-            <wp:extent cx="5943600" cy="2898140"/>
+          <wp:inline distT="0" distB="0" distL="0" distR="0" wp14:anchorId="0B10C207" wp14:editId="76A93B79">
+            <wp:extent cx="4943475" cy="4261105"/>
             <wp:effectExtent l="0" t="0" r="0" b="0"/>
-            <wp:docPr id="5" name="Picture 5"/>
+            <wp:docPr id="9" name="Picture 9"/>
             <wp:cNvGraphicFramePr>
               <a:graphicFrameLocks xmlns:a="http://schemas.openxmlformats.org/drawingml/2006/main" noChangeAspect="1"/>
             </wp:cNvGraphicFramePr>
@@ -4563,7 +4600,7 @@
               <a:graphicData uri="http://schemas.openxmlformats.org/drawingml/2006/picture">
                 <pic:pic xmlns:pic="http://schemas.openxmlformats.org/drawingml/2006/picture">
                   <pic:nvPicPr>
-                    <pic:cNvPr id="5" name="Play_State_Diagram.png"/>
+                    <pic:cNvPr id="9" name="Play_State_Diagram.png"/>
                     <pic:cNvPicPr/>
                   </pic:nvPicPr>
                   <pic:blipFill>
@@ -4581,7 +4618,7 @@
                   <pic:spPr>
                     <a:xfrm>
                       <a:off x="0" y="0"/>
-                      <a:ext cx="5943600" cy="2898140"/>
+                      <a:ext cx="4965857" cy="4280397"/>
                     </a:xfrm>
                     <a:prstGeom prst="rect">
                       <a:avLst/>
@@ -4600,6 +4637,13 @@
           <w:lang w:val="en-US"/>
         </w:rPr>
       </w:pPr>
+    </w:p>
+    <w:p>
+      <w:pPr>
+        <w:rPr>
+          <w:lang w:val="en-US"/>
+        </w:rPr>
+      </w:pPr>
       <w:proofErr w:type="spellStart"/>
       <w:r>
         <w:rPr>
@@ -4689,20 +4733,6 @@
         </w:rPr>
         <w:t>.</w:t>
       </w:r>
-    </w:p>
-    <w:p>
-      <w:pPr>
-        <w:rPr>
-          <w:lang w:val="en-US"/>
-        </w:rPr>
-      </w:pPr>
-    </w:p>
-    <w:p>
-      <w:pPr>
-        <w:rPr>
-          <w:lang w:val="en-US"/>
-        </w:rPr>
-      </w:pPr>
     </w:p>
     <w:p>
       <w:pPr>
@@ -4723,47 +4753,49 @@
           <w:rFonts w:ascii="Times" w:hAnsi="Times" w:cs="Times"/>
           <w:szCs w:val="24"/>
         </w:rPr>
+        <w:t xml:space="preserve">Architecture Component </w:t>
+      </w:r>
+      <w:r>
+        <w:rPr>
+          <w:rFonts w:ascii="Times" w:hAnsi="Times" w:cs="Times"/>
+          <w:szCs w:val="24"/>
+        </w:rPr>
+        <w:t>4</w:t>
+      </w:r>
+      <w:r>
+        <w:rPr>
+          <w:rFonts w:ascii="Times" w:hAnsi="Times" w:cs="Times"/>
+          <w:szCs w:val="24"/>
+        </w:rPr>
+        <w:t>: Piece / Board Model</w:t>
+      </w:r>
+    </w:p>
+    <w:p>
+      <w:pPr>
+        <w:rPr>
+          <w:lang w:val="en-US"/>
+        </w:rPr>
+      </w:pPr>
+    </w:p>
+    <w:p>
+      <w:pPr>
+        <w:rPr>
+          <w:sz w:val="24"/>
+          <w:lang w:val="en-US"/>
+        </w:rPr>
+      </w:pPr>
+      <w:r>
+        <w:rPr>
+          <w:noProof/>
+          <w:sz w:val="24"/>
+          <w:lang w:val="en-US"/>
+        </w:rPr>
         <w:lastRenderedPageBreak/>
-        <w:t xml:space="preserve">Architecture Component </w:t>
-      </w:r>
-      <w:r>
-        <w:rPr>
-          <w:rFonts w:ascii="Times" w:hAnsi="Times" w:cs="Times"/>
-          <w:szCs w:val="24"/>
-        </w:rPr>
-        <w:t>4</w:t>
-      </w:r>
-      <w:r>
-        <w:rPr>
-          <w:rFonts w:ascii="Times" w:hAnsi="Times" w:cs="Times"/>
-          <w:szCs w:val="24"/>
-        </w:rPr>
-        <w:t>: Piece / Board Model</w:t>
-      </w:r>
-    </w:p>
-    <w:p>
-      <w:pPr>
-        <w:rPr>
-          <w:lang w:val="en-US"/>
-        </w:rPr>
-      </w:pPr>
-    </w:p>
-    <w:p>
-      <w:pPr>
-        <w:rPr>
-          <w:sz w:val="24"/>
-          <w:lang w:val="en-US"/>
-        </w:rPr>
-      </w:pPr>
-      <w:r>
-        <w:rPr>
-          <w:noProof/>
-        </w:rPr>
         <w:drawing>
-          <wp:inline distT="0" distB="0" distL="0" distR="0" wp14:anchorId="5DCB1C9E" wp14:editId="28E7BAFC">
-            <wp:extent cx="6000750" cy="4752644"/>
+          <wp:inline distT="0" distB="0" distL="0" distR="0" wp14:anchorId="53BF1538" wp14:editId="0DD00DBC">
+            <wp:extent cx="5543550" cy="4390421"/>
             <wp:effectExtent l="0" t="0" r="0" b="0"/>
-            <wp:docPr id="8" name="Picture 8"/>
+            <wp:docPr id="10" name="Picture 10"/>
             <wp:cNvGraphicFramePr>
               <a:graphicFrameLocks xmlns:a="http://schemas.openxmlformats.org/drawingml/2006/main" noChangeAspect="1"/>
             </wp:cNvGraphicFramePr>
@@ -4771,75 +4803,11 @@
               <a:graphicData uri="http://schemas.openxmlformats.org/drawingml/2006/picture">
                 <pic:pic xmlns:pic="http://schemas.openxmlformats.org/drawingml/2006/picture">
                   <pic:nvPicPr>
-                    <pic:cNvPr id="0" name="Picture 1"/>
-                    <pic:cNvPicPr>
-                      <a:picLocks noChangeAspect="1" noChangeArrowheads="1"/>
-                    </pic:cNvPicPr>
+                    <pic:cNvPr id="10" name="Board Piece Players.png"/>
+                    <pic:cNvPicPr/>
                   </pic:nvPicPr>
                   <pic:blipFill>
                     <a:blip r:embed="rId23">
-                      <a:extLst>
-                        <a:ext uri="{28A0092B-C50C-407E-A947-70E740481C1C}">
-                          <a14:useLocalDpi xmlns:a14="http://schemas.microsoft.com/office/drawing/2010/main" val="0"/>
-                        </a:ext>
-                      </a:extLst>
-                    </a:blip>
-                    <a:srcRect/>
-                    <a:stretch>
-                      <a:fillRect/>
-                    </a:stretch>
-                  </pic:blipFill>
-                  <pic:spPr bwMode="auto">
-                    <a:xfrm>
-                      <a:off x="0" y="0"/>
-                      <a:ext cx="6018089" cy="4766377"/>
-                    </a:xfrm>
-                    <a:prstGeom prst="rect">
-                      <a:avLst/>
-                    </a:prstGeom>
-                    <a:noFill/>
-                    <a:ln>
-                      <a:noFill/>
-                    </a:ln>
-                  </pic:spPr>
-                </pic:pic>
-              </a:graphicData>
-            </a:graphic>
-          </wp:inline>
-        </w:drawing>
-      </w:r>
-    </w:p>
-    <w:p>
-      <w:pPr>
-        <w:rPr>
-          <w:sz w:val="24"/>
-          <w:lang w:val="en-US"/>
-        </w:rPr>
-      </w:pPr>
-      <w:r>
-        <w:rPr>
-          <w:noProof/>
-          <w:sz w:val="24"/>
-          <w:lang w:val="en-US"/>
-        </w:rPr>
-        <w:lastRenderedPageBreak/>
-        <w:drawing>
-          <wp:inline distT="0" distB="0" distL="0" distR="0" wp14:anchorId="2D313BDE" wp14:editId="21CC576A">
-            <wp:extent cx="5895975" cy="4227968"/>
-            <wp:effectExtent l="0" t="0" r="0" b="0"/>
-            <wp:docPr id="6" name="Picture 6"/>
-            <wp:cNvGraphicFramePr>
-              <a:graphicFrameLocks xmlns:a="http://schemas.openxmlformats.org/drawingml/2006/main" noChangeAspect="1"/>
-            </wp:cNvGraphicFramePr>
-            <a:graphic xmlns:a="http://schemas.openxmlformats.org/drawingml/2006/main">
-              <a:graphicData uri="http://schemas.openxmlformats.org/drawingml/2006/picture">
-                <pic:pic xmlns:pic="http://schemas.openxmlformats.org/drawingml/2006/picture">
-                  <pic:nvPicPr>
-                    <pic:cNvPr id="6" name="Board_Piece_Players_Class_Diagram.png"/>
-                    <pic:cNvPicPr/>
-                  </pic:nvPicPr>
-                  <pic:blipFill>
-                    <a:blip r:embed="rId24">
                       <a:extLst>
                         <a:ext uri="{28A0092B-C50C-407E-A947-70E740481C1C}">
                           <a14:useLocalDpi xmlns:a14="http://schemas.microsoft.com/office/drawing/2010/main" val="0"/>
@@ -4853,7 +4821,7 @@
                   <pic:spPr>
                     <a:xfrm>
                       <a:off x="0" y="0"/>
-                      <a:ext cx="5902700" cy="4232790"/>
+                      <a:ext cx="5565266" cy="4407620"/>
                     </a:xfrm>
                     <a:prstGeom prst="rect">
                       <a:avLst/>
@@ -4873,6 +4841,14 @@
           <w:lang w:val="en-US"/>
         </w:rPr>
       </w:pPr>
+    </w:p>
+    <w:p>
+      <w:pPr>
+        <w:rPr>
+          <w:sz w:val="24"/>
+          <w:lang w:val="en-US"/>
+        </w:rPr>
+      </w:pPr>
       <w:r>
         <w:rPr>
           <w:sz w:val="24"/>
@@ -4914,8 +4890,8 @@
       </w:r>
     </w:p>
     <w:sectPr>
-      <w:headerReference w:type="default" r:id="rId25"/>
-      <w:footerReference w:type="default" r:id="rId26"/>
+      <w:headerReference w:type="default" r:id="rId24"/>
+      <w:footerReference w:type="default" r:id="rId25"/>
       <w:pgSz w:w="12240" w:h="15840" w:code="1"/>
       <w:pgMar w:top="1440" w:right="1440" w:bottom="1440" w:left="1440" w:header="864" w:footer="864" w:gutter="0"/>
       <w:pgNumType w:start="1"/>
@@ -5000,27 +4976,14 @@
       <w:pStyle w:val="Footer"/>
       <w:jc w:val="center"/>
     </w:pPr>
-    <w:r>
-      <w:fldChar w:fldCharType="begin"/>
-    </w:r>
-    <w:r>
-      <w:instrText xml:space="preserve"> FILENAME  \* MERGEFORMAT </w:instrText>
-    </w:r>
-    <w:r>
-      <w:fldChar w:fldCharType="separate"/>
-    </w:r>
-    <w:r>
-      <w:rPr>
-        <w:noProof/>
-      </w:rPr>
-      <w:t>SDS3_Template.doc</w:t>
-    </w:r>
-    <w:r>
-      <w:rPr>
-        <w:noProof/>
-      </w:rPr>
-      <w:fldChar w:fldCharType="end"/>
-    </w:r>
+    <w:fldSimple w:instr=" FILENAME  \* MERGEFORMAT ">
+      <w:r>
+        <w:rPr>
+          <w:noProof/>
+        </w:rPr>
+        <w:t>SDD_Drew_Grubb_Chess.docx</w:t>
+      </w:r>
+    </w:fldSimple>
     <w:r>
       <w:t xml:space="preserve"> (</w:t>
     </w:r>
@@ -5037,7 +5000,7 @@
       <w:rPr>
         <w:noProof/>
       </w:rPr>
-      <w:t>03/26/18</w:t>
+      <w:t>04/06/18</w:t>
     </w:r>
     <w:r>
       <w:fldChar w:fldCharType="end"/>
@@ -5354,34 +5317,19 @@
       <w:fldChar w:fldCharType="separate"/>
     </w:r>
     <w:r>
-      <w:t xml:space="preserve">[ </w:t>
+      <w:t>Drew Grubb Chess Chaos SDD</w:t>
     </w:r>
-    <w:proofErr w:type="gramStart"/>
-    <w:r>
-      <w:t>Project ]</w:t>
-    </w:r>
-    <w:proofErr w:type="gramEnd"/>
     <w:r>
       <w:fldChar w:fldCharType="end"/>
     </w:r>
     <w:r>
       <w:t xml:space="preserve"> </w:t>
     </w:r>
-    <w:r>
-      <w:fldChar w:fldCharType="begin"/>
-    </w:r>
-    <w:r>
-      <w:instrText xml:space="preserve"> SUBJECT  \* MERGEFORMAT </w:instrText>
-    </w:r>
-    <w:r>
-      <w:fldChar w:fldCharType="separate"/>
-    </w:r>
-    <w:r>
-      <w:t>Software Design Specification</w:t>
-    </w:r>
-    <w:r>
-      <w:fldChar w:fldCharType="end"/>
-    </w:r>
+    <w:fldSimple w:instr=" SUBJECT  \* MERGEFORMAT ">
+      <w:r>
+        <w:t>Software Design Specification</w:t>
+      </w:r>
+    </w:fldSimple>
   </w:p>
 </w:hdr>
 </file>
@@ -7233,7 +7181,7 @@
 </file>
 
 <file path=customXml/itemProps1.xml><?xml version="1.0" encoding="utf-8"?>
-<ds:datastoreItem xmlns:ds="http://schemas.openxmlformats.org/officeDocument/2006/customXml" ds:itemID="{309DEB90-25AE-497A-96F1-1EEFEFDAFF75}">
+<ds:datastoreItem xmlns:ds="http://schemas.openxmlformats.org/officeDocument/2006/customXml" ds:itemID="{2220C4EF-BF18-4B90-82ED-D7C0385168E6}">
   <ds:schemaRefs>
     <ds:schemaRef ds:uri="http://schemas.openxmlformats.org/officeDocument/2006/bibliography"/>
   </ds:schemaRefs>

</xml_diff>